<commit_message>
updated user stories and functional requirements
updated user stories, functional requirements and added second prototype for a logo
</commit_message>
<xml_diff>
--- a/docs/Projekt.docx
+++ b/docs/Projekt.docx
@@ -2,6 +2,59 @@
 <file path=word/document.xml><?xml version="1.0" encoding="utf-8"?>
 <w:document xmlns:wpc="http://schemas.microsoft.com/office/word/2010/wordprocessingCanvas" xmlns:cx="http://schemas.microsoft.com/office/drawing/2014/chartex" xmlns:cx1="http://schemas.microsoft.com/office/drawing/2015/9/8/chartex" xmlns:cx2="http://schemas.microsoft.com/office/drawing/2015/10/21/chartex" xmlns:cx3="http://schemas.microsoft.com/office/drawing/2016/5/9/chartex" xmlns:cx4="http://schemas.microsoft.com/office/drawing/2016/5/10/chartex" xmlns:cx5="http://schemas.microsoft.com/office/drawing/2016/5/11/chartex" xmlns:cx6="http://schemas.microsoft.com/office/drawing/2016/5/12/chartex" xmlns:cx7="http://schemas.microsoft.com/office/drawing/2016/5/13/chartex" xmlns:cx8="http://schemas.microsoft.com/office/drawing/2016/5/14/chartex" xmlns:mc="http://schemas.openxmlformats.org/markup-compatibility/2006" xmlns:aink="http://schemas.microsoft.com/office/drawing/2016/ink" xmlns:am3d="http://schemas.microsoft.com/office/drawing/2017/model3d" xmlns:o="urn:schemas-microsoft-com:office:office" xmlns:oel="http://schemas.microsoft.com/office/2019/extlst" xmlns:r="http://schemas.openxmlformats.org/officeDocument/2006/relationships" xmlns:m="http://schemas.openxmlformats.org/officeDocument/2006/math" xmlns:v="urn:schemas-microsoft-com:vml" xmlns:wp14="http://schemas.microsoft.com/office/word/2010/wordprocessingDrawing" xmlns:wp="http://schemas.openxmlformats.org/drawingml/2006/wordprocessingDrawing" xmlns:w10="urn:schemas-microsoft-com:office:word" xmlns:w="http://schemas.openxmlformats.org/wordprocessingml/2006/main" xmlns:w14="http://schemas.microsoft.com/office/word/2010/wordml" xmlns:w15="http://schemas.microsoft.com/office/word/2012/wordml" xmlns:w16cex="http://schemas.microsoft.com/office/word/2018/wordml/cex" xmlns:w16cid="http://schemas.microsoft.com/office/word/2016/wordml/cid" xmlns:w16="http://schemas.microsoft.com/office/word/2018/wordml" xmlns:w16sdtdh="http://schemas.microsoft.com/office/word/2020/wordml/sdtdatahash" xmlns:w16se="http://schemas.microsoft.com/office/word/2015/wordml/symex" xmlns:wpg="http://schemas.microsoft.com/office/word/2010/wordprocessingGroup" xmlns:wpi="http://schemas.microsoft.com/office/word/2010/wordprocessingInk" xmlns:wne="http://schemas.microsoft.com/office/word/2006/wordml" xmlns:wps="http://schemas.microsoft.com/office/word/2010/wordprocessingShape" mc:Ignorable="w14 w15 w16se w16cid w16 w16cex w16sdtdh wp14">
   <w:body>
+    <w:p>
+      <w:r>
+        <w:rPr>
+          <w:noProof/>
+          <w14:ligatures w14:val="standardContextual"/>
+        </w:rPr>
+        <w:drawing>
+          <wp:inline distT="0" distB="0" distL="0" distR="0" wp14:anchorId="56E1A956" wp14:editId="2F4D3B93">
+            <wp:extent cx="2142857" cy="2485714"/>
+            <wp:effectExtent l="0" t="0" r="0" b="0"/>
+            <wp:docPr id="671348794" name="Picture 2" descr="A book with a globe inside&#10;&#10;Description automatically generated"/>
+            <wp:cNvGraphicFramePr>
+              <a:graphicFrameLocks xmlns:a="http://schemas.openxmlformats.org/drawingml/2006/main" noChangeAspect="1"/>
+            </wp:cNvGraphicFramePr>
+            <a:graphic xmlns:a="http://schemas.openxmlformats.org/drawingml/2006/main">
+              <a:graphicData uri="http://schemas.openxmlformats.org/drawingml/2006/picture">
+                <pic:pic xmlns:pic="http://schemas.openxmlformats.org/drawingml/2006/picture">
+                  <pic:nvPicPr>
+                    <pic:cNvPr id="671348794" name="Picture 2" descr="A book with a globe inside&#10;&#10;Description automatically generated"/>
+                    <pic:cNvPicPr/>
+                  </pic:nvPicPr>
+                  <pic:blipFill>
+                    <a:blip r:embed="rId6">
+                      <a:extLst>
+                        <a:ext uri="{28A0092B-C50C-407E-A947-70E740481C1C}">
+                          <a14:useLocalDpi xmlns:a14="http://schemas.microsoft.com/office/drawing/2010/main" val="0"/>
+                        </a:ext>
+                      </a:extLst>
+                    </a:blip>
+                    <a:stretch>
+                      <a:fillRect/>
+                    </a:stretch>
+                  </pic:blipFill>
+                  <pic:spPr>
+                    <a:xfrm>
+                      <a:off x="0" y="0"/>
+                      <a:ext cx="2142857" cy="2485714"/>
+                    </a:xfrm>
+                    <a:prstGeom prst="rect">
+                      <a:avLst/>
+                    </a:prstGeom>
+                  </pic:spPr>
+                </pic:pic>
+              </a:graphicData>
+            </a:graphic>
+          </wp:inline>
+        </w:drawing>
+      </w:r>
+      <w:r>
+        <w:t>Learn-ey</w:t>
+      </w:r>
+    </w:p>
+    <w:p/>
     <w:sdt>
       <w:sdtPr>
         <w:rPr>
@@ -777,15 +830,6 @@
     <w:p/>
     <w:p/>
     <w:p/>
-    <w:p/>
-    <w:p/>
-    <w:p/>
-    <w:p/>
-    <w:p/>
-    <w:p/>
-    <w:p/>
-    <w:p/>
-    <w:p/>
     <w:p>
       <w:pPr>
         <w:pStyle w:val="ListParagraph"/>
@@ -830,7 +874,13 @@
         <w:jc w:val="both"/>
       </w:pPr>
       <w:r>
-        <w:t>*tu wstaw nazwę* to aplikacja d</w:t>
+        <w:t>*tu wstaw nazwę*</w:t>
+      </w:r>
+      <w:r>
+        <w:t>/Learn-ey</w:t>
+      </w:r>
+      <w:r>
+        <w:t xml:space="preserve"> to aplikacja d</w:t>
       </w:r>
       <w:r>
         <w:t xml:space="preserve">esktopowa wspomagająca proces nauki. Celem projektu jest stworzenie narzędzia, które pozwoli użytkownikowi na skuteczniejsze przyswajanie wiedzy z wybranej przez siebie dziedziny lub słówek w obcych językach. Program będzie charakteryzował się prostotą użytkowania i minimalistycznym interfejsem. Podczas korzystania z aplikacji użytkownik będzie miał możliwość wprowadzić do aplikacji materiał, który chce przyswoić za pomocą formularza </w:t>
@@ -839,15 +889,7 @@
         <w:br/>
       </w:r>
       <w:r>
-        <w:t xml:space="preserve">lub za pomocą wcześniej przygotowanego pliku, z którego aplikacja wczyta materiały. Nauka odbywać się będzie w oparciu o metodę </w:t>
-      </w:r>
-      <w:proofErr w:type="spellStart"/>
-      <w:r>
-        <w:t>pomodoro</w:t>
-      </w:r>
-      <w:proofErr w:type="spellEnd"/>
-      <w:r>
-        <w:t xml:space="preserve"> - </w:t>
+        <w:t xml:space="preserve">lub za pomocą wcześniej przygotowanego pliku, z którego aplikacja wczyta materiały. Nauka odbywać się będzie w oparciu o metodę pomodoro - </w:t>
       </w:r>
       <w:r>
         <w:t>sposób zarządzania czasem ukierunkowany na zwiększenie produktywności oraz koncentracji</w:t>
@@ -961,13 +1003,8 @@
         <w:spacing w:after="160" w:line="259" w:lineRule="auto"/>
       </w:pPr>
       <w:r>
-        <w:t xml:space="preserve">Dopasuj definicję do </w:t>
-      </w:r>
-      <w:proofErr w:type="spellStart"/>
-      <w:r>
-        <w:t>zagadniania</w:t>
-      </w:r>
-      <w:proofErr w:type="spellEnd"/>
+        <w:t>Dopasuj definicję do zagadniania</w:t>
+      </w:r>
     </w:p>
     <w:p>
       <w:pPr>
@@ -982,15 +1019,7 @@
         <w:jc w:val="both"/>
       </w:pPr>
       <w:r>
-        <w:t xml:space="preserve">Projekt napisany zostanie w języku </w:t>
-      </w:r>
-      <w:proofErr w:type="spellStart"/>
-      <w:r>
-        <w:t>Python</w:t>
-      </w:r>
-      <w:proofErr w:type="spellEnd"/>
-      <w:r>
-        <w:t xml:space="preserve"> ze względu na jego intuicyjność, przejrzystość oraz mnogość dostępnych modułów, które mogą znacznie ułatwić implementację części rozwiązań mających znaleźć zastosowanie w projekcie.</w:t>
+        <w:t>Projekt napisany zostanie w języku Python ze względu na jego intuicyjność, przejrzystość oraz mnogość dostępnych modułów, które mogą znacznie ułatwić implementację części rozwiązań mających znaleźć zastosowanie w projekcie.</w:t>
       </w:r>
     </w:p>
     <w:p/>
@@ -1062,14 +1091,38 @@
         <w:rPr>
           <w:rFonts w:cstheme="minorHAnsi"/>
         </w:rPr>
+        <w:t>Wprowadzanie materiałów do nauki:</w:t>
+      </w:r>
+    </w:p>
+    <w:p>
+      <w:pPr>
+        <w:pStyle w:val="ListParagraph"/>
+        <w:numPr>
+          <w:ilvl w:val="1"/>
+          <w:numId w:val="3"/>
+        </w:numPr>
+        <w:rPr>
+          <w:rFonts w:cstheme="minorHAnsi"/>
+        </w:rPr>
+      </w:pPr>
+      <w:r>
+        <w:rPr>
+          <w:rFonts w:cstheme="minorHAnsi"/>
+        </w:rPr>
         <w:t>Wprowadzanie zagadnień do nauki za pomocą formularza</w:t>
       </w:r>
-    </w:p>
-    <w:p>
-      <w:pPr>
-        <w:pStyle w:val="ListParagraph"/>
-        <w:numPr>
-          <w:ilvl w:val="0"/>
+      <w:r>
+        <w:rPr>
+          <w:rFonts w:cstheme="minorHAnsi"/>
+        </w:rPr>
+        <w:t>.</w:t>
+      </w:r>
+    </w:p>
+    <w:p>
+      <w:pPr>
+        <w:pStyle w:val="ListParagraph"/>
+        <w:numPr>
+          <w:ilvl w:val="1"/>
           <w:numId w:val="3"/>
         </w:numPr>
         <w:rPr>
@@ -1082,6 +1135,12 @@
         </w:rPr>
         <w:t>Wprowadzenie zagadnień do nauki za pomocą pliku</w:t>
       </w:r>
+      <w:r>
+        <w:rPr>
+          <w:rFonts w:cstheme="minorHAnsi"/>
+        </w:rPr>
+        <w:t>.</w:t>
+      </w:r>
     </w:p>
     <w:p>
       <w:pPr>
@@ -1098,8 +1157,171 @@
         <w:rPr>
           <w:rFonts w:cstheme="minorHAnsi"/>
         </w:rPr>
+        <w:t>Wybór języka do nauki popularnych słów.</w:t>
+      </w:r>
+    </w:p>
+    <w:p>
+      <w:pPr>
+        <w:pStyle w:val="ListParagraph"/>
+        <w:numPr>
+          <w:ilvl w:val="1"/>
+          <w:numId w:val="3"/>
+        </w:numPr>
+        <w:rPr>
+          <w:rFonts w:cstheme="minorHAnsi"/>
+        </w:rPr>
+      </w:pPr>
+      <w:r>
+        <w:rPr>
+          <w:rFonts w:cstheme="minorHAnsi"/>
+        </w:rPr>
+        <w:t>Wyświetlenie menu z dostępnymi językami:</w:t>
+      </w:r>
+    </w:p>
+    <w:p>
+      <w:pPr>
+        <w:pStyle w:val="ListParagraph"/>
+        <w:numPr>
+          <w:ilvl w:val="1"/>
+          <w:numId w:val="3"/>
+        </w:numPr>
+        <w:rPr>
+          <w:rFonts w:cstheme="minorHAnsi"/>
+        </w:rPr>
+      </w:pPr>
+      <w:r>
+        <w:rPr>
+          <w:rFonts w:cstheme="minorHAnsi"/>
+        </w:rPr>
+        <w:t>Generowanie 50 najpopularniejszych słówek w wybranym języku</w:t>
+      </w:r>
+      <w:r>
+        <w:rPr>
+          <w:rFonts w:cstheme="minorHAnsi"/>
+        </w:rPr>
+        <w:t>.</w:t>
+      </w:r>
+    </w:p>
+    <w:p>
+      <w:pPr>
+        <w:pStyle w:val="ListParagraph"/>
+        <w:numPr>
+          <w:ilvl w:val="0"/>
+          <w:numId w:val="3"/>
+        </w:numPr>
+        <w:rPr>
+          <w:rFonts w:cstheme="minorHAnsi"/>
+        </w:rPr>
+      </w:pPr>
+      <w:r>
+        <w:rPr>
+          <w:rFonts w:cstheme="minorHAnsi"/>
+        </w:rPr>
+        <w:t>Nauka wybranego materiału:</w:t>
+      </w:r>
+    </w:p>
+    <w:p>
+      <w:pPr>
+        <w:pStyle w:val="ListParagraph"/>
+        <w:numPr>
+          <w:ilvl w:val="1"/>
+          <w:numId w:val="3"/>
+        </w:numPr>
+        <w:rPr>
+          <w:rFonts w:cstheme="minorHAnsi"/>
+        </w:rPr>
+      </w:pPr>
+      <w:r>
+        <w:rPr>
+          <w:rFonts w:cstheme="minorHAnsi"/>
+        </w:rPr>
+        <w:t>Podział materiału na sekcje.</w:t>
+      </w:r>
+    </w:p>
+    <w:p>
+      <w:pPr>
+        <w:pStyle w:val="ListParagraph"/>
+        <w:numPr>
+          <w:ilvl w:val="1"/>
+          <w:numId w:val="3"/>
+        </w:numPr>
+        <w:rPr>
+          <w:rFonts w:cstheme="minorHAnsi"/>
+        </w:rPr>
+      </w:pPr>
+      <w:r>
+        <w:rPr>
+          <w:rFonts w:cstheme="minorHAnsi"/>
+        </w:rPr>
+        <w:t>Przetworzenie materiału na zadanie interaktywne i fiszki.</w:t>
+      </w:r>
+    </w:p>
+    <w:p>
+      <w:pPr>
+        <w:pStyle w:val="ListParagraph"/>
+        <w:numPr>
+          <w:ilvl w:val="1"/>
+          <w:numId w:val="3"/>
+        </w:numPr>
+        <w:rPr>
+          <w:rFonts w:cstheme="minorHAnsi"/>
+        </w:rPr>
+      </w:pPr>
+      <w:r>
+        <w:rPr>
+          <w:rFonts w:cstheme="minorHAnsi"/>
+        </w:rPr>
+        <w:t>Wygenerowanie funkcji zliczającej punkty.</w:t>
+      </w:r>
+    </w:p>
+    <w:p>
+      <w:pPr>
+        <w:pStyle w:val="ListParagraph"/>
+        <w:numPr>
+          <w:ilvl w:val="1"/>
+          <w:numId w:val="3"/>
+        </w:numPr>
+        <w:rPr>
+          <w:rFonts w:cstheme="minorHAnsi"/>
+        </w:rPr>
+      </w:pPr>
+      <w:r>
+        <w:rPr>
+          <w:rFonts w:cstheme="minorHAnsi"/>
+        </w:rPr>
+        <w:lastRenderedPageBreak/>
+        <w:t>Generowanie zadań interaktywnych w odpowiednym momencie nauki</w:t>
+      </w:r>
+      <w:r>
+        <w:rPr>
+          <w:rFonts w:cstheme="minorHAnsi"/>
+        </w:rPr>
+        <w:t>.</w:t>
+      </w:r>
+    </w:p>
+    <w:p>
+      <w:pPr>
+        <w:pStyle w:val="ListParagraph"/>
+        <w:numPr>
+          <w:ilvl w:val="0"/>
+          <w:numId w:val="3"/>
+        </w:numPr>
+        <w:rPr>
+          <w:rFonts w:cstheme="minorHAnsi"/>
+        </w:rPr>
+      </w:pPr>
+      <w:r>
+        <w:rPr>
+          <w:rFonts w:cstheme="minorHAnsi"/>
+        </w:rPr>
         <w:t>Generowanie raportów po zakończeniu sesji</w:t>
       </w:r>
+      <w:r>
+        <w:rPr>
+          <w:rFonts w:cstheme="minorHAnsi"/>
+        </w:rPr>
+        <w:t>.</w:t>
+      </w:r>
     </w:p>
     <w:p>
       <w:pPr>
@@ -1116,51 +1338,7 @@
         <w:rPr>
           <w:rFonts w:cstheme="minorHAnsi"/>
         </w:rPr>
-        <w:t xml:space="preserve">Rozpoczynanie sesji nauki w oparciu o metodę </w:t>
-      </w:r>
-      <w:proofErr w:type="spellStart"/>
-      <w:r>
-        <w:rPr>
-          <w:rFonts w:cstheme="minorHAnsi"/>
-        </w:rPr>
-        <w:t>pomodoro</w:t>
-      </w:r>
-      <w:proofErr w:type="spellEnd"/>
-    </w:p>
-    <w:p>
-      <w:pPr>
-        <w:pStyle w:val="ListParagraph"/>
-        <w:numPr>
-          <w:ilvl w:val="0"/>
-          <w:numId w:val="3"/>
-        </w:numPr>
-        <w:rPr>
-          <w:rFonts w:cstheme="minorHAnsi"/>
-        </w:rPr>
-      </w:pPr>
-      <w:r>
-        <w:rPr>
-          <w:rFonts w:cstheme="minorHAnsi"/>
-        </w:rPr>
-        <w:t>Generowanie zadań interaktywnych w odpowiednym momencie nauki</w:t>
-      </w:r>
-    </w:p>
-    <w:p>
-      <w:pPr>
-        <w:pStyle w:val="ListParagraph"/>
-        <w:numPr>
-          <w:ilvl w:val="0"/>
-          <w:numId w:val="3"/>
-        </w:numPr>
-        <w:rPr>
-          <w:rFonts w:cstheme="minorHAnsi"/>
-        </w:rPr>
-      </w:pPr>
-      <w:r>
-        <w:rPr>
-          <w:rFonts w:cstheme="minorHAnsi"/>
-        </w:rPr>
-        <w:t>Generowanie 50 najpopularniejszych słówek w wybranym języku</w:t>
+        <w:t>Dostosowanie czasu zegara pomodoro.</w:t>
       </w:r>
     </w:p>
     <w:p>
@@ -1200,7 +1378,6 @@
           <w:sz w:val="28"/>
           <w:szCs w:val="28"/>
         </w:rPr>
-        <w:lastRenderedPageBreak/>
         <w:t>Wymagania niefunkcjonalne</w:t>
       </w:r>
     </w:p>
@@ -1230,16 +1407,14 @@
         <w:rPr>
           <w:rFonts w:cstheme="minorHAnsi"/>
         </w:rPr>
-        <w:t xml:space="preserve">Aplikacja powinna działać na komputerach korzystających z systemów Windows 10, Windows 11, Linux oraz </w:t>
-      </w:r>
-      <w:proofErr w:type="spellStart"/>
-      <w:r>
-        <w:rPr>
-          <w:rFonts w:cstheme="minorHAnsi"/>
-        </w:rPr>
-        <w:t>MacOS</w:t>
-      </w:r>
-      <w:proofErr w:type="spellEnd"/>
+        <w:t>Aplikacja powinna działać na komputerach korzystających z systemów Windows 10, Windows 11, Linux oraz MacOS</w:t>
+      </w:r>
+      <w:r>
+        <w:rPr>
+          <w:rFonts w:cstheme="minorHAnsi"/>
+        </w:rPr>
+        <w:t>.</w:t>
+      </w:r>
     </w:p>
     <w:p>
       <w:pPr>
@@ -1258,6 +1433,12 @@
         </w:rPr>
         <w:t>Interfejs powinien wyświetlać się w trybie okienkowym</w:t>
       </w:r>
+      <w:r>
+        <w:rPr>
+          <w:rFonts w:cstheme="minorHAnsi"/>
+        </w:rPr>
+        <w:t>.</w:t>
+      </w:r>
     </w:p>
     <w:p>
       <w:pPr>
@@ -1288,6 +1469,12 @@
         </w:rPr>
         <w:t xml:space="preserve"> czytelność</w:t>
       </w:r>
+      <w:r>
+        <w:rPr>
+          <w:rFonts w:cstheme="minorHAnsi"/>
+        </w:rPr>
+        <w:t>.</w:t>
+      </w:r>
     </w:p>
     <w:p>
       <w:pPr>
@@ -1310,16 +1497,14 @@
         <w:rPr>
           <w:rFonts w:cstheme="minorHAnsi"/>
         </w:rPr>
-        <w:t xml:space="preserve">do poprawnego działania powinna mieć dostęp do </w:t>
-      </w:r>
-      <w:proofErr w:type="spellStart"/>
-      <w:r>
-        <w:rPr>
-          <w:rFonts w:cstheme="minorHAnsi"/>
-        </w:rPr>
-        <w:t>internetu</w:t>
-      </w:r>
-      <w:proofErr w:type="spellEnd"/>
+        <w:t>do poprawnego działania powinna mieć dostęp do internetu</w:t>
+      </w:r>
+      <w:r>
+        <w:rPr>
+          <w:rFonts w:cstheme="minorHAnsi"/>
+        </w:rPr>
+        <w:t>.</w:t>
+      </w:r>
     </w:p>
     <w:p>
       <w:pPr>
@@ -1400,7 +1585,7 @@
                     </pic:cNvPicPr>
                   </pic:nvPicPr>
                   <pic:blipFill>
-                    <a:blip r:embed="rId6" cstate="print">
+                    <a:blip r:embed="rId7" cstate="print">
                       <a:extLst>
                         <a:ext uri="{28A0092B-C50C-407E-A947-70E740481C1C}">
                           <a14:useLocalDpi xmlns:a14="http://schemas.microsoft.com/office/drawing/2010/main" val="0"/>
@@ -1440,33 +1625,11 @@
           <w:rFonts w:cstheme="minorHAnsi"/>
         </w:rPr>
       </w:pPr>
-      <w:proofErr w:type="spellStart"/>
-      <w:r>
-        <w:rPr>
-          <w:rFonts w:cstheme="minorHAnsi"/>
-        </w:rPr>
-        <w:t>PyCharm</w:t>
-      </w:r>
-      <w:proofErr w:type="spellEnd"/>
-      <w:r>
-        <w:rPr>
-          <w:rFonts w:cstheme="minorHAnsi"/>
-        </w:rPr>
-        <w:t xml:space="preserve"> to zintegrowane środowisko programistyczne stworzone przez </w:t>
-      </w:r>
-      <w:proofErr w:type="spellStart"/>
-      <w:r>
-        <w:rPr>
-          <w:rFonts w:cstheme="minorHAnsi"/>
-        </w:rPr>
-        <w:t>JetBrains</w:t>
-      </w:r>
-      <w:proofErr w:type="spellEnd"/>
-      <w:r>
-        <w:rPr>
-          <w:rFonts w:cstheme="minorHAnsi"/>
-        </w:rPr>
-        <w:t xml:space="preserve"> </w:t>
+      <w:r>
+        <w:rPr>
+          <w:rFonts w:cstheme="minorHAnsi"/>
+        </w:rPr>
+        <w:t xml:space="preserve">PyCharm to zintegrowane środowisko programistyczne stworzone przez JetBrains </w:t>
       </w:r>
       <w:r>
         <w:rPr>
@@ -1478,49 +1641,7 @@
         <w:rPr>
           <w:rFonts w:cstheme="minorHAnsi"/>
         </w:rPr>
-        <w:t xml:space="preserve">dla programistów </w:t>
-      </w:r>
-      <w:proofErr w:type="spellStart"/>
-      <w:r>
-        <w:rPr>
-          <w:rFonts w:cstheme="minorHAnsi"/>
-        </w:rPr>
-        <w:t>Python</w:t>
-      </w:r>
-      <w:proofErr w:type="spellEnd"/>
-      <w:r>
-        <w:rPr>
-          <w:rFonts w:cstheme="minorHAnsi"/>
-        </w:rPr>
-        <w:t xml:space="preserve">. Jest to komercyjny produkt, ale istnieje również darmowa wersja, </w:t>
-      </w:r>
-      <w:proofErr w:type="spellStart"/>
-      <w:r>
-        <w:rPr>
-          <w:rFonts w:cstheme="minorHAnsi"/>
-        </w:rPr>
-        <w:t>PyCharm</w:t>
-      </w:r>
-      <w:proofErr w:type="spellEnd"/>
-      <w:r>
-        <w:rPr>
-          <w:rFonts w:cstheme="minorHAnsi"/>
-        </w:rPr>
-        <w:t xml:space="preserve"> </w:t>
-      </w:r>
-      <w:proofErr w:type="spellStart"/>
-      <w:r>
-        <w:rPr>
-          <w:rFonts w:cstheme="minorHAnsi"/>
-        </w:rPr>
-        <w:t>Community</w:t>
-      </w:r>
-      <w:proofErr w:type="spellEnd"/>
-      <w:r>
-        <w:rPr>
-          <w:rFonts w:cstheme="minorHAnsi"/>
-        </w:rPr>
-        <w:t xml:space="preserve"> Edition, która oferuje wiele podobnych funkcjonalności.</w:t>
+        <w:t>dla programistów Python. Jest to komercyjny produkt, ale istnieje również darmowa wersja, PyCharm Community Edition, która oferuje wiele podobnych funkcjonalności.</w:t>
       </w:r>
     </w:p>
     <w:p>
@@ -1535,35 +1656,7 @@
         <w:rPr>
           <w:rFonts w:cstheme="minorHAnsi"/>
         </w:rPr>
-        <w:t xml:space="preserve">Jedną z kluczowych cech </w:t>
-      </w:r>
-      <w:proofErr w:type="spellStart"/>
-      <w:r>
-        <w:rPr>
-          <w:rFonts w:cstheme="minorHAnsi"/>
-        </w:rPr>
-        <w:t>PyCharm</w:t>
-      </w:r>
-      <w:proofErr w:type="spellEnd"/>
-      <w:r>
-        <w:rPr>
-          <w:rFonts w:cstheme="minorHAnsi"/>
-        </w:rPr>
-        <w:t xml:space="preserve"> jest jego rozbudowane wsparcie dla języka </w:t>
-      </w:r>
-      <w:proofErr w:type="spellStart"/>
-      <w:r>
-        <w:rPr>
-          <w:rFonts w:cstheme="minorHAnsi"/>
-        </w:rPr>
-        <w:t>Python</w:t>
-      </w:r>
-      <w:proofErr w:type="spellEnd"/>
-      <w:r>
-        <w:rPr>
-          <w:rFonts w:cstheme="minorHAnsi"/>
-        </w:rPr>
-        <w:t>, w tym możliwość wskazywania błędów w czasie rzeczywistym i automatyczne uzupełnianie kodu. Oferuje również bogate funkcje debugowania, takie jak interaktywna konsola, wykresy, punkty przerwania i wiele innych.</w:t>
+        <w:t>Jedną z kluczowych cech PyCharm jest jego rozbudowane wsparcie dla języka Python, w tym możliwość wskazywania błędów w czasie rzeczywistym i automatyczne uzupełnianie kodu. Oferuje również bogate funkcje debugowania, takie jak interaktywna konsola, wykresy, punkty przerwania i wiele innych.</w:t>
       </w:r>
     </w:p>
     <w:p>
@@ -1574,33 +1667,12 @@
           <w:rFonts w:cstheme="minorHAnsi"/>
         </w:rPr>
       </w:pPr>
-      <w:proofErr w:type="spellStart"/>
-      <w:r>
-        <w:rPr>
-          <w:rFonts w:cstheme="minorHAnsi"/>
-        </w:rPr>
-        <w:t>PyCharm</w:t>
-      </w:r>
-      <w:proofErr w:type="spellEnd"/>
-      <w:r>
-        <w:rPr>
-          <w:rFonts w:cstheme="minorHAnsi"/>
-        </w:rPr>
-        <w:t xml:space="preserve"> ma również wiele narzędzi do </w:t>
-      </w:r>
-      <w:proofErr w:type="spellStart"/>
-      <w:r>
-        <w:rPr>
-          <w:rFonts w:cstheme="minorHAnsi"/>
-        </w:rPr>
-        <w:t>refaktoryzacji</w:t>
-      </w:r>
-      <w:proofErr w:type="spellEnd"/>
-      <w:r>
-        <w:rPr>
-          <w:rFonts w:cstheme="minorHAnsi"/>
-        </w:rPr>
-        <w:t xml:space="preserve"> kodu, które pomagają programistom utrzymać kod w czystości i łatwości w utrzymaniu. Narzędzia te obejmują automatyczne formatowanie, przesuwanie i zmienianie nazw zmiennych oraz wiele innych.</w:t>
+      <w:r>
+        <w:rPr>
+          <w:rFonts w:cstheme="minorHAnsi"/>
+        </w:rPr>
+        <w:lastRenderedPageBreak/>
+        <w:t>PyCharm ma również wiele narzędzi do refaktoryzacji kodu, które pomagają programistom utrzymać kod w czystości i łatwości w utrzymaniu. Narzędzia te obejmują automatyczne formatowanie, przesuwanie i zmienianie nazw zmiennych oraz wiele innych.</w:t>
       </w:r>
     </w:p>
     <w:p>
@@ -1615,49 +1687,7 @@
         <w:rPr>
           <w:rFonts w:cstheme="minorHAnsi"/>
         </w:rPr>
-        <w:t xml:space="preserve">Inną ważną cechą </w:t>
-      </w:r>
-      <w:proofErr w:type="spellStart"/>
-      <w:r>
-        <w:rPr>
-          <w:rFonts w:cstheme="minorHAnsi"/>
-        </w:rPr>
-        <w:t>PyCharm</w:t>
-      </w:r>
-      <w:proofErr w:type="spellEnd"/>
-      <w:r>
-        <w:rPr>
-          <w:rFonts w:cstheme="minorHAnsi"/>
-        </w:rPr>
-        <w:t xml:space="preserve"> jest integracja z systemami kontroli wersji, takimi jak Git oraz obsługa wielu </w:t>
-      </w:r>
-      <w:proofErr w:type="spellStart"/>
-      <w:r>
-        <w:rPr>
-          <w:rFonts w:cstheme="minorHAnsi"/>
-        </w:rPr>
-        <w:t>frameworków</w:t>
-      </w:r>
-      <w:proofErr w:type="spellEnd"/>
-      <w:r>
-        <w:rPr>
-          <w:rFonts w:cstheme="minorHAnsi"/>
-        </w:rPr>
-        <w:t xml:space="preserve"> </w:t>
-      </w:r>
-      <w:proofErr w:type="spellStart"/>
-      <w:r>
-        <w:rPr>
-          <w:rFonts w:cstheme="minorHAnsi"/>
-        </w:rPr>
-        <w:t>Python</w:t>
-      </w:r>
-      <w:proofErr w:type="spellEnd"/>
-      <w:r>
-        <w:rPr>
-          <w:rFonts w:cstheme="minorHAnsi"/>
-        </w:rPr>
-        <w:t>.</w:t>
+        <w:t>Inną ważną cechą PyCharm jest integracja z systemami kontroli wersji, takimi jak Git oraz obsługa wielu frameworków Python.</w:t>
       </w:r>
     </w:p>
     <w:p>
@@ -1684,36 +1714,7 @@
         <w:rPr>
           <w:rFonts w:cstheme="minorHAnsi"/>
         </w:rPr>
-        <w:lastRenderedPageBreak/>
-        <w:t xml:space="preserve">Podczas tworzenia projektu zostanie użytych dużo dodatkowych bibliotek dla języka </w:t>
-      </w:r>
-      <w:proofErr w:type="spellStart"/>
-      <w:r>
-        <w:rPr>
-          <w:rFonts w:cstheme="minorHAnsi"/>
-        </w:rPr>
-        <w:t>Python</w:t>
-      </w:r>
-      <w:proofErr w:type="spellEnd"/>
-      <w:r>
-        <w:rPr>
-          <w:rFonts w:cstheme="minorHAnsi"/>
-        </w:rPr>
-        <w:t xml:space="preserve">. Najważniejszą z nich będzie biblioteka </w:t>
-      </w:r>
-      <w:proofErr w:type="spellStart"/>
-      <w:r>
-        <w:rPr>
-          <w:rFonts w:cstheme="minorHAnsi"/>
-        </w:rPr>
-        <w:t>Tkinter</w:t>
-      </w:r>
-      <w:proofErr w:type="spellEnd"/>
-      <w:r>
-        <w:rPr>
-          <w:rFonts w:cstheme="minorHAnsi"/>
-        </w:rPr>
-        <w:t>.</w:t>
+        <w:t>Podczas tworzenia projektu zostanie użytych dużo dodatkowych bibliotek dla języka Python. Najważniejszą z nich będzie biblioteka Tkinter.</w:t>
       </w:r>
     </w:p>
     <w:p>
@@ -1727,21 +1728,7 @@
         <w:rPr>
           <w:rFonts w:cstheme="minorHAnsi"/>
         </w:rPr>
-        <w:t xml:space="preserve">Umożliwia ona programistom tworzenie aplikacji z interfejsem graficznym użytkownika (GUI). </w:t>
-      </w:r>
-      <w:proofErr w:type="spellStart"/>
-      <w:r>
-        <w:rPr>
-          <w:rFonts w:cstheme="minorHAnsi"/>
-        </w:rPr>
-        <w:t>Tkinter</w:t>
-      </w:r>
-      <w:proofErr w:type="spellEnd"/>
-      <w:r>
-        <w:rPr>
-          <w:rFonts w:cstheme="minorHAnsi"/>
-        </w:rPr>
-        <w:t xml:space="preserve"> oferuje wiele wbudowanych metod do tworzenia i stylizacji elementów GUI, takich jak przyciski, etykiety, pola tekstowe i wiele innych. Biblioteka ta pozwala również na dodanie interakcji </w:t>
+        <w:t xml:space="preserve">Umożliwia ona programistom tworzenie aplikacji z interfejsem graficznym użytkownika (GUI). Tkinter oferuje wiele wbudowanych metod do tworzenia i stylizacji elementów GUI, takich jak przyciski, etykiety, pola tekstowe i wiele innych. Biblioteka ta pozwala również na dodanie interakcji </w:t>
       </w:r>
       <w:r>
         <w:rPr>
@@ -1782,33 +1769,11 @@
           <w:rFonts w:cstheme="minorHAnsi"/>
         </w:rPr>
       </w:pPr>
-      <w:proofErr w:type="spellStart"/>
-      <w:r>
-        <w:rPr>
-          <w:rFonts w:cstheme="minorHAnsi"/>
-        </w:rPr>
-        <w:t>Pandas</w:t>
-      </w:r>
-      <w:proofErr w:type="spellEnd"/>
-      <w:r>
-        <w:rPr>
-          <w:rFonts w:cstheme="minorHAnsi"/>
-        </w:rPr>
-        <w:t xml:space="preserve"> - umożliwia wczytywanie, przetwarzanie i zapisywanie danych w różnych formatach, takich jak arkusze kalkulacyjne, pliki CSV i wiele innych. </w:t>
-      </w:r>
-      <w:proofErr w:type="spellStart"/>
-      <w:r>
-        <w:rPr>
-          <w:rFonts w:cstheme="minorHAnsi"/>
-        </w:rPr>
-        <w:t>Pandas</w:t>
-      </w:r>
-      <w:proofErr w:type="spellEnd"/>
-      <w:r>
-        <w:rPr>
-          <w:rFonts w:cstheme="minorHAnsi"/>
-        </w:rPr>
-        <w:t xml:space="preserve"> oferuje wiele funkcji </w:t>
+      <w:r>
+        <w:rPr>
+          <w:rFonts w:cstheme="minorHAnsi"/>
+        </w:rPr>
+        <w:t xml:space="preserve">Pandas - umożliwia wczytywanie, przetwarzanie i zapisywanie danych w różnych formatach, takich jak arkusze kalkulacyjne, pliki CSV i wiele innych. Pandas oferuje wiele funkcji </w:t>
       </w:r>
       <w:r>
         <w:rPr>
@@ -1835,33 +1800,11 @@
           <w:rFonts w:cstheme="minorHAnsi"/>
         </w:rPr>
       </w:pPr>
-      <w:proofErr w:type="spellStart"/>
-      <w:r>
-        <w:rPr>
-          <w:rFonts w:cstheme="minorHAnsi"/>
-        </w:rPr>
-        <w:t>Matplotlib</w:t>
-      </w:r>
-      <w:proofErr w:type="spellEnd"/>
-      <w:r>
-        <w:rPr>
-          <w:rFonts w:cstheme="minorHAnsi"/>
-        </w:rPr>
-        <w:t xml:space="preserve"> – jest używana do tworzenia wykresów i wizualizacji danych. Umożliwia generowanie różnych rodzajów wykresów, takich jak liniowe, słupkowe, punktowe i wiele innych. </w:t>
-      </w:r>
-      <w:proofErr w:type="spellStart"/>
-      <w:r>
-        <w:rPr>
-          <w:rFonts w:cstheme="minorHAnsi"/>
-        </w:rPr>
-        <w:t>Matplotlib</w:t>
-      </w:r>
-      <w:proofErr w:type="spellEnd"/>
-      <w:r>
-        <w:rPr>
-          <w:rFonts w:cstheme="minorHAnsi"/>
-        </w:rPr>
-        <w:t xml:space="preserve"> oferuje również możliwość dostosowania wyglądu tych wykresów.</w:t>
+      <w:r>
+        <w:rPr>
+          <w:rFonts w:cstheme="minorHAnsi"/>
+        </w:rPr>
+        <w:t>Matplotlib – jest używana do tworzenia wykresów i wizualizacji danych. Umożliwia generowanie różnych rodzajów wykresów, takich jak liniowe, słupkowe, punktowe i wiele innych. Matplotlib oferuje również możliwość dostosowania wyglądu tych wykresów.</w:t>
       </w:r>
     </w:p>
     <w:p>
@@ -1876,33 +1819,17 @@
           <w:rFonts w:cstheme="minorHAnsi"/>
         </w:rPr>
       </w:pPr>
-      <w:proofErr w:type="spellStart"/>
-      <w:r>
-        <w:rPr>
-          <w:rFonts w:cstheme="minorHAnsi"/>
-        </w:rPr>
-        <w:t>Requests</w:t>
-      </w:r>
-      <w:proofErr w:type="spellEnd"/>
-      <w:r>
-        <w:rPr>
-          <w:rFonts w:cstheme="minorHAnsi"/>
-        </w:rPr>
-        <w:t xml:space="preserve"> – moduł,</w:t>
+      <w:r>
+        <w:rPr>
+          <w:rFonts w:cstheme="minorHAnsi"/>
+        </w:rPr>
+        <w:t>Requests – moduł,</w:t>
       </w:r>
       <w:r>
         <w:t xml:space="preserve"> </w:t>
       </w:r>
       <w:r>
-        <w:t xml:space="preserve">który ułatwia wykonywanie zapytań http. Obsługuje on również nagłówki, parametry URL, pliki </w:t>
-      </w:r>
-      <w:proofErr w:type="spellStart"/>
-      <w:r>
-        <w:t>cookies</w:t>
-      </w:r>
-      <w:proofErr w:type="spellEnd"/>
-      <w:r>
-        <w:t>, uwierzytelnianie i wiele innych funkcji, które są często używane podczas komunikacji z serwerem.</w:t>
+        <w:t>który ułatwia wykonywanie zapytań http. Obsługuje on również nagłówki, parametry URL, pliki cookies, uwierzytelnianie i wiele innych funkcji, które są często używane podczas komunikacji z serwerem.</w:t>
       </w:r>
     </w:p>
     <w:p>
@@ -1956,10 +1883,11 @@
           <w:sz w:val="28"/>
           <w:szCs w:val="28"/>
         </w:rPr>
-        <w:t xml:space="preserve">User </w:t>
-      </w:r>
-      <w:proofErr w:type="spellStart"/>
-      <w:r>
+        <w:t>User stories</w:t>
+      </w:r>
+    </w:p>
+    <w:p>
+      <w:pPr>
         <w:rPr>
           <w:rFonts w:asciiTheme="majorHAnsi" w:hAnsiTheme="majorHAnsi" w:cstheme="majorHAnsi"/>
           <w:b/>
@@ -1967,9 +1895,345 @@
           <w:sz w:val="28"/>
           <w:szCs w:val="28"/>
         </w:rPr>
-        <w:t>stories</w:t>
-      </w:r>
-      <w:proofErr w:type="spellEnd"/>
+      </w:pPr>
+    </w:p>
+    <w:p>
+      <w:pPr>
+        <w:rPr>
+          <w:rFonts w:cstheme="minorHAnsi"/>
+        </w:rPr>
+      </w:pPr>
+      <w:r>
+        <w:rPr>
+          <w:rFonts w:cstheme="minorHAnsi"/>
+        </w:rPr>
+        <w:t>Ja jako użytkownik chcę mieć możliwość dodanie do aplikacji materiałów do nauki</w:t>
+      </w:r>
+      <w:r>
+        <w:rPr>
+          <w:rFonts w:cstheme="minorHAnsi"/>
+        </w:rPr>
+        <w:t>,</w:t>
+      </w:r>
+      <w:r>
+        <w:rPr>
+          <w:rFonts w:cstheme="minorHAnsi"/>
+        </w:rPr>
+        <w:t xml:space="preserve"> aby rozpocząć naukę</w:t>
+      </w:r>
+      <w:r>
+        <w:rPr>
+          <w:rFonts w:cstheme="minorHAnsi"/>
+        </w:rPr>
+        <w:t>.</w:t>
+      </w:r>
+    </w:p>
+    <w:p>
+      <w:pPr>
+        <w:pStyle w:val="ListParagraph"/>
+        <w:numPr>
+          <w:ilvl w:val="0"/>
+          <w:numId w:val="7"/>
+        </w:numPr>
+        <w:rPr>
+          <w:rFonts w:cstheme="minorHAnsi"/>
+        </w:rPr>
+      </w:pPr>
+      <w:r>
+        <w:rPr>
+          <w:rFonts w:cstheme="minorHAnsi"/>
+        </w:rPr>
+        <w:t>Utworzenie możliwości wprowadzania danych do programu poprzez formularz</w:t>
+      </w:r>
+      <w:r>
+        <w:rPr>
+          <w:rFonts w:cstheme="minorHAnsi"/>
+        </w:rPr>
+        <w:t>.</w:t>
+      </w:r>
+    </w:p>
+    <w:p>
+      <w:pPr>
+        <w:pStyle w:val="ListParagraph"/>
+        <w:numPr>
+          <w:ilvl w:val="0"/>
+          <w:numId w:val="7"/>
+        </w:numPr>
+        <w:rPr>
+          <w:rFonts w:cstheme="minorHAnsi"/>
+        </w:rPr>
+      </w:pPr>
+      <w:r>
+        <w:rPr>
+          <w:rFonts w:cstheme="minorHAnsi"/>
+        </w:rPr>
+        <w:t xml:space="preserve">Utworzenie </w:t>
+      </w:r>
+      <w:r>
+        <w:rPr>
+          <w:rFonts w:cstheme="minorHAnsi"/>
+        </w:rPr>
+        <w:t>możliwości wprowadzenia danych do programu za pomocą pliku</w:t>
+      </w:r>
+      <w:r>
+        <w:rPr>
+          <w:rFonts w:cstheme="minorHAnsi"/>
+        </w:rPr>
+        <w:t>.</w:t>
+      </w:r>
+    </w:p>
+    <w:p>
+      <w:pPr>
+        <w:rPr>
+          <w:rFonts w:cstheme="minorHAnsi"/>
+        </w:rPr>
+      </w:pPr>
+      <w:r>
+        <w:rPr>
+          <w:rFonts w:cstheme="minorHAnsi"/>
+        </w:rPr>
+        <w:lastRenderedPageBreak/>
+        <w:t>Ja jako użytkownik chcę mieć możliwość zobaczenia raportu po zakończonej sesji nauki</w:t>
+      </w:r>
+      <w:r>
+        <w:rPr>
+          <w:rFonts w:cstheme="minorHAnsi"/>
+        </w:rPr>
+        <w:t>,</w:t>
+      </w:r>
+      <w:r>
+        <w:rPr>
+          <w:rFonts w:cstheme="minorHAnsi"/>
+        </w:rPr>
+        <w:t xml:space="preserve"> aby posiąść wiedzę odnośnie tego co powinienem powtórzyć</w:t>
+      </w:r>
+      <w:r>
+        <w:rPr>
+          <w:rFonts w:cstheme="minorHAnsi"/>
+        </w:rPr>
+        <w:t>.</w:t>
+      </w:r>
+    </w:p>
+    <w:p>
+      <w:pPr>
+        <w:pStyle w:val="ListParagraph"/>
+        <w:numPr>
+          <w:ilvl w:val="0"/>
+          <w:numId w:val="8"/>
+        </w:numPr>
+        <w:rPr>
+          <w:rFonts w:cstheme="minorHAnsi"/>
+        </w:rPr>
+      </w:pPr>
+      <w:r>
+        <w:rPr>
+          <w:rFonts w:cstheme="minorHAnsi"/>
+        </w:rPr>
+        <w:t>Wygenerowanie raportu na podstawie danych z bieżącej sesji</w:t>
+      </w:r>
+      <w:r>
+        <w:rPr>
+          <w:rFonts w:cstheme="minorHAnsi"/>
+        </w:rPr>
+        <w:t>.</w:t>
+      </w:r>
+    </w:p>
+    <w:p>
+      <w:pPr>
+        <w:rPr>
+          <w:rFonts w:cstheme="minorHAnsi"/>
+        </w:rPr>
+      </w:pPr>
+      <w:r>
+        <w:rPr>
+          <w:rFonts w:cstheme="minorHAnsi"/>
+        </w:rPr>
+        <w:t>Ja jako użytkownik chcę mieć możliwość zresetowania bieżącej sesji nauki</w:t>
+      </w:r>
+      <w:r>
+        <w:rPr>
+          <w:rFonts w:cstheme="minorHAnsi"/>
+        </w:rPr>
+        <w:t>,</w:t>
+      </w:r>
+      <w:r>
+        <w:rPr>
+          <w:rFonts w:cstheme="minorHAnsi"/>
+        </w:rPr>
+        <w:t xml:space="preserve"> aby rozpocząć naukę od początku</w:t>
+      </w:r>
+      <w:r>
+        <w:rPr>
+          <w:rFonts w:cstheme="minorHAnsi"/>
+        </w:rPr>
+        <w:t>.</w:t>
+      </w:r>
+    </w:p>
+    <w:p>
+      <w:pPr>
+        <w:pStyle w:val="ListParagraph"/>
+        <w:numPr>
+          <w:ilvl w:val="0"/>
+          <w:numId w:val="9"/>
+        </w:numPr>
+        <w:rPr>
+          <w:rFonts w:cstheme="minorHAnsi"/>
+        </w:rPr>
+      </w:pPr>
+      <w:r>
+        <w:rPr>
+          <w:rFonts w:cstheme="minorHAnsi"/>
+        </w:rPr>
+        <w:t>Możliwość zresetowania bieżącej sesji.</w:t>
+      </w:r>
+    </w:p>
+    <w:p>
+      <w:pPr>
+        <w:rPr>
+          <w:rFonts w:cstheme="minorHAnsi"/>
+        </w:rPr>
+      </w:pPr>
+      <w:r>
+        <w:rPr>
+          <w:rFonts w:cstheme="minorHAnsi"/>
+        </w:rPr>
+        <w:t>Ja jako użytkownik chcę mieć możliwość użycia awaryjnej pauzy podczas sesji nauki</w:t>
+      </w:r>
+      <w:r>
+        <w:rPr>
+          <w:rFonts w:cstheme="minorHAnsi"/>
+        </w:rPr>
+        <w:t>, aby zatrzymać chwilowo proces nauki</w:t>
+      </w:r>
+      <w:r>
+        <w:rPr>
+          <w:rFonts w:cstheme="minorHAnsi"/>
+        </w:rPr>
+        <w:t>.</w:t>
+      </w:r>
+    </w:p>
+    <w:p>
+      <w:pPr>
+        <w:pStyle w:val="ListParagraph"/>
+        <w:numPr>
+          <w:ilvl w:val="0"/>
+          <w:numId w:val="10"/>
+        </w:numPr>
+        <w:rPr>
+          <w:rFonts w:cstheme="minorHAnsi"/>
+        </w:rPr>
+      </w:pPr>
+      <w:r>
+        <w:rPr>
+          <w:rFonts w:cstheme="minorHAnsi"/>
+        </w:rPr>
+        <w:t>Możliwość bez konsekwentnego zatrzymania bieżącej sesji za pomocą odpowiedniego przycisku</w:t>
+      </w:r>
+    </w:p>
+    <w:p>
+      <w:pPr>
+        <w:rPr>
+          <w:rFonts w:cstheme="minorHAnsi"/>
+        </w:rPr>
+      </w:pPr>
+      <w:r>
+        <w:rPr>
+          <w:rFonts w:cstheme="minorHAnsi"/>
+        </w:rPr>
+        <w:t>Ja jako użytkownik chcę mieć możliwość poznania 50 najpopularniejszych słów z danego języka</w:t>
+      </w:r>
+      <w:r>
+        <w:rPr>
+          <w:rFonts w:cstheme="minorHAnsi"/>
+        </w:rPr>
+        <w:t>, aby poznać często używane słowa w danym j</w:t>
+      </w:r>
+      <w:r>
+        <w:rPr>
+          <w:rFonts w:cstheme="minorHAnsi"/>
+        </w:rPr>
+        <w:t>ę</w:t>
+      </w:r>
+      <w:r>
+        <w:rPr>
+          <w:rFonts w:cstheme="minorHAnsi"/>
+        </w:rPr>
+        <w:t>zyku</w:t>
+      </w:r>
+      <w:r>
+        <w:rPr>
+          <w:rFonts w:cstheme="minorHAnsi"/>
+        </w:rPr>
+        <w:t>.</w:t>
+      </w:r>
+    </w:p>
+    <w:p>
+      <w:pPr>
+        <w:pStyle w:val="ListParagraph"/>
+        <w:numPr>
+          <w:ilvl w:val="0"/>
+          <w:numId w:val="11"/>
+        </w:numPr>
+        <w:rPr>
+          <w:rFonts w:cstheme="minorHAnsi"/>
+        </w:rPr>
+      </w:pPr>
+      <w:r>
+        <w:rPr>
+          <w:rFonts w:cstheme="minorHAnsi"/>
+        </w:rPr>
+        <w:t>Możliwość nauki najpopularniejszych słów w wybranym języku z menu dostępnego w aplikacji</w:t>
+      </w:r>
+    </w:p>
+    <w:p>
+      <w:pPr>
+        <w:rPr>
+          <w:rFonts w:cstheme="minorHAnsi"/>
+        </w:rPr>
+      </w:pPr>
+      <w:r>
+        <w:rPr>
+          <w:rFonts w:cstheme="minorHAnsi"/>
+        </w:rPr>
+        <w:t>Ja jako użytkownik chcę mieć możliwość zmiany długości przerw od nauki</w:t>
+      </w:r>
+      <w:r>
+        <w:rPr>
+          <w:rFonts w:cstheme="minorHAnsi"/>
+        </w:rPr>
+        <w:t>, aby dostosować proces nauki do swoich wymagań</w:t>
+      </w:r>
+      <w:r>
+        <w:rPr>
+          <w:rFonts w:cstheme="minorHAnsi"/>
+        </w:rPr>
+        <w:t>.</w:t>
+      </w:r>
+    </w:p>
+    <w:p>
+      <w:pPr>
+        <w:pStyle w:val="ListParagraph"/>
+        <w:numPr>
+          <w:ilvl w:val="0"/>
+          <w:numId w:val="12"/>
+        </w:numPr>
+        <w:rPr>
+          <w:rFonts w:cstheme="minorHAnsi"/>
+        </w:rPr>
+      </w:pPr>
+      <w:r>
+        <w:rPr>
+          <w:rFonts w:cstheme="minorHAnsi"/>
+        </w:rPr>
+        <w:t>Możliwość edycji wartości czasu w systemie zliczającym czas nauki.</w:t>
+      </w:r>
+    </w:p>
+    <w:p>
+      <w:pPr>
+        <w:rPr>
+          <w:rFonts w:cstheme="minorHAnsi"/>
+        </w:rPr>
+      </w:pPr>
     </w:p>
     <w:p>
       <w:pPr>
@@ -1985,224 +2249,6 @@
     <w:p>
       <w:pPr>
         <w:rPr>
-          <w:rFonts w:cstheme="minorHAnsi"/>
-        </w:rPr>
-      </w:pPr>
-      <w:r>
-        <w:rPr>
-          <w:rFonts w:cstheme="minorHAnsi"/>
-        </w:rPr>
-        <w:t>Ja jako użytkownik chcę mieć możliwość dodanie do aplikacji materiałów do nauki.</w:t>
-      </w:r>
-    </w:p>
-    <w:p>
-      <w:pPr>
-        <w:pStyle w:val="ListParagraph"/>
-        <w:numPr>
-          <w:ilvl w:val="0"/>
-          <w:numId w:val="7"/>
-        </w:numPr>
-        <w:rPr>
-          <w:rFonts w:cstheme="minorHAnsi"/>
-        </w:rPr>
-      </w:pPr>
-      <w:r>
-        <w:rPr>
-          <w:rFonts w:cstheme="minorHAnsi"/>
-        </w:rPr>
-        <w:t>Utworzenie możliwości wprowadzania danych do programu poprzez formularz</w:t>
-      </w:r>
-    </w:p>
-    <w:p>
-      <w:pPr>
-        <w:pStyle w:val="ListParagraph"/>
-        <w:numPr>
-          <w:ilvl w:val="0"/>
-          <w:numId w:val="7"/>
-        </w:numPr>
-        <w:rPr>
-          <w:rFonts w:cstheme="minorHAnsi"/>
-        </w:rPr>
-      </w:pPr>
-      <w:r>
-        <w:rPr>
-          <w:rFonts w:cstheme="minorHAnsi"/>
-        </w:rPr>
-        <w:t xml:space="preserve">Utworzenie </w:t>
-      </w:r>
-      <w:r>
-        <w:rPr>
-          <w:rFonts w:cstheme="minorHAnsi"/>
-        </w:rPr>
-        <w:t>możliwości wprowadzenia danych do programu za pomocą pliku</w:t>
-      </w:r>
-    </w:p>
-    <w:p>
-      <w:pPr>
-        <w:rPr>
-          <w:rFonts w:cstheme="minorHAnsi"/>
-        </w:rPr>
-      </w:pPr>
-      <w:r>
-        <w:rPr>
-          <w:rFonts w:cstheme="minorHAnsi"/>
-        </w:rPr>
-        <w:t>Ja jako użytkownik chcę mieć możliwość zobaczenia raportu po zakończonej sesji nauki.</w:t>
-      </w:r>
-    </w:p>
-    <w:p>
-      <w:pPr>
-        <w:pStyle w:val="ListParagraph"/>
-        <w:numPr>
-          <w:ilvl w:val="0"/>
-          <w:numId w:val="8"/>
-        </w:numPr>
-        <w:rPr>
-          <w:rFonts w:cstheme="minorHAnsi"/>
-        </w:rPr>
-      </w:pPr>
-      <w:r>
-        <w:rPr>
-          <w:rFonts w:cstheme="minorHAnsi"/>
-        </w:rPr>
-        <w:t>Wygenerowanie raportu na podstawie danych z bieżącej sesji</w:t>
-      </w:r>
-    </w:p>
-    <w:p>
-      <w:pPr>
-        <w:rPr>
-          <w:rFonts w:cstheme="minorHAnsi"/>
-        </w:rPr>
-      </w:pPr>
-      <w:r>
-        <w:rPr>
-          <w:rFonts w:cstheme="minorHAnsi"/>
-        </w:rPr>
-        <w:t>Ja jako użytkownik chcę mieć możliwość zresetowania bieżącej sesji nauki.</w:t>
-      </w:r>
-    </w:p>
-    <w:p>
-      <w:pPr>
-        <w:pStyle w:val="ListParagraph"/>
-        <w:numPr>
-          <w:ilvl w:val="0"/>
-          <w:numId w:val="9"/>
-        </w:numPr>
-        <w:rPr>
-          <w:rFonts w:cstheme="minorHAnsi"/>
-        </w:rPr>
-      </w:pPr>
-      <w:r>
-        <w:rPr>
-          <w:rFonts w:cstheme="minorHAnsi"/>
-        </w:rPr>
-        <w:t>Możliwość zresetowania bieżącej sesji.</w:t>
-      </w:r>
-    </w:p>
-    <w:p>
-      <w:pPr>
-        <w:rPr>
-          <w:rFonts w:cstheme="minorHAnsi"/>
-        </w:rPr>
-      </w:pPr>
-      <w:r>
-        <w:rPr>
-          <w:rFonts w:cstheme="minorHAnsi"/>
-        </w:rPr>
-        <w:t>Ja jako użytkownik chcę mieć możliwość użycia awaryjnej pauzy podczas sesji nauki.</w:t>
-      </w:r>
-    </w:p>
-    <w:p>
-      <w:pPr>
-        <w:pStyle w:val="ListParagraph"/>
-        <w:numPr>
-          <w:ilvl w:val="0"/>
-          <w:numId w:val="10"/>
-        </w:numPr>
-        <w:rPr>
-          <w:rFonts w:cstheme="minorHAnsi"/>
-        </w:rPr>
-      </w:pPr>
-      <w:r>
-        <w:rPr>
-          <w:rFonts w:cstheme="minorHAnsi"/>
-        </w:rPr>
-        <w:t>Możliwość bez konsekwentnego zatrzymania bieżącej sesji za pomocą odpowiedniego przycisku</w:t>
-      </w:r>
-    </w:p>
-    <w:p>
-      <w:pPr>
-        <w:rPr>
-          <w:rFonts w:cstheme="minorHAnsi"/>
-        </w:rPr>
-      </w:pPr>
-      <w:r>
-        <w:rPr>
-          <w:rFonts w:cstheme="minorHAnsi"/>
-        </w:rPr>
-        <w:lastRenderedPageBreak/>
-        <w:t>Ja jako użytkownik chcę mieć możliwość poznania 50 najpopularniejszych słów z danego języka.</w:t>
-      </w:r>
-    </w:p>
-    <w:p>
-      <w:pPr>
-        <w:pStyle w:val="ListParagraph"/>
-        <w:numPr>
-          <w:ilvl w:val="0"/>
-          <w:numId w:val="11"/>
-        </w:numPr>
-        <w:rPr>
-          <w:rFonts w:cstheme="minorHAnsi"/>
-        </w:rPr>
-      </w:pPr>
-      <w:r>
-        <w:rPr>
-          <w:rFonts w:cstheme="minorHAnsi"/>
-        </w:rPr>
-        <w:t>Możliwość nauki najpopularniejszych słów w wybranym języku z menu dostępnego w aplikacji</w:t>
-      </w:r>
-    </w:p>
-    <w:p>
-      <w:pPr>
-        <w:rPr>
-          <w:rFonts w:cstheme="minorHAnsi"/>
-        </w:rPr>
-      </w:pPr>
-      <w:r>
-        <w:rPr>
-          <w:rFonts w:cstheme="minorHAnsi"/>
-        </w:rPr>
-        <w:t>Ja jako użytkownik chcę mieć możliwość zmiany długości przerw od nauki.</w:t>
-      </w:r>
-    </w:p>
-    <w:p>
-      <w:pPr>
-        <w:pStyle w:val="ListParagraph"/>
-        <w:numPr>
-          <w:ilvl w:val="0"/>
-          <w:numId w:val="12"/>
-        </w:numPr>
-        <w:rPr>
-          <w:rFonts w:cstheme="minorHAnsi"/>
-        </w:rPr>
-      </w:pPr>
-      <w:r>
-        <w:rPr>
-          <w:rFonts w:cstheme="minorHAnsi"/>
-        </w:rPr>
-        <w:t>Możliwość edycji wartości czasu w systemie zliczającym czas nauki.</w:t>
-      </w:r>
-    </w:p>
-    <w:p>
-      <w:pPr>
-        <w:rPr>
-          <w:rFonts w:cstheme="minorHAnsi"/>
-        </w:rPr>
-      </w:pPr>
-    </w:p>
-    <w:p>
-      <w:pPr>
-        <w:rPr>
           <w:rFonts w:asciiTheme="majorHAnsi" w:hAnsiTheme="majorHAnsi" w:cstheme="majorHAnsi"/>
           <w:b/>
           <w:bCs/>
@@ -2323,6 +2369,11 @@
     </w:p>
     <w:p>
       <w:pPr>
+        <w:pStyle w:val="ListParagraph"/>
+        <w:numPr>
+          <w:ilvl w:val="0"/>
+          <w:numId w:val="1"/>
+        </w:numPr>
         <w:rPr>
           <w:rFonts w:asciiTheme="majorHAnsi" w:hAnsiTheme="majorHAnsi" w:cstheme="majorHAnsi"/>
           <w:b/>
@@ -2331,14 +2382,7 @@
           <w:szCs w:val="28"/>
         </w:rPr>
       </w:pPr>
-    </w:p>
-    <w:p>
-      <w:pPr>
-        <w:pStyle w:val="ListParagraph"/>
-        <w:numPr>
-          <w:ilvl w:val="0"/>
-          <w:numId w:val="1"/>
-        </w:numPr>
+      <w:r>
         <w:rPr>
           <w:rFonts w:asciiTheme="majorHAnsi" w:hAnsiTheme="majorHAnsi" w:cstheme="majorHAnsi"/>
           <w:b/>
@@ -2346,8 +2390,11 @@
           <w:sz w:val="28"/>
           <w:szCs w:val="28"/>
         </w:rPr>
-      </w:pPr>
-      <w:r>
+        <w:t>Narzędzia pomocnicze</w:t>
+      </w:r>
+    </w:p>
+    <w:p>
+      <w:pPr>
         <w:rPr>
           <w:rFonts w:asciiTheme="majorHAnsi" w:hAnsiTheme="majorHAnsi" w:cstheme="majorHAnsi"/>
           <w:b/>
@@ -2355,11 +2402,11 @@
           <w:sz w:val="28"/>
           <w:szCs w:val="28"/>
         </w:rPr>
-        <w:t>Narzędzia pomocnicze</w:t>
-      </w:r>
-    </w:p>
-    <w:p>
-      <w:pPr>
+      </w:pPr>
+    </w:p>
+    <w:p>
+      <w:pPr>
+        <w:jc w:val="center"/>
         <w:rPr>
           <w:rFonts w:asciiTheme="majorHAnsi" w:hAnsiTheme="majorHAnsi" w:cstheme="majorHAnsi"/>
           <w:b/>
@@ -2368,24 +2415,11 @@
           <w:szCs w:val="28"/>
         </w:rPr>
       </w:pPr>
-    </w:p>
-    <w:p>
-      <w:pPr>
-        <w:jc w:val="center"/>
-        <w:rPr>
-          <w:rFonts w:asciiTheme="majorHAnsi" w:hAnsiTheme="majorHAnsi" w:cstheme="majorHAnsi"/>
-          <w:b/>
-          <w:bCs/>
-          <w:sz w:val="28"/>
-          <w:szCs w:val="28"/>
-        </w:rPr>
-      </w:pPr>
       <w:r>
         <w:rPr>
           <w:rFonts w:ascii="Times New Roman" w:hAnsi="Times New Roman" w:cs="Times New Roman"/>
           <w:noProof/>
         </w:rPr>
-        <w:lastRenderedPageBreak/>
         <w:drawing>
           <wp:inline distT="0" distB="0" distL="0" distR="0" wp14:anchorId="1261FD2F" wp14:editId="543AA201">
             <wp:extent cx="2062066" cy="2062066"/>
@@ -2404,7 +2438,7 @@
                     </pic:cNvPicPr>
                   </pic:nvPicPr>
                   <pic:blipFill>
-                    <a:blip r:embed="rId7" cstate="print">
+                    <a:blip r:embed="rId8" cstate="print">
                       <a:extLst>
                         <a:ext uri="{28A0092B-C50C-407E-A947-70E740481C1C}">
                           <a14:useLocalDpi xmlns:a14="http://schemas.microsoft.com/office/drawing/2010/main" val="0"/>
@@ -2456,33 +2490,11 @@
           <w:rFonts w:cstheme="minorHAnsi"/>
         </w:rPr>
       </w:pPr>
-      <w:proofErr w:type="spellStart"/>
-      <w:r>
-        <w:rPr>
-          <w:rFonts w:cstheme="minorHAnsi"/>
-        </w:rPr>
-        <w:t>Notion</w:t>
-      </w:r>
-      <w:proofErr w:type="spellEnd"/>
-      <w:r>
-        <w:rPr>
-          <w:rFonts w:cstheme="minorHAnsi"/>
-        </w:rPr>
-        <w:t xml:space="preserve"> to platforma do organizacji pracy i projektów, która oferuje wiele funkcjonalności, umożliwiających użytkownikom tworzenie spersonalizowanych przestrzeni roboczych i organizowanie swojej pracy w sposób, który odpowiada ich potrzebom. </w:t>
-      </w:r>
-      <w:proofErr w:type="spellStart"/>
-      <w:r>
-        <w:rPr>
-          <w:rFonts w:cstheme="minorHAnsi"/>
-        </w:rPr>
-        <w:t>Notion</w:t>
-      </w:r>
-      <w:proofErr w:type="spellEnd"/>
-      <w:r>
-        <w:rPr>
-          <w:rFonts w:cstheme="minorHAnsi"/>
-        </w:rPr>
-        <w:t xml:space="preserve"> jest dostępny jako aplikacja internetowa</w:t>
+      <w:r>
+        <w:rPr>
+          <w:rFonts w:cstheme="minorHAnsi"/>
+        </w:rPr>
+        <w:t>Notion to platforma do organizacji pracy i projektów, która oferuje wiele funkcjonalności, umożliwiających użytkownikom tworzenie spersonalizowanych przestrzeni roboczych i organizowanie swojej pracy w sposób, który odpowiada ich potrzebom. Notion jest dostępny jako aplikacja internetowa</w:t>
       </w:r>
       <w:r>
         <w:rPr>
@@ -2509,49 +2521,7 @@
         <w:rPr>
           <w:rFonts w:cstheme="minorHAnsi"/>
         </w:rPr>
-        <w:t xml:space="preserve">Głównym celem </w:t>
-      </w:r>
-      <w:proofErr w:type="spellStart"/>
-      <w:r>
-        <w:rPr>
-          <w:rFonts w:cstheme="minorHAnsi"/>
-        </w:rPr>
-        <w:t>Notion</w:t>
-      </w:r>
-      <w:proofErr w:type="spellEnd"/>
-      <w:r>
-        <w:rPr>
-          <w:rFonts w:cstheme="minorHAnsi"/>
-        </w:rPr>
-        <w:t xml:space="preserve"> jest umożliwienie użytkownikom tworzenia notatek, list to-do, kalendarzy, tabel, bazy danych, które można łatwo dzielić się z innymi użytkownikami. </w:t>
-      </w:r>
-      <w:proofErr w:type="spellStart"/>
-      <w:r>
-        <w:rPr>
-          <w:rFonts w:cstheme="minorHAnsi"/>
-        </w:rPr>
-        <w:t>Notion</w:t>
-      </w:r>
-      <w:proofErr w:type="spellEnd"/>
-      <w:r>
-        <w:rPr>
-          <w:rFonts w:cstheme="minorHAnsi"/>
-        </w:rPr>
-        <w:t xml:space="preserve"> oferuje również narzędzia do pracy z projektami, takie jak tablice </w:t>
-      </w:r>
-      <w:proofErr w:type="spellStart"/>
-      <w:r>
-        <w:rPr>
-          <w:rFonts w:cstheme="minorHAnsi"/>
-        </w:rPr>
-        <w:t>kanban</w:t>
-      </w:r>
-      <w:proofErr w:type="spellEnd"/>
-      <w:r>
-        <w:rPr>
-          <w:rFonts w:cstheme="minorHAnsi"/>
-        </w:rPr>
-        <w:t>, które pomagają w zarządzaniu projektami i zadaniami.</w:t>
+        <w:t>Głównym celem Notion jest umożliwienie użytkownikom tworzenia notatek, list to-do, kalendarzy, tabel, bazy danych, które można łatwo dzielić się z innymi użytkownikami. Notion oferuje również narzędzia do pracy z projektami, takie jak tablice kanban, które pomagają w zarządzaniu projektami i zadaniami.</w:t>
       </w:r>
     </w:p>
     <w:p>
@@ -2566,35 +2536,7 @@
         <w:rPr>
           <w:rFonts w:cstheme="minorHAnsi"/>
         </w:rPr>
-        <w:t xml:space="preserve">Program umożliwia programistom integrację z innymi narzędziami pracy, takimi jak </w:t>
-      </w:r>
-      <w:proofErr w:type="spellStart"/>
-      <w:r>
-        <w:rPr>
-          <w:rFonts w:cstheme="minorHAnsi"/>
-        </w:rPr>
-        <w:t>Slack</w:t>
-      </w:r>
-      <w:proofErr w:type="spellEnd"/>
-      <w:r>
-        <w:rPr>
-          <w:rFonts w:cstheme="minorHAnsi"/>
-        </w:rPr>
-        <w:t xml:space="preserve">, Google Drive, </w:t>
-      </w:r>
-      <w:proofErr w:type="spellStart"/>
-      <w:r>
-        <w:rPr>
-          <w:rFonts w:cstheme="minorHAnsi"/>
-        </w:rPr>
-        <w:t>Github</w:t>
-      </w:r>
-      <w:proofErr w:type="spellEnd"/>
-      <w:r>
-        <w:rPr>
-          <w:rFonts w:cstheme="minorHAnsi"/>
-        </w:rPr>
-        <w:t xml:space="preserve"> i wiele innych. Oferuje również funkcje do importu i eksportu danych, </w:t>
+        <w:t xml:space="preserve">Program umożliwia programistom integrację z innymi narzędziami pracy, takimi jak Slack, Google Drive, Github i wiele innych. Oferuje również funkcje do importu i eksportu danych, </w:t>
       </w:r>
       <w:r>
         <w:rPr>
@@ -2670,9 +2612,8 @@
           <w:sz w:val="28"/>
           <w:szCs w:val="28"/>
         </w:rPr>
-        <w:t xml:space="preserve">Product </w:t>
-      </w:r>
-      <w:proofErr w:type="spellStart"/>
+        <w:t>Product backlog</w:t>
+      </w:r>
       <w:r>
         <w:rPr>
           <w:rFonts w:asciiTheme="majorHAnsi" w:hAnsiTheme="majorHAnsi" w:cstheme="majorHAnsi"/>
@@ -2681,17 +2622,6 @@
           <w:sz w:val="28"/>
           <w:szCs w:val="28"/>
         </w:rPr>
-        <w:t>backlog</w:t>
-      </w:r>
-      <w:proofErr w:type="spellEnd"/>
-      <w:r>
-        <w:rPr>
-          <w:rFonts w:asciiTheme="majorHAnsi" w:hAnsiTheme="majorHAnsi" w:cstheme="majorHAnsi"/>
-          <w:b/>
-          <w:bCs/>
-          <w:sz w:val="28"/>
-          <w:szCs w:val="28"/>
-        </w:rPr>
         <w:br/>
       </w:r>
     </w:p>
@@ -2716,16 +2646,8 @@
         <w:rPr>
           <w:rFonts w:cstheme="minorHAnsi"/>
         </w:rPr>
-        <w:t xml:space="preserve">na </w:t>
-      </w:r>
-      <w:proofErr w:type="spellStart"/>
-      <w:r>
-        <w:rPr>
-          <w:rFonts w:cstheme="minorHAnsi"/>
-        </w:rPr>
-        <w:t>Github</w:t>
-      </w:r>
-      <w:proofErr w:type="spellEnd"/>
+        <w:t>na Github</w:t>
+      </w:r>
     </w:p>
     <w:p>
       <w:pPr>
@@ -2766,6 +2688,7 @@
         <w:rPr>
           <w:rFonts w:cstheme="minorHAnsi"/>
         </w:rPr>
+        <w:lastRenderedPageBreak/>
         <w:t>Zaimplementowanie struktury plików w oparciu o projekt</w:t>
       </w:r>
     </w:p>
@@ -2864,14 +2787,12 @@
         </w:rPr>
         <w:t xml:space="preserve">licznika </w:t>
       </w:r>
-      <w:proofErr w:type="spellStart"/>
       <w:r>
         <w:rPr>
           <w:rFonts w:cstheme="minorHAnsi"/>
         </w:rPr>
         <w:t>Pomodoro</w:t>
       </w:r>
-      <w:proofErr w:type="spellEnd"/>
     </w:p>
     <w:p>
       <w:pPr>
@@ -2936,7 +2857,6 @@
         <w:rPr>
           <w:rFonts w:cstheme="minorHAnsi"/>
         </w:rPr>
-        <w:lastRenderedPageBreak/>
         <w:t>Zaimplementowane funkcjonalności fiszek</w:t>
       </w:r>
     </w:p>
@@ -3119,14 +3039,12 @@
         </w:rPr>
         <w:t xml:space="preserve">licznika </w:t>
       </w:r>
-      <w:proofErr w:type="spellStart"/>
       <w:r>
         <w:rPr>
           <w:rFonts w:cstheme="minorHAnsi"/>
         </w:rPr>
         <w:t>Pomodoro</w:t>
       </w:r>
-      <w:proofErr w:type="spellEnd"/>
     </w:p>
     <w:p>
       <w:pPr>
@@ -3197,16 +3115,8 @@
         <w:rPr>
           <w:rFonts w:cstheme="minorHAnsi"/>
         </w:rPr>
-        <w:t xml:space="preserve">wstrzymanie czasu licznika </w:t>
-      </w:r>
-      <w:proofErr w:type="spellStart"/>
-      <w:r>
-        <w:rPr>
-          <w:rFonts w:cstheme="minorHAnsi"/>
-        </w:rPr>
-        <w:t>Pomodoro</w:t>
-      </w:r>
-      <w:proofErr w:type="spellEnd"/>
+        <w:t>wstrzymanie czasu licznika Pomodoro</w:t>
+      </w:r>
     </w:p>
     <w:p>
       <w:pPr>
@@ -4320,7 +4230,7 @@
         <w:rFonts w:hint="default"/>
       </w:rPr>
     </w:lvl>
-    <w:lvl w:ilvl="1" w:tplc="04150019" w:tentative="1">
+    <w:lvl w:ilvl="1" w:tplc="04150019">
       <w:start w:val="1"/>
       <w:numFmt w:val="lowerLetter"/>
       <w:lvlText w:val="%2."/>

</xml_diff>

<commit_message>
changes inside documentation files
</commit_message>
<xml_diff>
--- a/docs/Projekt.docx
+++ b/docs/Projekt.docx
@@ -50,9 +50,11 @@
           </wp:inline>
         </w:drawing>
       </w:r>
+      <w:proofErr w:type="spellStart"/>
       <w:r>
         <w:t>Learn-ey</w:t>
       </w:r>
+      <w:proofErr w:type="spellEnd"/>
     </w:p>
     <w:p/>
     <w:sdt>
@@ -877,8 +879,13 @@
         <w:t>*tu wstaw nazwę*</w:t>
       </w:r>
       <w:r>
-        <w:t>/Learn-ey</w:t>
-      </w:r>
+        <w:t>/</w:t>
+      </w:r>
+      <w:proofErr w:type="spellStart"/>
+      <w:r>
+        <w:t>Learn-ey</w:t>
+      </w:r>
+      <w:proofErr w:type="spellEnd"/>
       <w:r>
         <w:t xml:space="preserve"> to aplikacja d</w:t>
       </w:r>
@@ -889,7 +896,15 @@
         <w:br/>
       </w:r>
       <w:r>
-        <w:t xml:space="preserve">lub za pomocą wcześniej przygotowanego pliku, z którego aplikacja wczyta materiały. Nauka odbywać się będzie w oparciu o metodę pomodoro - </w:t>
+        <w:t xml:space="preserve">lub za pomocą wcześniej przygotowanego pliku, z którego aplikacja wczyta materiały. Nauka odbywać się będzie w oparciu o metodę </w:t>
+      </w:r>
+      <w:proofErr w:type="spellStart"/>
+      <w:r>
+        <w:t>pomodoro</w:t>
+      </w:r>
+      <w:proofErr w:type="spellEnd"/>
+      <w:r>
+        <w:t xml:space="preserve"> - </w:t>
       </w:r>
       <w:r>
         <w:t>sposób zarządzania czasem ukierunkowany na zwiększenie produktywności oraz koncentracji</w:t>
@@ -1003,7 +1018,10 @@
         <w:spacing w:after="160" w:line="259" w:lineRule="auto"/>
       </w:pPr>
       <w:r>
-        <w:t>Dopasuj definicję do zagadniania</w:t>
+        <w:t xml:space="preserve">Dopasuj definicję do </w:t>
+      </w:r>
+      <w:r>
+        <w:t>zagadnienia</w:t>
       </w:r>
     </w:p>
     <w:p>
@@ -1019,7 +1037,15 @@
         <w:jc w:val="both"/>
       </w:pPr>
       <w:r>
-        <w:t>Projekt napisany zostanie w języku Python ze względu na jego intuicyjność, przejrzystość oraz mnogość dostępnych modułów, które mogą znacznie ułatwić implementację części rozwiązań mających znaleźć zastosowanie w projekcie.</w:t>
+        <w:t xml:space="preserve">Projekt napisany zostanie w języku </w:t>
+      </w:r>
+      <w:proofErr w:type="spellStart"/>
+      <w:r>
+        <w:t>Python</w:t>
+      </w:r>
+      <w:proofErr w:type="spellEnd"/>
+      <w:r>
+        <w:t xml:space="preserve"> ze względu na jego intuicyjność, przejrzystość oraz mnogość dostępnych modułów, które mogą znacznie ułatwić implementację części rozwiązań mających znaleźć zastosowanie w projekcie.</w:t>
       </w:r>
     </w:p>
     <w:p/>
@@ -1338,7 +1364,21 @@
         <w:rPr>
           <w:rFonts w:cstheme="minorHAnsi"/>
         </w:rPr>
-        <w:t>Dostosowanie czasu zegara pomodoro.</w:t>
+        <w:t xml:space="preserve">Dostosowanie czasu zegara </w:t>
+      </w:r>
+      <w:proofErr w:type="spellStart"/>
+      <w:r>
+        <w:rPr>
+          <w:rFonts w:cstheme="minorHAnsi"/>
+        </w:rPr>
+        <w:t>pomodoro</w:t>
+      </w:r>
+      <w:proofErr w:type="spellEnd"/>
+      <w:r>
+        <w:rPr>
+          <w:rFonts w:cstheme="minorHAnsi"/>
+        </w:rPr>
+        <w:t>.</w:t>
       </w:r>
     </w:p>
     <w:p>
@@ -1407,8 +1447,16 @@
         <w:rPr>
           <w:rFonts w:cstheme="minorHAnsi"/>
         </w:rPr>
-        <w:t>Aplikacja powinna działać na komputerach korzystających z systemów Windows 10, Windows 11, Linux oraz MacOS</w:t>
-      </w:r>
+        <w:t xml:space="preserve">Aplikacja powinna działać na komputerach korzystających z systemów Windows 10, Windows 11, Linux oraz </w:t>
+      </w:r>
+      <w:proofErr w:type="spellStart"/>
+      <w:r>
+        <w:rPr>
+          <w:rFonts w:cstheme="minorHAnsi"/>
+        </w:rPr>
+        <w:t>MacOS</w:t>
+      </w:r>
+      <w:proofErr w:type="spellEnd"/>
       <w:r>
         <w:rPr>
           <w:rFonts w:cstheme="minorHAnsi"/>
@@ -1625,11 +1673,33 @@
           <w:rFonts w:cstheme="minorHAnsi"/>
         </w:rPr>
       </w:pPr>
-      <w:r>
-        <w:rPr>
-          <w:rFonts w:cstheme="minorHAnsi"/>
-        </w:rPr>
-        <w:t xml:space="preserve">PyCharm to zintegrowane środowisko programistyczne stworzone przez JetBrains </w:t>
+      <w:proofErr w:type="spellStart"/>
+      <w:r>
+        <w:rPr>
+          <w:rFonts w:cstheme="minorHAnsi"/>
+        </w:rPr>
+        <w:t>PyCharm</w:t>
+      </w:r>
+      <w:proofErr w:type="spellEnd"/>
+      <w:r>
+        <w:rPr>
+          <w:rFonts w:cstheme="minorHAnsi"/>
+        </w:rPr>
+        <w:t xml:space="preserve"> to zintegrowane środowisko programistyczne stworzone przez </w:t>
+      </w:r>
+      <w:proofErr w:type="spellStart"/>
+      <w:r>
+        <w:rPr>
+          <w:rFonts w:cstheme="minorHAnsi"/>
+        </w:rPr>
+        <w:t>JetBrains</w:t>
+      </w:r>
+      <w:proofErr w:type="spellEnd"/>
+      <w:r>
+        <w:rPr>
+          <w:rFonts w:cstheme="minorHAnsi"/>
+        </w:rPr>
+        <w:t xml:space="preserve"> </w:t>
       </w:r>
       <w:r>
         <w:rPr>
@@ -1641,7 +1711,49 @@
         <w:rPr>
           <w:rFonts w:cstheme="minorHAnsi"/>
         </w:rPr>
-        <w:t>dla programistów Python. Jest to komercyjny produkt, ale istnieje również darmowa wersja, PyCharm Community Edition, która oferuje wiele podobnych funkcjonalności.</w:t>
+        <w:t xml:space="preserve">dla programistów </w:t>
+      </w:r>
+      <w:proofErr w:type="spellStart"/>
+      <w:r>
+        <w:rPr>
+          <w:rFonts w:cstheme="minorHAnsi"/>
+        </w:rPr>
+        <w:t>Python</w:t>
+      </w:r>
+      <w:proofErr w:type="spellEnd"/>
+      <w:r>
+        <w:rPr>
+          <w:rFonts w:cstheme="minorHAnsi"/>
+        </w:rPr>
+        <w:t xml:space="preserve">. Jest to komercyjny produkt, ale istnieje również darmowa wersja, </w:t>
+      </w:r>
+      <w:proofErr w:type="spellStart"/>
+      <w:r>
+        <w:rPr>
+          <w:rFonts w:cstheme="minorHAnsi"/>
+        </w:rPr>
+        <w:t>PyCharm</w:t>
+      </w:r>
+      <w:proofErr w:type="spellEnd"/>
+      <w:r>
+        <w:rPr>
+          <w:rFonts w:cstheme="minorHAnsi"/>
+        </w:rPr>
+        <w:t xml:space="preserve"> </w:t>
+      </w:r>
+      <w:proofErr w:type="spellStart"/>
+      <w:r>
+        <w:rPr>
+          <w:rFonts w:cstheme="minorHAnsi"/>
+        </w:rPr>
+        <w:t>Community</w:t>
+      </w:r>
+      <w:proofErr w:type="spellEnd"/>
+      <w:r>
+        <w:rPr>
+          <w:rFonts w:cstheme="minorHAnsi"/>
+        </w:rPr>
+        <w:t xml:space="preserve"> Edition, która oferuje wiele podobnych funkcjonalności.</w:t>
       </w:r>
     </w:p>
     <w:p>
@@ -1656,7 +1768,35 @@
         <w:rPr>
           <w:rFonts w:cstheme="minorHAnsi"/>
         </w:rPr>
-        <w:t>Jedną z kluczowych cech PyCharm jest jego rozbudowane wsparcie dla języka Python, w tym możliwość wskazywania błędów w czasie rzeczywistym i automatyczne uzupełnianie kodu. Oferuje również bogate funkcje debugowania, takie jak interaktywna konsola, wykresy, punkty przerwania i wiele innych.</w:t>
+        <w:t xml:space="preserve">Jedną z kluczowych cech </w:t>
+      </w:r>
+      <w:proofErr w:type="spellStart"/>
+      <w:r>
+        <w:rPr>
+          <w:rFonts w:cstheme="minorHAnsi"/>
+        </w:rPr>
+        <w:t>PyCharm</w:t>
+      </w:r>
+      <w:proofErr w:type="spellEnd"/>
+      <w:r>
+        <w:rPr>
+          <w:rFonts w:cstheme="minorHAnsi"/>
+        </w:rPr>
+        <w:t xml:space="preserve"> jest jego rozbudowane wsparcie dla języka </w:t>
+      </w:r>
+      <w:proofErr w:type="spellStart"/>
+      <w:r>
+        <w:rPr>
+          <w:rFonts w:cstheme="minorHAnsi"/>
+        </w:rPr>
+        <w:t>Python</w:t>
+      </w:r>
+      <w:proofErr w:type="spellEnd"/>
+      <w:r>
+        <w:rPr>
+          <w:rFonts w:cstheme="minorHAnsi"/>
+        </w:rPr>
+        <w:t>, w tym możliwość wskazywania błędów w czasie rzeczywistym i automatyczne uzupełnianie kodu. Oferuje również bogate funkcje debugowania, takie jak interaktywna konsola, wykresy, punkty przerwania i wiele innych.</w:t>
       </w:r>
     </w:p>
     <w:p>
@@ -1667,12 +1807,34 @@
           <w:rFonts w:cstheme="minorHAnsi"/>
         </w:rPr>
       </w:pPr>
+      <w:proofErr w:type="spellStart"/>
       <w:r>
         <w:rPr>
           <w:rFonts w:cstheme="minorHAnsi"/>
         </w:rPr>
         <w:lastRenderedPageBreak/>
-        <w:t>PyCharm ma również wiele narzędzi do refaktoryzacji kodu, które pomagają programistom utrzymać kod w czystości i łatwości w utrzymaniu. Narzędzia te obejmują automatyczne formatowanie, przesuwanie i zmienianie nazw zmiennych oraz wiele innych.</w:t>
+        <w:t>PyCharm</w:t>
+      </w:r>
+      <w:proofErr w:type="spellEnd"/>
+      <w:r>
+        <w:rPr>
+          <w:rFonts w:cstheme="minorHAnsi"/>
+        </w:rPr>
+        <w:t xml:space="preserve"> ma również wiele narzędzi do </w:t>
+      </w:r>
+      <w:proofErr w:type="spellStart"/>
+      <w:r>
+        <w:rPr>
+          <w:rFonts w:cstheme="minorHAnsi"/>
+        </w:rPr>
+        <w:t>refaktoryzacji</w:t>
+      </w:r>
+      <w:proofErr w:type="spellEnd"/>
+      <w:r>
+        <w:rPr>
+          <w:rFonts w:cstheme="minorHAnsi"/>
+        </w:rPr>
+        <w:t xml:space="preserve"> kodu, które pomagają programistom utrzymać kod w czystości i łatwości w utrzymaniu. Narzędzia te obejmują automatyczne formatowanie, przesuwanie i zmienianie nazw zmiennych oraz wiele innych.</w:t>
       </w:r>
     </w:p>
     <w:p>
@@ -1687,7 +1849,49 @@
         <w:rPr>
           <w:rFonts w:cstheme="minorHAnsi"/>
         </w:rPr>
-        <w:t>Inną ważną cechą PyCharm jest integracja z systemami kontroli wersji, takimi jak Git oraz obsługa wielu frameworków Python.</w:t>
+        <w:t xml:space="preserve">Inną ważną cechą </w:t>
+      </w:r>
+      <w:proofErr w:type="spellStart"/>
+      <w:r>
+        <w:rPr>
+          <w:rFonts w:cstheme="minorHAnsi"/>
+        </w:rPr>
+        <w:t>PyCharm</w:t>
+      </w:r>
+      <w:proofErr w:type="spellEnd"/>
+      <w:r>
+        <w:rPr>
+          <w:rFonts w:cstheme="minorHAnsi"/>
+        </w:rPr>
+        <w:t xml:space="preserve"> jest integracja z systemami kontroli wersji, takimi jak Git oraz obsługa wielu </w:t>
+      </w:r>
+      <w:proofErr w:type="spellStart"/>
+      <w:r>
+        <w:rPr>
+          <w:rFonts w:cstheme="minorHAnsi"/>
+        </w:rPr>
+        <w:t>frameworków</w:t>
+      </w:r>
+      <w:proofErr w:type="spellEnd"/>
+      <w:r>
+        <w:rPr>
+          <w:rFonts w:cstheme="minorHAnsi"/>
+        </w:rPr>
+        <w:t xml:space="preserve"> </w:t>
+      </w:r>
+      <w:proofErr w:type="spellStart"/>
+      <w:r>
+        <w:rPr>
+          <w:rFonts w:cstheme="minorHAnsi"/>
+        </w:rPr>
+        <w:t>Python</w:t>
+      </w:r>
+      <w:proofErr w:type="spellEnd"/>
+      <w:r>
+        <w:rPr>
+          <w:rFonts w:cstheme="minorHAnsi"/>
+        </w:rPr>
+        <w:t>.</w:t>
       </w:r>
     </w:p>
     <w:p>
@@ -1714,7 +1918,35 @@
         <w:rPr>
           <w:rFonts w:cstheme="minorHAnsi"/>
         </w:rPr>
-        <w:t>Podczas tworzenia projektu zostanie użytych dużo dodatkowych bibliotek dla języka Python. Najważniejszą z nich będzie biblioteka Tkinter.</w:t>
+        <w:t xml:space="preserve">Podczas tworzenia projektu zostanie użytych dużo dodatkowych bibliotek dla języka </w:t>
+      </w:r>
+      <w:proofErr w:type="spellStart"/>
+      <w:r>
+        <w:rPr>
+          <w:rFonts w:cstheme="minorHAnsi"/>
+        </w:rPr>
+        <w:t>Python</w:t>
+      </w:r>
+      <w:proofErr w:type="spellEnd"/>
+      <w:r>
+        <w:rPr>
+          <w:rFonts w:cstheme="minorHAnsi"/>
+        </w:rPr>
+        <w:t xml:space="preserve">. Najważniejszą z nich będzie biblioteka </w:t>
+      </w:r>
+      <w:proofErr w:type="spellStart"/>
+      <w:r>
+        <w:rPr>
+          <w:rFonts w:cstheme="minorHAnsi"/>
+        </w:rPr>
+        <w:t>Tkinter</w:t>
+      </w:r>
+      <w:proofErr w:type="spellEnd"/>
+      <w:r>
+        <w:rPr>
+          <w:rFonts w:cstheme="minorHAnsi"/>
+        </w:rPr>
+        <w:t>.</w:t>
       </w:r>
     </w:p>
     <w:p>
@@ -1728,7 +1960,21 @@
         <w:rPr>
           <w:rFonts w:cstheme="minorHAnsi"/>
         </w:rPr>
-        <w:t xml:space="preserve">Umożliwia ona programistom tworzenie aplikacji z interfejsem graficznym użytkownika (GUI). Tkinter oferuje wiele wbudowanych metod do tworzenia i stylizacji elementów GUI, takich jak przyciski, etykiety, pola tekstowe i wiele innych. Biblioteka ta pozwala również na dodanie interakcji </w:t>
+        <w:t xml:space="preserve">Umożliwia ona programistom tworzenie aplikacji z interfejsem graficznym użytkownika (GUI). </w:t>
+      </w:r>
+      <w:proofErr w:type="spellStart"/>
+      <w:r>
+        <w:rPr>
+          <w:rFonts w:cstheme="minorHAnsi"/>
+        </w:rPr>
+        <w:t>Tkinter</w:t>
+      </w:r>
+      <w:proofErr w:type="spellEnd"/>
+      <w:r>
+        <w:rPr>
+          <w:rFonts w:cstheme="minorHAnsi"/>
+        </w:rPr>
+        <w:t xml:space="preserve"> oferuje wiele wbudowanych metod do tworzenia i stylizacji elementów GUI, takich jak przyciski, etykiety, pola tekstowe i wiele innych. Biblioteka ta pozwala również na dodanie interakcji </w:t>
       </w:r>
       <w:r>
         <w:rPr>
@@ -1769,11 +2015,33 @@
           <w:rFonts w:cstheme="minorHAnsi"/>
         </w:rPr>
       </w:pPr>
-      <w:r>
-        <w:rPr>
-          <w:rFonts w:cstheme="minorHAnsi"/>
-        </w:rPr>
-        <w:t xml:space="preserve">Pandas - umożliwia wczytywanie, przetwarzanie i zapisywanie danych w różnych formatach, takich jak arkusze kalkulacyjne, pliki CSV i wiele innych. Pandas oferuje wiele funkcji </w:t>
+      <w:proofErr w:type="spellStart"/>
+      <w:r>
+        <w:rPr>
+          <w:rFonts w:cstheme="minorHAnsi"/>
+        </w:rPr>
+        <w:t>Pandas</w:t>
+      </w:r>
+      <w:proofErr w:type="spellEnd"/>
+      <w:r>
+        <w:rPr>
+          <w:rFonts w:cstheme="minorHAnsi"/>
+        </w:rPr>
+        <w:t xml:space="preserve"> - umożliwia wczytywanie, przetwarzanie i zapisywanie danych w różnych formatach, takich jak arkusze kalkulacyjne, pliki CSV i wiele innych. </w:t>
+      </w:r>
+      <w:proofErr w:type="spellStart"/>
+      <w:r>
+        <w:rPr>
+          <w:rFonts w:cstheme="minorHAnsi"/>
+        </w:rPr>
+        <w:t>Pandas</w:t>
+      </w:r>
+      <w:proofErr w:type="spellEnd"/>
+      <w:r>
+        <w:rPr>
+          <w:rFonts w:cstheme="minorHAnsi"/>
+        </w:rPr>
+        <w:t xml:space="preserve"> oferuje wiele funkcji </w:t>
       </w:r>
       <w:r>
         <w:rPr>
@@ -1800,11 +2068,33 @@
           <w:rFonts w:cstheme="minorHAnsi"/>
         </w:rPr>
       </w:pPr>
-      <w:r>
-        <w:rPr>
-          <w:rFonts w:cstheme="minorHAnsi"/>
-        </w:rPr>
-        <w:t>Matplotlib – jest używana do tworzenia wykresów i wizualizacji danych. Umożliwia generowanie różnych rodzajów wykresów, takich jak liniowe, słupkowe, punktowe i wiele innych. Matplotlib oferuje również możliwość dostosowania wyglądu tych wykresów.</w:t>
+      <w:proofErr w:type="spellStart"/>
+      <w:r>
+        <w:rPr>
+          <w:rFonts w:cstheme="minorHAnsi"/>
+        </w:rPr>
+        <w:t>Matplotlib</w:t>
+      </w:r>
+      <w:proofErr w:type="spellEnd"/>
+      <w:r>
+        <w:rPr>
+          <w:rFonts w:cstheme="minorHAnsi"/>
+        </w:rPr>
+        <w:t xml:space="preserve"> – jest używana do tworzenia wykresów i wizualizacji danych. Umożliwia generowanie różnych rodzajów wykresów, takich jak liniowe, słupkowe, punktowe i wiele innych. </w:t>
+      </w:r>
+      <w:proofErr w:type="spellStart"/>
+      <w:r>
+        <w:rPr>
+          <w:rFonts w:cstheme="minorHAnsi"/>
+        </w:rPr>
+        <w:t>Matplotlib</w:t>
+      </w:r>
+      <w:proofErr w:type="spellEnd"/>
+      <w:r>
+        <w:rPr>
+          <w:rFonts w:cstheme="minorHAnsi"/>
+        </w:rPr>
+        <w:t xml:space="preserve"> oferuje również możliwość dostosowania wyglądu tych wykresów.</w:t>
       </w:r>
     </w:p>
     <w:p>
@@ -1819,17 +2109,33 @@
           <w:rFonts w:cstheme="minorHAnsi"/>
         </w:rPr>
       </w:pPr>
-      <w:r>
-        <w:rPr>
-          <w:rFonts w:cstheme="minorHAnsi"/>
-        </w:rPr>
-        <w:t>Requests – moduł,</w:t>
+      <w:proofErr w:type="spellStart"/>
+      <w:r>
+        <w:rPr>
+          <w:rFonts w:cstheme="minorHAnsi"/>
+        </w:rPr>
+        <w:t>Requests</w:t>
+      </w:r>
+      <w:proofErr w:type="spellEnd"/>
+      <w:r>
+        <w:rPr>
+          <w:rFonts w:cstheme="minorHAnsi"/>
+        </w:rPr>
+        <w:t xml:space="preserve"> – moduł,</w:t>
       </w:r>
       <w:r>
         <w:t xml:space="preserve"> </w:t>
       </w:r>
       <w:r>
-        <w:t>który ułatwia wykonywanie zapytań http. Obsługuje on również nagłówki, parametry URL, pliki cookies, uwierzytelnianie i wiele innych funkcji, które są często używane podczas komunikacji z serwerem.</w:t>
+        <w:t xml:space="preserve">który ułatwia wykonywanie zapytań http. Obsługuje on również nagłówki, parametry URL, pliki </w:t>
+      </w:r>
+      <w:proofErr w:type="spellStart"/>
+      <w:r>
+        <w:t>cookies</w:t>
+      </w:r>
+      <w:proofErr w:type="spellEnd"/>
+      <w:r>
+        <w:t>, uwierzytelnianie i wiele innych funkcji, które są często używane podczas komunikacji z serwerem.</w:t>
       </w:r>
     </w:p>
     <w:p>
@@ -1883,11 +2189,10 @@
           <w:sz w:val="28"/>
           <w:szCs w:val="28"/>
         </w:rPr>
-        <w:t>User stories</w:t>
-      </w:r>
-    </w:p>
-    <w:p>
-      <w:pPr>
+        <w:t xml:space="preserve">User </w:t>
+      </w:r>
+      <w:proofErr w:type="spellStart"/>
+      <w:r>
         <w:rPr>
           <w:rFonts w:asciiTheme="majorHAnsi" w:hAnsiTheme="majorHAnsi" w:cstheme="majorHAnsi"/>
           <w:b/>
@@ -1895,345 +2200,9 @@
           <w:sz w:val="28"/>
           <w:szCs w:val="28"/>
         </w:rPr>
-      </w:pPr>
-    </w:p>
-    <w:p>
-      <w:pPr>
-        <w:rPr>
-          <w:rFonts w:cstheme="minorHAnsi"/>
-        </w:rPr>
-      </w:pPr>
-      <w:r>
-        <w:rPr>
-          <w:rFonts w:cstheme="minorHAnsi"/>
-        </w:rPr>
-        <w:t>Ja jako użytkownik chcę mieć możliwość dodanie do aplikacji materiałów do nauki</w:t>
-      </w:r>
-      <w:r>
-        <w:rPr>
-          <w:rFonts w:cstheme="minorHAnsi"/>
-        </w:rPr>
-        <w:t>,</w:t>
-      </w:r>
-      <w:r>
-        <w:rPr>
-          <w:rFonts w:cstheme="minorHAnsi"/>
-        </w:rPr>
-        <w:t xml:space="preserve"> aby rozpocząć naukę</w:t>
-      </w:r>
-      <w:r>
-        <w:rPr>
-          <w:rFonts w:cstheme="minorHAnsi"/>
-        </w:rPr>
-        <w:t>.</w:t>
-      </w:r>
-    </w:p>
-    <w:p>
-      <w:pPr>
-        <w:pStyle w:val="ListParagraph"/>
-        <w:numPr>
-          <w:ilvl w:val="0"/>
-          <w:numId w:val="7"/>
-        </w:numPr>
-        <w:rPr>
-          <w:rFonts w:cstheme="minorHAnsi"/>
-        </w:rPr>
-      </w:pPr>
-      <w:r>
-        <w:rPr>
-          <w:rFonts w:cstheme="minorHAnsi"/>
-        </w:rPr>
-        <w:t>Utworzenie możliwości wprowadzania danych do programu poprzez formularz</w:t>
-      </w:r>
-      <w:r>
-        <w:rPr>
-          <w:rFonts w:cstheme="minorHAnsi"/>
-        </w:rPr>
-        <w:t>.</w:t>
-      </w:r>
-    </w:p>
-    <w:p>
-      <w:pPr>
-        <w:pStyle w:val="ListParagraph"/>
-        <w:numPr>
-          <w:ilvl w:val="0"/>
-          <w:numId w:val="7"/>
-        </w:numPr>
-        <w:rPr>
-          <w:rFonts w:cstheme="minorHAnsi"/>
-        </w:rPr>
-      </w:pPr>
-      <w:r>
-        <w:rPr>
-          <w:rFonts w:cstheme="minorHAnsi"/>
-        </w:rPr>
-        <w:t xml:space="preserve">Utworzenie </w:t>
-      </w:r>
-      <w:r>
-        <w:rPr>
-          <w:rFonts w:cstheme="minorHAnsi"/>
-        </w:rPr>
-        <w:t>możliwości wprowadzenia danych do programu za pomocą pliku</w:t>
-      </w:r>
-      <w:r>
-        <w:rPr>
-          <w:rFonts w:cstheme="minorHAnsi"/>
-        </w:rPr>
-        <w:t>.</w:t>
-      </w:r>
-    </w:p>
-    <w:p>
-      <w:pPr>
-        <w:rPr>
-          <w:rFonts w:cstheme="minorHAnsi"/>
-        </w:rPr>
-      </w:pPr>
-      <w:r>
-        <w:rPr>
-          <w:rFonts w:cstheme="minorHAnsi"/>
-        </w:rPr>
-        <w:lastRenderedPageBreak/>
-        <w:t>Ja jako użytkownik chcę mieć możliwość zobaczenia raportu po zakończonej sesji nauki</w:t>
-      </w:r>
-      <w:r>
-        <w:rPr>
-          <w:rFonts w:cstheme="minorHAnsi"/>
-        </w:rPr>
-        <w:t>,</w:t>
-      </w:r>
-      <w:r>
-        <w:rPr>
-          <w:rFonts w:cstheme="minorHAnsi"/>
-        </w:rPr>
-        <w:t xml:space="preserve"> aby posiąść wiedzę odnośnie tego co powinienem powtórzyć</w:t>
-      </w:r>
-      <w:r>
-        <w:rPr>
-          <w:rFonts w:cstheme="minorHAnsi"/>
-        </w:rPr>
-        <w:t>.</w:t>
-      </w:r>
-    </w:p>
-    <w:p>
-      <w:pPr>
-        <w:pStyle w:val="ListParagraph"/>
-        <w:numPr>
-          <w:ilvl w:val="0"/>
-          <w:numId w:val="8"/>
-        </w:numPr>
-        <w:rPr>
-          <w:rFonts w:cstheme="minorHAnsi"/>
-        </w:rPr>
-      </w:pPr>
-      <w:r>
-        <w:rPr>
-          <w:rFonts w:cstheme="minorHAnsi"/>
-        </w:rPr>
-        <w:t>Wygenerowanie raportu na podstawie danych z bieżącej sesji</w:t>
-      </w:r>
-      <w:r>
-        <w:rPr>
-          <w:rFonts w:cstheme="minorHAnsi"/>
-        </w:rPr>
-        <w:t>.</w:t>
-      </w:r>
-    </w:p>
-    <w:p>
-      <w:pPr>
-        <w:rPr>
-          <w:rFonts w:cstheme="minorHAnsi"/>
-        </w:rPr>
-      </w:pPr>
-      <w:r>
-        <w:rPr>
-          <w:rFonts w:cstheme="minorHAnsi"/>
-        </w:rPr>
-        <w:t>Ja jako użytkownik chcę mieć możliwość zresetowania bieżącej sesji nauki</w:t>
-      </w:r>
-      <w:r>
-        <w:rPr>
-          <w:rFonts w:cstheme="minorHAnsi"/>
-        </w:rPr>
-        <w:t>,</w:t>
-      </w:r>
-      <w:r>
-        <w:rPr>
-          <w:rFonts w:cstheme="minorHAnsi"/>
-        </w:rPr>
-        <w:t xml:space="preserve"> aby rozpocząć naukę od początku</w:t>
-      </w:r>
-      <w:r>
-        <w:rPr>
-          <w:rFonts w:cstheme="minorHAnsi"/>
-        </w:rPr>
-        <w:t>.</w:t>
-      </w:r>
-    </w:p>
-    <w:p>
-      <w:pPr>
-        <w:pStyle w:val="ListParagraph"/>
-        <w:numPr>
-          <w:ilvl w:val="0"/>
-          <w:numId w:val="9"/>
-        </w:numPr>
-        <w:rPr>
-          <w:rFonts w:cstheme="minorHAnsi"/>
-        </w:rPr>
-      </w:pPr>
-      <w:r>
-        <w:rPr>
-          <w:rFonts w:cstheme="minorHAnsi"/>
-        </w:rPr>
-        <w:t>Możliwość zresetowania bieżącej sesji.</w:t>
-      </w:r>
-    </w:p>
-    <w:p>
-      <w:pPr>
-        <w:rPr>
-          <w:rFonts w:cstheme="minorHAnsi"/>
-        </w:rPr>
-      </w:pPr>
-      <w:r>
-        <w:rPr>
-          <w:rFonts w:cstheme="minorHAnsi"/>
-        </w:rPr>
-        <w:t>Ja jako użytkownik chcę mieć możliwość użycia awaryjnej pauzy podczas sesji nauki</w:t>
-      </w:r>
-      <w:r>
-        <w:rPr>
-          <w:rFonts w:cstheme="minorHAnsi"/>
-        </w:rPr>
-        <w:t>, aby zatrzymać chwilowo proces nauki</w:t>
-      </w:r>
-      <w:r>
-        <w:rPr>
-          <w:rFonts w:cstheme="minorHAnsi"/>
-        </w:rPr>
-        <w:t>.</w:t>
-      </w:r>
-    </w:p>
-    <w:p>
-      <w:pPr>
-        <w:pStyle w:val="ListParagraph"/>
-        <w:numPr>
-          <w:ilvl w:val="0"/>
-          <w:numId w:val="10"/>
-        </w:numPr>
-        <w:rPr>
-          <w:rFonts w:cstheme="minorHAnsi"/>
-        </w:rPr>
-      </w:pPr>
-      <w:r>
-        <w:rPr>
-          <w:rFonts w:cstheme="minorHAnsi"/>
-        </w:rPr>
-        <w:t>Możliwość bez konsekwentnego zatrzymania bieżącej sesji za pomocą odpowiedniego przycisku</w:t>
-      </w:r>
-    </w:p>
-    <w:p>
-      <w:pPr>
-        <w:rPr>
-          <w:rFonts w:cstheme="minorHAnsi"/>
-        </w:rPr>
-      </w:pPr>
-      <w:r>
-        <w:rPr>
-          <w:rFonts w:cstheme="minorHAnsi"/>
-        </w:rPr>
-        <w:t>Ja jako użytkownik chcę mieć możliwość poznania 50 najpopularniejszych słów z danego języka</w:t>
-      </w:r>
-      <w:r>
-        <w:rPr>
-          <w:rFonts w:cstheme="minorHAnsi"/>
-        </w:rPr>
-        <w:t>, aby poznać często używane słowa w danym j</w:t>
-      </w:r>
-      <w:r>
-        <w:rPr>
-          <w:rFonts w:cstheme="minorHAnsi"/>
-        </w:rPr>
-        <w:t>ę</w:t>
-      </w:r>
-      <w:r>
-        <w:rPr>
-          <w:rFonts w:cstheme="minorHAnsi"/>
-        </w:rPr>
-        <w:t>zyku</w:t>
-      </w:r>
-      <w:r>
-        <w:rPr>
-          <w:rFonts w:cstheme="minorHAnsi"/>
-        </w:rPr>
-        <w:t>.</w:t>
-      </w:r>
-    </w:p>
-    <w:p>
-      <w:pPr>
-        <w:pStyle w:val="ListParagraph"/>
-        <w:numPr>
-          <w:ilvl w:val="0"/>
-          <w:numId w:val="11"/>
-        </w:numPr>
-        <w:rPr>
-          <w:rFonts w:cstheme="minorHAnsi"/>
-        </w:rPr>
-      </w:pPr>
-      <w:r>
-        <w:rPr>
-          <w:rFonts w:cstheme="minorHAnsi"/>
-        </w:rPr>
-        <w:t>Możliwość nauki najpopularniejszych słów w wybranym języku z menu dostępnego w aplikacji</w:t>
-      </w:r>
-    </w:p>
-    <w:p>
-      <w:pPr>
-        <w:rPr>
-          <w:rFonts w:cstheme="minorHAnsi"/>
-        </w:rPr>
-      </w:pPr>
-      <w:r>
-        <w:rPr>
-          <w:rFonts w:cstheme="minorHAnsi"/>
-        </w:rPr>
-        <w:t>Ja jako użytkownik chcę mieć możliwość zmiany długości przerw od nauki</w:t>
-      </w:r>
-      <w:r>
-        <w:rPr>
-          <w:rFonts w:cstheme="minorHAnsi"/>
-        </w:rPr>
-        <w:t>, aby dostosować proces nauki do swoich wymagań</w:t>
-      </w:r>
-      <w:r>
-        <w:rPr>
-          <w:rFonts w:cstheme="minorHAnsi"/>
-        </w:rPr>
-        <w:t>.</w:t>
-      </w:r>
-    </w:p>
-    <w:p>
-      <w:pPr>
-        <w:pStyle w:val="ListParagraph"/>
-        <w:numPr>
-          <w:ilvl w:val="0"/>
-          <w:numId w:val="12"/>
-        </w:numPr>
-        <w:rPr>
-          <w:rFonts w:cstheme="minorHAnsi"/>
-        </w:rPr>
-      </w:pPr>
-      <w:r>
-        <w:rPr>
-          <w:rFonts w:cstheme="minorHAnsi"/>
-        </w:rPr>
-        <w:t>Możliwość edycji wartości czasu w systemie zliczającym czas nauki.</w:t>
-      </w:r>
-    </w:p>
-    <w:p>
-      <w:pPr>
-        <w:rPr>
-          <w:rFonts w:cstheme="minorHAnsi"/>
-        </w:rPr>
-      </w:pPr>
+        <w:t>stories</w:t>
+      </w:r>
+      <w:proofErr w:type="spellEnd"/>
     </w:p>
     <w:p>
       <w:pPr>
@@ -2249,6 +2218,344 @@
     <w:p>
       <w:pPr>
         <w:rPr>
+          <w:rFonts w:cstheme="minorHAnsi"/>
+        </w:rPr>
+      </w:pPr>
+      <w:r>
+        <w:rPr>
+          <w:rFonts w:cstheme="minorHAnsi"/>
+        </w:rPr>
+        <w:t>Ja jako użytkownik chcę mieć możliwość dodanie do aplikacji materiałów do nauki</w:t>
+      </w:r>
+      <w:r>
+        <w:rPr>
+          <w:rFonts w:cstheme="minorHAnsi"/>
+        </w:rPr>
+        <w:t>,</w:t>
+      </w:r>
+      <w:r>
+        <w:rPr>
+          <w:rFonts w:cstheme="minorHAnsi"/>
+        </w:rPr>
+        <w:t xml:space="preserve"> aby rozpocząć naukę</w:t>
+      </w:r>
+      <w:r>
+        <w:rPr>
+          <w:rFonts w:cstheme="minorHAnsi"/>
+        </w:rPr>
+        <w:t>.</w:t>
+      </w:r>
+    </w:p>
+    <w:p>
+      <w:pPr>
+        <w:pStyle w:val="ListParagraph"/>
+        <w:numPr>
+          <w:ilvl w:val="0"/>
+          <w:numId w:val="7"/>
+        </w:numPr>
+        <w:rPr>
+          <w:rFonts w:cstheme="minorHAnsi"/>
+        </w:rPr>
+      </w:pPr>
+      <w:r>
+        <w:rPr>
+          <w:rFonts w:cstheme="minorHAnsi"/>
+        </w:rPr>
+        <w:t>Utworzenie możliwości wprowadzania danych do programu poprzez formularz</w:t>
+      </w:r>
+      <w:r>
+        <w:rPr>
+          <w:rFonts w:cstheme="minorHAnsi"/>
+        </w:rPr>
+        <w:t>.</w:t>
+      </w:r>
+    </w:p>
+    <w:p>
+      <w:pPr>
+        <w:pStyle w:val="ListParagraph"/>
+        <w:numPr>
+          <w:ilvl w:val="0"/>
+          <w:numId w:val="7"/>
+        </w:numPr>
+        <w:rPr>
+          <w:rFonts w:cstheme="minorHAnsi"/>
+        </w:rPr>
+      </w:pPr>
+      <w:r>
+        <w:rPr>
+          <w:rFonts w:cstheme="minorHAnsi"/>
+        </w:rPr>
+        <w:t xml:space="preserve">Utworzenie </w:t>
+      </w:r>
+      <w:r>
+        <w:rPr>
+          <w:rFonts w:cstheme="minorHAnsi"/>
+        </w:rPr>
+        <w:t>możliwości wprowadzenia danych do programu za pomocą pliku</w:t>
+      </w:r>
+      <w:r>
+        <w:rPr>
+          <w:rFonts w:cstheme="minorHAnsi"/>
+        </w:rPr>
+        <w:t>.</w:t>
+      </w:r>
+    </w:p>
+    <w:p>
+      <w:pPr>
+        <w:rPr>
+          <w:rFonts w:cstheme="minorHAnsi"/>
+        </w:rPr>
+      </w:pPr>
+      <w:r>
+        <w:rPr>
+          <w:rFonts w:cstheme="minorHAnsi"/>
+        </w:rPr>
+        <w:lastRenderedPageBreak/>
+        <w:t>Ja jako użytkownik chcę mieć możliwość zobaczenia raportu po zakończonej sesji nauki</w:t>
+      </w:r>
+      <w:r>
+        <w:rPr>
+          <w:rFonts w:cstheme="minorHAnsi"/>
+        </w:rPr>
+        <w:t>,</w:t>
+      </w:r>
+      <w:r>
+        <w:rPr>
+          <w:rFonts w:cstheme="minorHAnsi"/>
+        </w:rPr>
+        <w:t xml:space="preserve"> aby posiąść wiedzę odnośnie tego co powinienem powtórzyć</w:t>
+      </w:r>
+      <w:r>
+        <w:rPr>
+          <w:rFonts w:cstheme="minorHAnsi"/>
+        </w:rPr>
+        <w:t>.</w:t>
+      </w:r>
+    </w:p>
+    <w:p>
+      <w:pPr>
+        <w:pStyle w:val="ListParagraph"/>
+        <w:numPr>
+          <w:ilvl w:val="0"/>
+          <w:numId w:val="8"/>
+        </w:numPr>
+        <w:rPr>
+          <w:rFonts w:cstheme="minorHAnsi"/>
+        </w:rPr>
+      </w:pPr>
+      <w:r>
+        <w:rPr>
+          <w:rFonts w:cstheme="minorHAnsi"/>
+        </w:rPr>
+        <w:t>Wygenerowanie raportu na podstawie danych z bieżącej sesji</w:t>
+      </w:r>
+      <w:r>
+        <w:rPr>
+          <w:rFonts w:cstheme="minorHAnsi"/>
+        </w:rPr>
+        <w:t>.</w:t>
+      </w:r>
+    </w:p>
+    <w:p>
+      <w:pPr>
+        <w:rPr>
+          <w:rFonts w:cstheme="minorHAnsi"/>
+        </w:rPr>
+      </w:pPr>
+      <w:r>
+        <w:rPr>
+          <w:rFonts w:cstheme="minorHAnsi"/>
+        </w:rPr>
+        <w:t>Ja jako użytkownik chcę mieć możliwość zresetowania bieżącej sesji nauki</w:t>
+      </w:r>
+      <w:r>
+        <w:rPr>
+          <w:rFonts w:cstheme="minorHAnsi"/>
+        </w:rPr>
+        <w:t>,</w:t>
+      </w:r>
+      <w:r>
+        <w:rPr>
+          <w:rFonts w:cstheme="minorHAnsi"/>
+        </w:rPr>
+        <w:t xml:space="preserve"> aby rozpocząć naukę od początku</w:t>
+      </w:r>
+      <w:r>
+        <w:rPr>
+          <w:rFonts w:cstheme="minorHAnsi"/>
+        </w:rPr>
+        <w:t>.</w:t>
+      </w:r>
+    </w:p>
+    <w:p>
+      <w:pPr>
+        <w:pStyle w:val="ListParagraph"/>
+        <w:numPr>
+          <w:ilvl w:val="0"/>
+          <w:numId w:val="9"/>
+        </w:numPr>
+        <w:rPr>
+          <w:rFonts w:cstheme="minorHAnsi"/>
+        </w:rPr>
+      </w:pPr>
+      <w:r>
+        <w:rPr>
+          <w:rFonts w:cstheme="minorHAnsi"/>
+        </w:rPr>
+        <w:t>Możliwość zresetowania bieżącej sesji.</w:t>
+      </w:r>
+    </w:p>
+    <w:p>
+      <w:pPr>
+        <w:rPr>
+          <w:rFonts w:cstheme="minorHAnsi"/>
+        </w:rPr>
+      </w:pPr>
+      <w:r>
+        <w:rPr>
+          <w:rFonts w:cstheme="minorHAnsi"/>
+        </w:rPr>
+        <w:t>Ja jako użytkownik chcę mieć możliwość użycia awaryjnej pauzy podczas sesji nauki</w:t>
+      </w:r>
+      <w:r>
+        <w:rPr>
+          <w:rFonts w:cstheme="minorHAnsi"/>
+        </w:rPr>
+        <w:t>, aby zatrzymać chwilowo proces nauki</w:t>
+      </w:r>
+      <w:r>
+        <w:rPr>
+          <w:rFonts w:cstheme="minorHAnsi"/>
+        </w:rPr>
+        <w:t>.</w:t>
+      </w:r>
+    </w:p>
+    <w:p>
+      <w:pPr>
+        <w:pStyle w:val="ListParagraph"/>
+        <w:numPr>
+          <w:ilvl w:val="0"/>
+          <w:numId w:val="10"/>
+        </w:numPr>
+        <w:rPr>
+          <w:rFonts w:cstheme="minorHAnsi"/>
+        </w:rPr>
+      </w:pPr>
+      <w:r>
+        <w:rPr>
+          <w:rFonts w:cstheme="minorHAnsi"/>
+        </w:rPr>
+        <w:t>Możliwość bez konsekwentnego zatrzymania bieżącej sesji za pomocą odpowiedniego przycisku</w:t>
+      </w:r>
+    </w:p>
+    <w:p>
+      <w:pPr>
+        <w:rPr>
+          <w:rFonts w:cstheme="minorHAnsi"/>
+        </w:rPr>
+      </w:pPr>
+      <w:r>
+        <w:rPr>
+          <w:rFonts w:cstheme="minorHAnsi"/>
+        </w:rPr>
+        <w:t>Ja jako użytkownik chcę mieć możliwość poznania 50 najpopularniejszych słów z danego języka</w:t>
+      </w:r>
+      <w:r>
+        <w:rPr>
+          <w:rFonts w:cstheme="minorHAnsi"/>
+        </w:rPr>
+        <w:t>, aby poznać często używane słowa w danym j</w:t>
+      </w:r>
+      <w:r>
+        <w:rPr>
+          <w:rFonts w:cstheme="minorHAnsi"/>
+        </w:rPr>
+        <w:t>ę</w:t>
+      </w:r>
+      <w:r>
+        <w:rPr>
+          <w:rFonts w:cstheme="minorHAnsi"/>
+        </w:rPr>
+        <w:t>zyku</w:t>
+      </w:r>
+      <w:r>
+        <w:rPr>
+          <w:rFonts w:cstheme="minorHAnsi"/>
+        </w:rPr>
+        <w:t>.</w:t>
+      </w:r>
+    </w:p>
+    <w:p>
+      <w:pPr>
+        <w:pStyle w:val="ListParagraph"/>
+        <w:numPr>
+          <w:ilvl w:val="0"/>
+          <w:numId w:val="11"/>
+        </w:numPr>
+        <w:rPr>
+          <w:rFonts w:cstheme="minorHAnsi"/>
+        </w:rPr>
+      </w:pPr>
+      <w:r>
+        <w:rPr>
+          <w:rFonts w:cstheme="minorHAnsi"/>
+        </w:rPr>
+        <w:t>Możliwość nauki najpopularniejszych słów w wybranym języku z menu dostępnego w aplikacji</w:t>
+      </w:r>
+    </w:p>
+    <w:p>
+      <w:pPr>
+        <w:rPr>
+          <w:rFonts w:cstheme="minorHAnsi"/>
+        </w:rPr>
+      </w:pPr>
+      <w:r>
+        <w:rPr>
+          <w:rFonts w:cstheme="minorHAnsi"/>
+        </w:rPr>
+        <w:t>Ja jako użytkownik chcę mieć możliwość zmiany długości przerw od nauki</w:t>
+      </w:r>
+      <w:r>
+        <w:rPr>
+          <w:rFonts w:cstheme="minorHAnsi"/>
+        </w:rPr>
+        <w:t>, aby dostosować proces nauki do swoich wymagań</w:t>
+      </w:r>
+      <w:r>
+        <w:rPr>
+          <w:rFonts w:cstheme="minorHAnsi"/>
+        </w:rPr>
+        <w:t>.</w:t>
+      </w:r>
+    </w:p>
+    <w:p>
+      <w:pPr>
+        <w:pStyle w:val="ListParagraph"/>
+        <w:numPr>
+          <w:ilvl w:val="0"/>
+          <w:numId w:val="12"/>
+        </w:numPr>
+        <w:rPr>
+          <w:rFonts w:cstheme="minorHAnsi"/>
+        </w:rPr>
+      </w:pPr>
+      <w:r>
+        <w:rPr>
+          <w:rFonts w:cstheme="minorHAnsi"/>
+        </w:rPr>
+        <w:t>Możliwość edycji wartości czasu w systemie zliczającym czas nauki.</w:t>
+      </w:r>
+    </w:p>
+    <w:p>
+      <w:pPr>
+        <w:rPr>
+          <w:rFonts w:cstheme="minorHAnsi"/>
+        </w:rPr>
+      </w:pPr>
+    </w:p>
+    <w:p>
+      <w:pPr>
+        <w:rPr>
           <w:rFonts w:asciiTheme="majorHAnsi" w:hAnsiTheme="majorHAnsi" w:cstheme="majorHAnsi"/>
           <w:b/>
           <w:bCs/>
@@ -2358,6 +2665,11 @@
     </w:p>
     <w:p>
       <w:pPr>
+        <w:pStyle w:val="ListParagraph"/>
+        <w:numPr>
+          <w:ilvl w:val="0"/>
+          <w:numId w:val="1"/>
+        </w:numPr>
         <w:rPr>
           <w:rFonts w:asciiTheme="majorHAnsi" w:hAnsiTheme="majorHAnsi" w:cstheme="majorHAnsi"/>
           <w:b/>
@@ -2366,14 +2678,7 @@
           <w:szCs w:val="28"/>
         </w:rPr>
       </w:pPr>
-    </w:p>
-    <w:p>
-      <w:pPr>
-        <w:pStyle w:val="ListParagraph"/>
-        <w:numPr>
-          <w:ilvl w:val="0"/>
-          <w:numId w:val="1"/>
-        </w:numPr>
+      <w:r>
         <w:rPr>
           <w:rFonts w:asciiTheme="majorHAnsi" w:hAnsiTheme="majorHAnsi" w:cstheme="majorHAnsi"/>
           <w:b/>
@@ -2381,8 +2686,13 @@
           <w:sz w:val="28"/>
           <w:szCs w:val="28"/>
         </w:rPr>
-      </w:pPr>
-      <w:r>
+        <w:lastRenderedPageBreak/>
+        <w:t>Repozytorium zdalne</w:t>
+      </w:r>
+    </w:p>
+    <w:p>
+      <w:pPr>
+        <w:ind w:left="720"/>
         <w:rPr>
           <w:rFonts w:asciiTheme="majorHAnsi" w:hAnsiTheme="majorHAnsi" w:cstheme="majorHAnsi"/>
           <w:b/>
@@ -2390,11 +2700,9 @@
           <w:sz w:val="28"/>
           <w:szCs w:val="28"/>
         </w:rPr>
-        <w:t>Narzędzia pomocnicze</w:t>
-      </w:r>
-    </w:p>
-    <w:p>
-      <w:pPr>
+      </w:pPr>
+      <w:proofErr w:type="spellStart"/>
+      <w:r>
         <w:rPr>
           <w:rFonts w:asciiTheme="majorHAnsi" w:hAnsiTheme="majorHAnsi" w:cstheme="majorHAnsi"/>
           <w:b/>
@@ -2402,10 +2710,13 @@
           <w:sz w:val="28"/>
           <w:szCs w:val="28"/>
         </w:rPr>
-      </w:pPr>
-    </w:p>
-    <w:p>
-      <w:pPr>
+        <w:t>Github</w:t>
+      </w:r>
+      <w:proofErr w:type="spellEnd"/>
+    </w:p>
+    <w:p>
+      <w:pPr>
+        <w:pStyle w:val="ListParagraph"/>
         <w:jc w:val="center"/>
         <w:rPr>
           <w:rFonts w:asciiTheme="majorHAnsi" w:hAnsiTheme="majorHAnsi" w:cstheme="majorHAnsi"/>
@@ -2417,14 +2728,18 @@
       </w:pPr>
       <w:r>
         <w:rPr>
-          <w:rFonts w:ascii="Times New Roman" w:hAnsi="Times New Roman" w:cs="Times New Roman"/>
+          <w:rFonts w:asciiTheme="majorHAnsi" w:hAnsiTheme="majorHAnsi" w:cstheme="majorHAnsi"/>
+          <w:b/>
+          <w:bCs/>
           <w:noProof/>
+          <w:sz w:val="28"/>
+          <w:szCs w:val="28"/>
         </w:rPr>
         <w:drawing>
-          <wp:inline distT="0" distB="0" distL="0" distR="0" wp14:anchorId="1261FD2F" wp14:editId="543AA201">
-            <wp:extent cx="2062066" cy="2062066"/>
+          <wp:inline distT="0" distB="0" distL="0" distR="0" wp14:anchorId="15AC386E" wp14:editId="147CBE15">
+            <wp:extent cx="3044142" cy="3044142"/>
             <wp:effectExtent l="0" t="0" r="0" b="0"/>
-            <wp:docPr id="4" name="Obraz 4" descr="Notion (logiciel) — Wikipédia"/>
+            <wp:docPr id="749093885" name="Picture 1"/>
             <wp:cNvGraphicFramePr>
               <a:graphicFrameLocks xmlns:a="http://schemas.openxmlformats.org/drawingml/2006/main" noChangeAspect="1"/>
             </wp:cNvGraphicFramePr>
@@ -2432,13 +2747,13 @@
               <a:graphicData uri="http://schemas.openxmlformats.org/drawingml/2006/picture">
                 <pic:pic xmlns:pic="http://schemas.openxmlformats.org/drawingml/2006/picture">
                   <pic:nvPicPr>
-                    <pic:cNvPr id="0" name="Picture 5" descr="Notion (logiciel) — Wikipédia"/>
+                    <pic:cNvPr id="0" name="Picture 1"/>
                     <pic:cNvPicPr>
                       <a:picLocks noChangeAspect="1" noChangeArrowheads="1"/>
                     </pic:cNvPicPr>
                   </pic:nvPicPr>
                   <pic:blipFill>
-                    <a:blip r:embed="rId8" cstate="print">
+                    <a:blip r:embed="rId8">
                       <a:extLst>
                         <a:ext uri="{28A0092B-C50C-407E-A947-70E740481C1C}">
                           <a14:useLocalDpi xmlns:a14="http://schemas.microsoft.com/office/drawing/2010/main" val="0"/>
@@ -2453,7 +2768,7 @@
                   <pic:spPr bwMode="auto">
                     <a:xfrm>
                       <a:off x="0" y="0"/>
-                      <a:ext cx="2068783" cy="2068783"/>
+                      <a:ext cx="3048066" cy="3048066"/>
                     </a:xfrm>
                     <a:prstGeom prst="rect">
                       <a:avLst/>
@@ -2472,7 +2787,6 @@
     </w:p>
     <w:p>
       <w:pPr>
-        <w:jc w:val="center"/>
         <w:rPr>
           <w:rFonts w:asciiTheme="majorHAnsi" w:hAnsiTheme="majorHAnsi" w:cstheme="majorHAnsi"/>
           <w:b/>
@@ -2484,98 +2798,420 @@
     </w:p>
     <w:p>
       <w:pPr>
-        <w:ind w:firstLine="708"/>
+        <w:pStyle w:val="NormalWeb"/>
         <w:jc w:val="both"/>
         <w:rPr>
-          <w:rFonts w:cstheme="minorHAnsi"/>
-        </w:rPr>
-      </w:pPr>
-      <w:r>
-        <w:rPr>
-          <w:rFonts w:cstheme="minorHAnsi"/>
-        </w:rPr>
-        <w:t>Notion to platforma do organizacji pracy i projektów, która oferuje wiele funkcjonalności, umożliwiających użytkownikom tworzenie spersonalizowanych przestrzeni roboczych i organizowanie swojej pracy w sposób, który odpowiada ich potrzebom. Notion jest dostępny jako aplikacja internetowa</w:t>
-      </w:r>
-      <w:r>
-        <w:rPr>
-          <w:rFonts w:cstheme="minorHAnsi"/>
-        </w:rPr>
-        <w:t>, desktopowa</w:t>
-      </w:r>
-      <w:r>
-        <w:rPr>
-          <w:rFonts w:cstheme="minorHAnsi"/>
-        </w:rPr>
-        <w:t xml:space="preserve"> oraz aplikacja mobilna dla systemów iOS i Android.</w:t>
-      </w:r>
-    </w:p>
-    <w:p>
-      <w:pPr>
-        <w:ind w:firstLine="708"/>
+          <w:rFonts w:asciiTheme="minorHAnsi" w:hAnsiTheme="minorHAnsi" w:cstheme="minorHAnsi"/>
+          <w:sz w:val="22"/>
+          <w:szCs w:val="22"/>
+        </w:rPr>
+      </w:pPr>
+      <w:r>
+        <w:rPr>
+          <w:rFonts w:asciiTheme="minorHAnsi" w:hAnsiTheme="minorHAnsi" w:cstheme="minorHAnsi"/>
+          <w:sz w:val="22"/>
+          <w:szCs w:val="22"/>
+        </w:rPr>
+        <w:t xml:space="preserve">GitHub to platforma internetowa zaprojektowana do </w:t>
+      </w:r>
+      <w:proofErr w:type="spellStart"/>
+      <w:r>
+        <w:rPr>
+          <w:rFonts w:asciiTheme="minorHAnsi" w:hAnsiTheme="minorHAnsi" w:cstheme="minorHAnsi"/>
+          <w:sz w:val="22"/>
+          <w:szCs w:val="22"/>
+        </w:rPr>
+        <w:t>hostowania</w:t>
+      </w:r>
+      <w:proofErr w:type="spellEnd"/>
+      <w:r>
+        <w:rPr>
+          <w:rFonts w:asciiTheme="minorHAnsi" w:hAnsiTheme="minorHAnsi" w:cstheme="minorHAnsi"/>
+          <w:sz w:val="22"/>
+          <w:szCs w:val="22"/>
+        </w:rPr>
+        <w:t xml:space="preserve"> i zarządzania projektami </w:t>
+      </w:r>
+      <w:r>
+        <w:rPr>
+          <w:rFonts w:asciiTheme="minorHAnsi" w:hAnsiTheme="minorHAnsi" w:cstheme="minorHAnsi"/>
+          <w:sz w:val="22"/>
+          <w:szCs w:val="22"/>
+        </w:rPr>
+        <w:br/>
+      </w:r>
+      <w:r>
+        <w:rPr>
+          <w:rFonts w:asciiTheme="minorHAnsi" w:hAnsiTheme="minorHAnsi" w:cstheme="minorHAnsi"/>
+          <w:sz w:val="22"/>
+          <w:szCs w:val="22"/>
+        </w:rPr>
+        <w:t xml:space="preserve">z wykorzystaniem systemu kontroli wersji Git. Jest popularnym serwisem wykorzystywanym przez programistów, twórców oprogramowania i zespoły do wspólnego tworzenia, udostępniania i zarządzania kodem źródłowym oraz innymi plikami projektu. </w:t>
+      </w:r>
+      <w:r>
+        <w:rPr>
+          <w:rFonts w:asciiTheme="minorHAnsi" w:hAnsiTheme="minorHAnsi" w:cstheme="minorHAnsi"/>
+          <w:sz w:val="22"/>
+          <w:szCs w:val="22"/>
+        </w:rPr>
+        <w:br/>
+      </w:r>
+      <w:r>
+        <w:rPr>
+          <w:rFonts w:asciiTheme="minorHAnsi" w:hAnsiTheme="minorHAnsi" w:cstheme="minorHAnsi"/>
+          <w:sz w:val="22"/>
+          <w:szCs w:val="22"/>
+        </w:rPr>
+        <w:t>Oto główne cechy i aspekty GitHub-a:</w:t>
+      </w:r>
+    </w:p>
+    <w:p>
+      <w:pPr>
+        <w:pStyle w:val="NormalWeb"/>
+        <w:numPr>
+          <w:ilvl w:val="0"/>
+          <w:numId w:val="15"/>
+        </w:numPr>
         <w:jc w:val="both"/>
         <w:rPr>
-          <w:rFonts w:cstheme="minorHAnsi"/>
-        </w:rPr>
-      </w:pPr>
-      <w:r>
-        <w:rPr>
-          <w:rFonts w:cstheme="minorHAnsi"/>
-        </w:rPr>
-        <w:t>Głównym celem Notion jest umożliwienie użytkownikom tworzenia notatek, list to-do, kalendarzy, tabel, bazy danych, które można łatwo dzielić się z innymi użytkownikami. Notion oferuje również narzędzia do pracy z projektami, takie jak tablice kanban, które pomagają w zarządzaniu projektami i zadaniami.</w:t>
-      </w:r>
-    </w:p>
-    <w:p>
-      <w:pPr>
-        <w:ind w:firstLine="708"/>
+          <w:rFonts w:asciiTheme="minorHAnsi" w:hAnsiTheme="minorHAnsi" w:cstheme="minorHAnsi"/>
+          <w:sz w:val="22"/>
+          <w:szCs w:val="22"/>
+        </w:rPr>
+      </w:pPr>
+      <w:r>
+        <w:rPr>
+          <w:rFonts w:asciiTheme="minorHAnsi" w:hAnsiTheme="minorHAnsi" w:cstheme="minorHAnsi"/>
+          <w:sz w:val="22"/>
+          <w:szCs w:val="22"/>
+        </w:rPr>
+        <w:t xml:space="preserve">System kontroli wersji Git: GitHub opiera się na systemie kontroli wersji Git, </w:t>
+      </w:r>
+      <w:r>
+        <w:rPr>
+          <w:rFonts w:asciiTheme="minorHAnsi" w:hAnsiTheme="minorHAnsi" w:cstheme="minorHAnsi"/>
+          <w:sz w:val="22"/>
+          <w:szCs w:val="22"/>
+        </w:rPr>
+        <w:br/>
+      </w:r>
+      <w:r>
+        <w:rPr>
+          <w:rFonts w:asciiTheme="minorHAnsi" w:hAnsiTheme="minorHAnsi" w:cstheme="minorHAnsi"/>
+          <w:sz w:val="22"/>
+          <w:szCs w:val="22"/>
+        </w:rPr>
+        <w:t>który umożliwia śledzenie zmian dokonywanych w kodzie źródłowym projektu. Dzięki temu możliwe jest kontrolowanie historii zmian, cofanie do poprzednich wersji oraz łączenie różnych gałęzi (</w:t>
+      </w:r>
+      <w:proofErr w:type="spellStart"/>
+      <w:r>
+        <w:rPr>
+          <w:rFonts w:asciiTheme="minorHAnsi" w:hAnsiTheme="minorHAnsi" w:cstheme="minorHAnsi"/>
+          <w:sz w:val="22"/>
+          <w:szCs w:val="22"/>
+        </w:rPr>
+        <w:t>branchy</w:t>
+      </w:r>
+      <w:proofErr w:type="spellEnd"/>
+      <w:r>
+        <w:rPr>
+          <w:rFonts w:asciiTheme="minorHAnsi" w:hAnsiTheme="minorHAnsi" w:cstheme="minorHAnsi"/>
+          <w:sz w:val="22"/>
+          <w:szCs w:val="22"/>
+        </w:rPr>
+        <w:t>) kodu.</w:t>
+      </w:r>
+    </w:p>
+    <w:p>
+      <w:pPr>
+        <w:pStyle w:val="NormalWeb"/>
+        <w:numPr>
+          <w:ilvl w:val="0"/>
+          <w:numId w:val="15"/>
+        </w:numPr>
         <w:jc w:val="both"/>
         <w:rPr>
-          <w:rFonts w:cstheme="minorHAnsi"/>
-        </w:rPr>
-      </w:pPr>
-      <w:r>
-        <w:rPr>
-          <w:rFonts w:cstheme="minorHAnsi"/>
-        </w:rPr>
-        <w:t xml:space="preserve">Program umożliwia programistom integrację z innymi narzędziami pracy, takimi jak Slack, Google Drive, Github i wiele innych. Oferuje również funkcje do importu i eksportu danych, </w:t>
-      </w:r>
-      <w:r>
-        <w:rPr>
-          <w:rFonts w:cstheme="minorHAnsi"/>
+          <w:rFonts w:asciiTheme="minorHAnsi" w:hAnsiTheme="minorHAnsi" w:cstheme="minorHAnsi"/>
+          <w:sz w:val="22"/>
+          <w:szCs w:val="22"/>
+        </w:rPr>
+      </w:pPr>
+      <w:r>
+        <w:rPr>
+          <w:rFonts w:asciiTheme="minorHAnsi" w:hAnsiTheme="minorHAnsi" w:cstheme="minorHAnsi"/>
+          <w:sz w:val="22"/>
+          <w:szCs w:val="22"/>
+        </w:rPr>
+        <w:t>Repozytoria: Wszystkie projekty hostowane na GitHub-</w:t>
+      </w:r>
+      <w:proofErr w:type="spellStart"/>
+      <w:r>
+        <w:rPr>
+          <w:rFonts w:asciiTheme="minorHAnsi" w:hAnsiTheme="minorHAnsi" w:cstheme="minorHAnsi"/>
+          <w:sz w:val="22"/>
+          <w:szCs w:val="22"/>
+        </w:rPr>
+        <w:t>ie</w:t>
+      </w:r>
+      <w:proofErr w:type="spellEnd"/>
+      <w:r>
+        <w:rPr>
+          <w:rFonts w:asciiTheme="minorHAnsi" w:hAnsiTheme="minorHAnsi" w:cstheme="minorHAnsi"/>
+          <w:sz w:val="22"/>
+          <w:szCs w:val="22"/>
+        </w:rPr>
+        <w:t xml:space="preserve"> są przechowywane </w:t>
+      </w:r>
+      <w:r>
+        <w:rPr>
+          <w:rFonts w:asciiTheme="minorHAnsi" w:hAnsiTheme="minorHAnsi" w:cstheme="minorHAnsi"/>
+          <w:sz w:val="22"/>
+          <w:szCs w:val="22"/>
         </w:rPr>
         <w:br/>
       </w:r>
       <w:r>
         <w:rPr>
-          <w:rFonts w:cstheme="minorHAnsi"/>
-        </w:rPr>
-        <w:t>które ułatwiają przenoszenie danych między różnymi platformami i narzędziami.</w:t>
-      </w:r>
-    </w:p>
-    <w:p>
-      <w:pPr>
-        <w:ind w:firstLine="708"/>
+          <w:rFonts w:asciiTheme="minorHAnsi" w:hAnsiTheme="minorHAnsi" w:cstheme="minorHAnsi"/>
+          <w:sz w:val="22"/>
+          <w:szCs w:val="22"/>
+        </w:rPr>
+        <w:t>w repozytoriach. Repozytorium to miejsce, w którym znajdują się wszystkie pliki, foldery, kod źródłowy i inne zasoby projektu.</w:t>
+      </w:r>
+    </w:p>
+    <w:p>
+      <w:pPr>
+        <w:pStyle w:val="NormalWeb"/>
+        <w:numPr>
+          <w:ilvl w:val="0"/>
+          <w:numId w:val="15"/>
+        </w:numPr>
         <w:jc w:val="both"/>
         <w:rPr>
-          <w:rFonts w:cstheme="minorHAnsi"/>
-        </w:rPr>
-      </w:pPr>
-      <w:r>
-        <w:rPr>
-          <w:rFonts w:cstheme="minorHAnsi"/>
-        </w:rPr>
-        <w:t xml:space="preserve">Oferuje on wiele funkcjonalności, które umożliwiają użytkownikom pracę w sposób bardziej produktywny i efektywny. Platforma ta jest wysoce konfigurowalna i dostosowywalna </w:t>
-      </w:r>
-      <w:r>
-        <w:rPr>
-          <w:rFonts w:cstheme="minorHAnsi"/>
+          <w:rFonts w:asciiTheme="minorHAnsi" w:hAnsiTheme="minorHAnsi" w:cstheme="minorHAnsi"/>
+          <w:sz w:val="22"/>
+          <w:szCs w:val="22"/>
+        </w:rPr>
+      </w:pPr>
+      <w:r>
+        <w:rPr>
+          <w:rFonts w:asciiTheme="minorHAnsi" w:hAnsiTheme="minorHAnsi" w:cstheme="minorHAnsi"/>
+          <w:sz w:val="22"/>
+          <w:szCs w:val="22"/>
+        </w:rPr>
+        <w:t>Współpraca: GitHub umożliwia wielu programistom współpracę w jednym projekcie. Użytkownicy mogą zgłaszać błędy (</w:t>
+      </w:r>
+      <w:proofErr w:type="spellStart"/>
+      <w:r>
+        <w:rPr>
+          <w:rFonts w:asciiTheme="minorHAnsi" w:hAnsiTheme="minorHAnsi" w:cstheme="minorHAnsi"/>
+          <w:sz w:val="22"/>
+          <w:szCs w:val="22"/>
+        </w:rPr>
+        <w:t>issues</w:t>
+      </w:r>
+      <w:proofErr w:type="spellEnd"/>
+      <w:r>
+        <w:rPr>
+          <w:rFonts w:asciiTheme="minorHAnsi" w:hAnsiTheme="minorHAnsi" w:cstheme="minorHAnsi"/>
+          <w:sz w:val="22"/>
+          <w:szCs w:val="22"/>
+        </w:rPr>
+        <w:t>), proponować zmiany (</w:t>
+      </w:r>
+      <w:proofErr w:type="spellStart"/>
+      <w:r>
+        <w:rPr>
+          <w:rFonts w:asciiTheme="minorHAnsi" w:hAnsiTheme="minorHAnsi" w:cstheme="minorHAnsi"/>
+          <w:sz w:val="22"/>
+          <w:szCs w:val="22"/>
+        </w:rPr>
+        <w:t>pull</w:t>
+      </w:r>
+      <w:proofErr w:type="spellEnd"/>
+      <w:r>
+        <w:rPr>
+          <w:rFonts w:asciiTheme="minorHAnsi" w:hAnsiTheme="minorHAnsi" w:cstheme="minorHAnsi"/>
+          <w:sz w:val="22"/>
+          <w:szCs w:val="22"/>
+        </w:rPr>
+        <w:t xml:space="preserve"> </w:t>
+      </w:r>
+      <w:proofErr w:type="spellStart"/>
+      <w:r>
+        <w:rPr>
+          <w:rFonts w:asciiTheme="minorHAnsi" w:hAnsiTheme="minorHAnsi" w:cstheme="minorHAnsi"/>
+          <w:sz w:val="22"/>
+          <w:szCs w:val="22"/>
+        </w:rPr>
+        <w:t>requests</w:t>
+      </w:r>
+      <w:proofErr w:type="spellEnd"/>
+      <w:r>
+        <w:rPr>
+          <w:rFonts w:asciiTheme="minorHAnsi" w:hAnsiTheme="minorHAnsi" w:cstheme="minorHAnsi"/>
+          <w:sz w:val="22"/>
+          <w:szCs w:val="22"/>
+        </w:rPr>
+        <w:t>) oraz komentować kod, co ułatwia weryfikację, testowanie i ulepszanie projektu.</w:t>
+      </w:r>
+    </w:p>
+    <w:p>
+      <w:pPr>
+        <w:pStyle w:val="NormalWeb"/>
+        <w:numPr>
+          <w:ilvl w:val="0"/>
+          <w:numId w:val="15"/>
+        </w:numPr>
+        <w:jc w:val="both"/>
+        <w:rPr>
+          <w:rFonts w:asciiTheme="minorHAnsi" w:hAnsiTheme="minorHAnsi" w:cstheme="minorHAnsi"/>
+          <w:sz w:val="22"/>
+          <w:szCs w:val="22"/>
+        </w:rPr>
+      </w:pPr>
+      <w:proofErr w:type="spellStart"/>
+      <w:r>
+        <w:rPr>
+          <w:rFonts w:asciiTheme="minorHAnsi" w:hAnsiTheme="minorHAnsi" w:cstheme="minorHAnsi"/>
+          <w:sz w:val="22"/>
+          <w:szCs w:val="22"/>
+        </w:rPr>
+        <w:t>Branching</w:t>
+      </w:r>
+      <w:proofErr w:type="spellEnd"/>
+      <w:r>
+        <w:rPr>
+          <w:rFonts w:asciiTheme="minorHAnsi" w:hAnsiTheme="minorHAnsi" w:cstheme="minorHAnsi"/>
+          <w:sz w:val="22"/>
+          <w:szCs w:val="22"/>
+        </w:rPr>
+        <w:t>: GitHub pozwala na tworzenie gałęzi (</w:t>
+      </w:r>
+      <w:proofErr w:type="spellStart"/>
+      <w:r>
+        <w:rPr>
+          <w:rFonts w:asciiTheme="minorHAnsi" w:hAnsiTheme="minorHAnsi" w:cstheme="minorHAnsi"/>
+          <w:sz w:val="22"/>
+          <w:szCs w:val="22"/>
+        </w:rPr>
+        <w:t>branchy</w:t>
+      </w:r>
+      <w:proofErr w:type="spellEnd"/>
+      <w:r>
+        <w:rPr>
+          <w:rFonts w:asciiTheme="minorHAnsi" w:hAnsiTheme="minorHAnsi" w:cstheme="minorHAnsi"/>
+          <w:sz w:val="22"/>
+          <w:szCs w:val="22"/>
+        </w:rPr>
+        <w:t xml:space="preserve">) kodu, co umożliwia pracę nad różnymi funkcjonalnościami czy rozwiązaniami w izolowanych środowiskach. </w:t>
+      </w:r>
+      <w:r>
+        <w:rPr>
+          <w:rFonts w:asciiTheme="minorHAnsi" w:hAnsiTheme="minorHAnsi" w:cstheme="minorHAnsi"/>
+          <w:sz w:val="22"/>
+          <w:szCs w:val="22"/>
         </w:rPr>
         <w:br/>
       </w:r>
       <w:r>
         <w:rPr>
-          <w:rFonts w:cstheme="minorHAnsi"/>
-        </w:rPr>
-        <w:t>do indywidualnych potrzeb użytkowników, co sprawia, że jest bardzo popularna wśród programistów i profesjonalistów w różnych branżach.</w:t>
+          <w:rFonts w:asciiTheme="minorHAnsi" w:hAnsiTheme="minorHAnsi" w:cstheme="minorHAnsi"/>
+          <w:sz w:val="22"/>
+          <w:szCs w:val="22"/>
+        </w:rPr>
+        <w:t>Po zakończeniu pracy nad gałęzią, można ją połączyć z głównym kodem poprzez tzw. "</w:t>
+      </w:r>
+      <w:proofErr w:type="spellStart"/>
+      <w:r>
+        <w:rPr>
+          <w:rFonts w:asciiTheme="minorHAnsi" w:hAnsiTheme="minorHAnsi" w:cstheme="minorHAnsi"/>
+          <w:sz w:val="22"/>
+          <w:szCs w:val="22"/>
+        </w:rPr>
+        <w:t>pull</w:t>
+      </w:r>
+      <w:proofErr w:type="spellEnd"/>
+      <w:r>
+        <w:rPr>
+          <w:rFonts w:asciiTheme="minorHAnsi" w:hAnsiTheme="minorHAnsi" w:cstheme="minorHAnsi"/>
+          <w:sz w:val="22"/>
+          <w:szCs w:val="22"/>
+        </w:rPr>
+        <w:t xml:space="preserve"> </w:t>
+      </w:r>
+      <w:proofErr w:type="spellStart"/>
+      <w:r>
+        <w:rPr>
+          <w:rFonts w:asciiTheme="minorHAnsi" w:hAnsiTheme="minorHAnsi" w:cstheme="minorHAnsi"/>
+          <w:sz w:val="22"/>
+          <w:szCs w:val="22"/>
+        </w:rPr>
+        <w:t>request</w:t>
+      </w:r>
+      <w:proofErr w:type="spellEnd"/>
+      <w:r>
+        <w:rPr>
+          <w:rFonts w:asciiTheme="minorHAnsi" w:hAnsiTheme="minorHAnsi" w:cstheme="minorHAnsi"/>
+          <w:sz w:val="22"/>
+          <w:szCs w:val="22"/>
+        </w:rPr>
+        <w:t>".</w:t>
+      </w:r>
+    </w:p>
+    <w:p>
+      <w:pPr>
+        <w:pStyle w:val="NormalWeb"/>
+        <w:jc w:val="both"/>
+        <w:rPr>
+          <w:rFonts w:asciiTheme="minorHAnsi" w:hAnsiTheme="minorHAnsi" w:cstheme="minorHAnsi"/>
+          <w:sz w:val="22"/>
+          <w:szCs w:val="22"/>
+        </w:rPr>
+      </w:pPr>
+      <w:r>
+        <w:rPr>
+          <w:rFonts w:asciiTheme="minorHAnsi" w:hAnsiTheme="minorHAnsi" w:cstheme="minorHAnsi"/>
+          <w:sz w:val="22"/>
+          <w:szCs w:val="22"/>
+        </w:rPr>
+        <w:t xml:space="preserve">W serwisie </w:t>
+      </w:r>
+      <w:proofErr w:type="spellStart"/>
+      <w:r>
+        <w:rPr>
+          <w:rFonts w:asciiTheme="minorHAnsi" w:hAnsiTheme="minorHAnsi" w:cstheme="minorHAnsi"/>
+          <w:sz w:val="22"/>
+          <w:szCs w:val="22"/>
+        </w:rPr>
+        <w:t>github</w:t>
+      </w:r>
+      <w:proofErr w:type="spellEnd"/>
+      <w:r>
+        <w:rPr>
+          <w:rFonts w:asciiTheme="minorHAnsi" w:hAnsiTheme="minorHAnsi" w:cstheme="minorHAnsi"/>
+          <w:sz w:val="22"/>
+          <w:szCs w:val="22"/>
+        </w:rPr>
+        <w:t xml:space="preserve"> utworzona zostanie tablica </w:t>
+      </w:r>
+      <w:proofErr w:type="spellStart"/>
+      <w:r>
+        <w:rPr>
+          <w:rFonts w:asciiTheme="minorHAnsi" w:hAnsiTheme="minorHAnsi" w:cstheme="minorHAnsi"/>
+          <w:sz w:val="22"/>
+          <w:szCs w:val="22"/>
+        </w:rPr>
+        <w:t>kanban</w:t>
+      </w:r>
+      <w:proofErr w:type="spellEnd"/>
+      <w:r>
+        <w:rPr>
+          <w:rFonts w:asciiTheme="minorHAnsi" w:hAnsiTheme="minorHAnsi" w:cstheme="minorHAnsi"/>
+          <w:sz w:val="22"/>
+          <w:szCs w:val="22"/>
+        </w:rPr>
+        <w:t xml:space="preserve"> w celu lepszego zarządzania zadaniami.</w:t>
       </w:r>
     </w:p>
     <w:p>
@@ -2591,11 +3227,6 @@
     </w:p>
     <w:p>
       <w:pPr>
-        <w:pStyle w:val="ListParagraph"/>
-        <w:numPr>
-          <w:ilvl w:val="0"/>
-          <w:numId w:val="1"/>
-        </w:numPr>
         <w:rPr>
           <w:rFonts w:asciiTheme="majorHAnsi" w:hAnsiTheme="majorHAnsi" w:cstheme="majorHAnsi"/>
           <w:b/>
@@ -2604,7 +3235,14 @@
           <w:szCs w:val="28"/>
         </w:rPr>
       </w:pPr>
-      <w:r>
+    </w:p>
+    <w:p>
+      <w:pPr>
+        <w:pStyle w:val="ListParagraph"/>
+        <w:numPr>
+          <w:ilvl w:val="0"/>
+          <w:numId w:val="1"/>
+        </w:numPr>
         <w:rPr>
           <w:rFonts w:asciiTheme="majorHAnsi" w:hAnsiTheme="majorHAnsi" w:cstheme="majorHAnsi"/>
           <w:b/>
@@ -2612,8 +3250,7 @@
           <w:sz w:val="28"/>
           <w:szCs w:val="28"/>
         </w:rPr>
-        <w:t>Product backlog</w:t>
-      </w:r>
+      </w:pPr>
       <w:r>
         <w:rPr>
           <w:rFonts w:asciiTheme="majorHAnsi" w:hAnsiTheme="majorHAnsi" w:cstheme="majorHAnsi"/>
@@ -2622,6 +3259,28 @@
           <w:sz w:val="28"/>
           <w:szCs w:val="28"/>
         </w:rPr>
+        <w:t xml:space="preserve">Product </w:t>
+      </w:r>
+      <w:proofErr w:type="spellStart"/>
+      <w:r>
+        <w:rPr>
+          <w:rFonts w:asciiTheme="majorHAnsi" w:hAnsiTheme="majorHAnsi" w:cstheme="majorHAnsi"/>
+          <w:b/>
+          <w:bCs/>
+          <w:sz w:val="28"/>
+          <w:szCs w:val="28"/>
+        </w:rPr>
+        <w:t>backlog</w:t>
+      </w:r>
+      <w:proofErr w:type="spellEnd"/>
+      <w:r>
+        <w:rPr>
+          <w:rFonts w:asciiTheme="majorHAnsi" w:hAnsiTheme="majorHAnsi" w:cstheme="majorHAnsi"/>
+          <w:b/>
+          <w:bCs/>
+          <w:sz w:val="28"/>
+          <w:szCs w:val="28"/>
+        </w:rPr>
         <w:br/>
       </w:r>
     </w:p>
@@ -2630,47 +3289,111 @@
         <w:pStyle w:val="ListParagraph"/>
         <w:numPr>
           <w:ilvl w:val="0"/>
-          <w:numId w:val="14"/>
-        </w:numPr>
-        <w:rPr>
-          <w:rFonts w:cstheme="minorHAnsi"/>
-        </w:rPr>
-      </w:pPr>
-      <w:r>
-        <w:rPr>
-          <w:rFonts w:cstheme="minorHAnsi"/>
-        </w:rPr>
-        <w:t xml:space="preserve">Stworzenie repozytorium zdalnego </w:t>
-      </w:r>
-      <w:r>
-        <w:rPr>
-          <w:rFonts w:cstheme="minorHAnsi"/>
-        </w:rPr>
-        <w:t>na Github</w:t>
-      </w:r>
+          <w:numId w:val="18"/>
+        </w:numPr>
+        <w:spacing w:after="160" w:line="259" w:lineRule="auto"/>
+      </w:pPr>
+      <w:r>
+        <w:t>Utworzenie zdalnego repozytorium</w:t>
+      </w:r>
+    </w:p>
+    <w:p>
+      <w:pPr>
+        <w:pStyle w:val="ListParagraph"/>
+        <w:numPr>
+          <w:ilvl w:val="1"/>
+          <w:numId w:val="18"/>
+        </w:numPr>
+        <w:spacing w:after="160" w:line="259" w:lineRule="auto"/>
+      </w:pPr>
+      <w:r>
+        <w:t>Utworzenie repozytorium</w:t>
+      </w:r>
+    </w:p>
+    <w:p>
+      <w:pPr>
+        <w:pStyle w:val="ListParagraph"/>
+        <w:numPr>
+          <w:ilvl w:val="1"/>
+          <w:numId w:val="18"/>
+        </w:numPr>
+        <w:spacing w:after="160" w:line="259" w:lineRule="auto"/>
+      </w:pPr>
+      <w:r>
+        <w:t>Skonfigurowanie repozytorium</w:t>
+      </w:r>
+    </w:p>
+    <w:p>
+      <w:pPr>
+        <w:pStyle w:val="ListParagraph"/>
+        <w:numPr>
+          <w:ilvl w:val="2"/>
+          <w:numId w:val="18"/>
+        </w:numPr>
+        <w:spacing w:after="160" w:line="259" w:lineRule="auto"/>
+      </w:pPr>
+      <w:r>
+        <w:t xml:space="preserve"> Zainicjowanie repozytorium</w:t>
+      </w:r>
+      <w:r>
+        <w:tab/>
+      </w:r>
+    </w:p>
+    <w:p>
+      <w:pPr>
+        <w:pStyle w:val="ListParagraph"/>
+        <w:numPr>
+          <w:ilvl w:val="2"/>
+          <w:numId w:val="18"/>
+        </w:numPr>
+        <w:spacing w:after="160" w:line="259" w:lineRule="auto"/>
+      </w:pPr>
+      <w:r>
+        <w:t xml:space="preserve"> Utworzenie pliku </w:t>
+      </w:r>
+      <w:proofErr w:type="spellStart"/>
+      <w:r>
+        <w:t>gitignore</w:t>
+      </w:r>
+      <w:proofErr w:type="spellEnd"/>
     </w:p>
     <w:p>
       <w:pPr>
         <w:pStyle w:val="ListParagraph"/>
         <w:numPr>
           <w:ilvl w:val="0"/>
-          <w:numId w:val="14"/>
-        </w:numPr>
-        <w:rPr>
-          <w:rFonts w:cstheme="minorHAnsi"/>
-        </w:rPr>
-      </w:pPr>
-      <w:r>
-        <w:rPr>
-          <w:rFonts w:cstheme="minorHAnsi"/>
-        </w:rPr>
-        <w:t xml:space="preserve">Zaprojektowanie </w:t>
-      </w:r>
-      <w:r>
-        <w:rPr>
-          <w:rFonts w:cstheme="minorHAnsi"/>
-        </w:rPr>
-        <w:t>struktury plików aplikacji</w:t>
+          <w:numId w:val="18"/>
+        </w:numPr>
+        <w:spacing w:after="160" w:line="259" w:lineRule="auto"/>
+      </w:pPr>
+      <w:r>
+        <w:t>Utworzenie projektu</w:t>
+      </w:r>
+    </w:p>
+    <w:p>
+      <w:pPr>
+        <w:pStyle w:val="ListParagraph"/>
+        <w:numPr>
+          <w:ilvl w:val="1"/>
+          <w:numId w:val="18"/>
+        </w:numPr>
+        <w:spacing w:after="160" w:line="259" w:lineRule="auto"/>
+      </w:pPr>
+      <w:r>
+        <w:t>Zainicjowanie projektu</w:t>
+      </w:r>
+    </w:p>
+    <w:p>
+      <w:pPr>
+        <w:pStyle w:val="ListParagraph"/>
+        <w:numPr>
+          <w:ilvl w:val="1"/>
+          <w:numId w:val="18"/>
+        </w:numPr>
+        <w:spacing w:after="160" w:line="259" w:lineRule="auto"/>
+      </w:pPr>
+      <w:r>
+        <w:t>Skonfigurowanie środowiska programistycznego</w:t>
       </w:r>
     </w:p>
     <w:p>
@@ -2678,18 +3401,666 @@
         <w:pStyle w:val="ListParagraph"/>
         <w:numPr>
           <w:ilvl w:val="0"/>
-          <w:numId w:val="14"/>
-        </w:numPr>
-        <w:rPr>
-          <w:rFonts w:cstheme="minorHAnsi"/>
-        </w:rPr>
-      </w:pPr>
-      <w:r>
-        <w:rPr>
-          <w:rFonts w:cstheme="minorHAnsi"/>
-        </w:rPr>
+          <w:numId w:val="18"/>
+        </w:numPr>
+        <w:spacing w:after="160" w:line="259" w:lineRule="auto"/>
+      </w:pPr>
+      <w:r>
+        <w:t>Zaprojektowanie wyglądu aplikacji</w:t>
+      </w:r>
+    </w:p>
+    <w:p>
+      <w:pPr>
+        <w:pStyle w:val="ListParagraph"/>
+        <w:numPr>
+          <w:ilvl w:val="1"/>
+          <w:numId w:val="18"/>
+        </w:numPr>
+        <w:spacing w:after="160" w:line="259" w:lineRule="auto"/>
+      </w:pPr>
+      <w:r>
+        <w:t>Zaprojektowanie panelu głównego</w:t>
+      </w:r>
+    </w:p>
+    <w:p>
+      <w:pPr>
+        <w:pStyle w:val="ListParagraph"/>
+        <w:numPr>
+          <w:ilvl w:val="1"/>
+          <w:numId w:val="18"/>
+        </w:numPr>
+        <w:spacing w:after="160" w:line="259" w:lineRule="auto"/>
+      </w:pPr>
+      <w:r>
+        <w:t>Zaprojektowanie panelu wprowadzania materiałów</w:t>
+      </w:r>
+    </w:p>
+    <w:p>
+      <w:pPr>
+        <w:pStyle w:val="ListParagraph"/>
+        <w:numPr>
+          <w:ilvl w:val="1"/>
+          <w:numId w:val="18"/>
+        </w:numPr>
+        <w:spacing w:after="160" w:line="259" w:lineRule="auto"/>
+      </w:pPr>
+      <w:r>
+        <w:t>Zaprojektowanie okna raportów</w:t>
+      </w:r>
+    </w:p>
+    <w:p>
+      <w:pPr>
+        <w:pStyle w:val="ListParagraph"/>
+        <w:numPr>
+          <w:ilvl w:val="1"/>
+          <w:numId w:val="18"/>
+        </w:numPr>
+        <w:spacing w:after="160" w:line="259" w:lineRule="auto"/>
+      </w:pPr>
+      <w:r>
+        <w:t>Zaprojektowanie okna wyboru języka do nauki</w:t>
+      </w:r>
+    </w:p>
+    <w:p>
+      <w:pPr>
+        <w:pStyle w:val="ListParagraph"/>
+        <w:numPr>
+          <w:ilvl w:val="1"/>
+          <w:numId w:val="18"/>
+        </w:numPr>
+        <w:spacing w:after="160" w:line="259" w:lineRule="auto"/>
+      </w:pPr>
+      <w:r>
+        <w:t xml:space="preserve">Zaprojektowanie wyglądu zegarka </w:t>
+      </w:r>
+      <w:proofErr w:type="spellStart"/>
+      <w:r>
+        <w:t>pomodoro</w:t>
+      </w:r>
+      <w:proofErr w:type="spellEnd"/>
+    </w:p>
+    <w:p>
+      <w:pPr>
+        <w:pStyle w:val="ListParagraph"/>
+        <w:numPr>
+          <w:ilvl w:val="1"/>
+          <w:numId w:val="18"/>
+        </w:numPr>
+        <w:spacing w:after="160" w:line="259" w:lineRule="auto"/>
+      </w:pPr>
+      <w:r>
+        <w:t>Zaprojektowanie gier interaktywnych</w:t>
+      </w:r>
+    </w:p>
+    <w:p>
+      <w:pPr>
+        <w:pStyle w:val="ListParagraph"/>
+        <w:numPr>
+          <w:ilvl w:val="2"/>
+          <w:numId w:val="18"/>
+        </w:numPr>
+        <w:spacing w:after="160" w:line="259" w:lineRule="auto"/>
+      </w:pPr>
+      <w:r>
+        <w:t xml:space="preserve"> </w:t>
+      </w:r>
+      <w:r>
+        <w:t>Zaprojektowanie wyglądu fiszek</w:t>
+      </w:r>
+    </w:p>
+    <w:p>
+      <w:pPr>
+        <w:pStyle w:val="ListParagraph"/>
+        <w:numPr>
+          <w:ilvl w:val="2"/>
+          <w:numId w:val="18"/>
+        </w:numPr>
+        <w:spacing w:after="160" w:line="259" w:lineRule="auto"/>
+      </w:pPr>
+      <w:r>
+        <w:t xml:space="preserve"> </w:t>
+      </w:r>
+      <w:r>
+        <w:t xml:space="preserve">Zaprojektowanie  </w:t>
+      </w:r>
+      <w:r>
+        <w:t>wyglądu gry w wisielca</w:t>
+      </w:r>
+    </w:p>
+    <w:p>
+      <w:pPr>
+        <w:pStyle w:val="ListParagraph"/>
+        <w:numPr>
+          <w:ilvl w:val="2"/>
+          <w:numId w:val="18"/>
+        </w:numPr>
+        <w:spacing w:after="160" w:line="259" w:lineRule="auto"/>
+      </w:pPr>
+      <w:r>
+        <w:t xml:space="preserve"> Zaprojektowanie wyglądu gry prawda/fałsz</w:t>
+      </w:r>
+    </w:p>
+    <w:p>
+      <w:pPr>
+        <w:pStyle w:val="ListParagraph"/>
+        <w:numPr>
+          <w:ilvl w:val="2"/>
+          <w:numId w:val="18"/>
+        </w:numPr>
+        <w:spacing w:after="160" w:line="259" w:lineRule="auto"/>
+      </w:pPr>
+      <w:r>
+        <w:t xml:space="preserve"> Zaprojektowanie wyglądu gry „wskaż poprawne”</w:t>
+      </w:r>
+    </w:p>
+    <w:p>
+      <w:pPr>
+        <w:pStyle w:val="ListParagraph"/>
+        <w:numPr>
+          <w:ilvl w:val="2"/>
+          <w:numId w:val="18"/>
+        </w:numPr>
+        <w:spacing w:after="160" w:line="259" w:lineRule="auto"/>
+      </w:pPr>
+      <w:r>
+        <w:t xml:space="preserve"> Zaprojektowanie gry „dopasuj definicję”</w:t>
+      </w:r>
+    </w:p>
+    <w:p>
+      <w:pPr>
+        <w:pStyle w:val="ListParagraph"/>
+        <w:numPr>
+          <w:ilvl w:val="0"/>
+          <w:numId w:val="18"/>
+        </w:numPr>
+        <w:spacing w:after="160" w:line="259" w:lineRule="auto"/>
+      </w:pPr>
+      <w:r>
+        <w:t>Implementacja na podstawie projektu</w:t>
+      </w:r>
+    </w:p>
+    <w:p>
+      <w:pPr>
+        <w:pStyle w:val="ListParagraph"/>
+        <w:numPr>
+          <w:ilvl w:val="1"/>
+          <w:numId w:val="18"/>
+        </w:numPr>
+        <w:spacing w:after="160" w:line="259" w:lineRule="auto"/>
+      </w:pPr>
+      <w:r>
+        <w:t>Zaimplementowanie ekranu głównego</w:t>
+      </w:r>
+    </w:p>
+    <w:p>
+      <w:pPr>
+        <w:pStyle w:val="ListParagraph"/>
+        <w:numPr>
+          <w:ilvl w:val="1"/>
+          <w:numId w:val="18"/>
+        </w:numPr>
+        <w:spacing w:after="160" w:line="259" w:lineRule="auto"/>
+      </w:pPr>
+      <w:r>
+        <w:t>Zaimplementowanie panelu wprowadzania materiałów</w:t>
+      </w:r>
+    </w:p>
+    <w:p>
+      <w:pPr>
+        <w:pStyle w:val="ListParagraph"/>
+        <w:numPr>
+          <w:ilvl w:val="2"/>
+          <w:numId w:val="18"/>
+        </w:numPr>
+        <w:spacing w:after="160" w:line="259" w:lineRule="auto"/>
+      </w:pPr>
+      <w:r>
+        <w:t xml:space="preserve"> Zaimplementowanie wyglądu panelu</w:t>
+      </w:r>
+    </w:p>
+    <w:p>
+      <w:pPr>
+        <w:pStyle w:val="ListParagraph"/>
+        <w:numPr>
+          <w:ilvl w:val="2"/>
+          <w:numId w:val="18"/>
+        </w:numPr>
+        <w:spacing w:after="160" w:line="259" w:lineRule="auto"/>
+      </w:pPr>
+      <w:r>
+        <w:t xml:space="preserve"> Zaimplementowanie funkcji dostępnych z panelu</w:t>
+      </w:r>
+    </w:p>
+    <w:p>
+      <w:pPr>
+        <w:pStyle w:val="ListParagraph"/>
+        <w:numPr>
+          <w:ilvl w:val="1"/>
+          <w:numId w:val="18"/>
+        </w:numPr>
+        <w:spacing w:after="160" w:line="259" w:lineRule="auto"/>
+      </w:pPr>
+      <w:r>
+        <w:t xml:space="preserve">Zaimplementowanie okna raportu </w:t>
+      </w:r>
+    </w:p>
+    <w:p>
+      <w:pPr>
+        <w:pStyle w:val="ListParagraph"/>
+        <w:numPr>
+          <w:ilvl w:val="1"/>
+          <w:numId w:val="18"/>
+        </w:numPr>
+        <w:spacing w:after="160" w:line="259" w:lineRule="auto"/>
+      </w:pPr>
+      <w:r>
+        <w:t>Zaimplementowanie okna wyboru języka do nauki</w:t>
+      </w:r>
+    </w:p>
+    <w:p>
+      <w:pPr>
+        <w:pStyle w:val="ListParagraph"/>
+        <w:numPr>
+          <w:ilvl w:val="2"/>
+          <w:numId w:val="18"/>
+        </w:numPr>
+        <w:spacing w:after="160" w:line="259" w:lineRule="auto"/>
+      </w:pPr>
+      <w:r>
+        <w:t xml:space="preserve"> Zaimplementowanie wyglądu okna</w:t>
+      </w:r>
+    </w:p>
+    <w:p>
+      <w:pPr>
+        <w:pStyle w:val="ListParagraph"/>
+        <w:numPr>
+          <w:ilvl w:val="2"/>
+          <w:numId w:val="18"/>
+        </w:numPr>
+        <w:spacing w:after="160" w:line="259" w:lineRule="auto"/>
+      </w:pPr>
+      <w:r>
+        <w:t xml:space="preserve"> Zaimplementowanie funkcji dostępnych z poziomu okna</w:t>
+      </w:r>
+    </w:p>
+    <w:p>
+      <w:pPr>
+        <w:pStyle w:val="ListParagraph"/>
+        <w:numPr>
+          <w:ilvl w:val="1"/>
+          <w:numId w:val="18"/>
+        </w:numPr>
+        <w:spacing w:after="160" w:line="259" w:lineRule="auto"/>
+      </w:pPr>
+      <w:r>
+        <w:t xml:space="preserve">Zaimplementowanie zegarka </w:t>
+      </w:r>
+      <w:proofErr w:type="spellStart"/>
+      <w:r>
+        <w:t>pomodoro</w:t>
+      </w:r>
+      <w:proofErr w:type="spellEnd"/>
+    </w:p>
+    <w:p>
+      <w:pPr>
+        <w:pStyle w:val="ListParagraph"/>
+        <w:numPr>
+          <w:ilvl w:val="2"/>
+          <w:numId w:val="18"/>
+        </w:numPr>
+        <w:spacing w:after="160" w:line="259" w:lineRule="auto"/>
+      </w:pPr>
+      <w:r>
+        <w:t xml:space="preserve"> Zaimplementowanie wyglądu zegarka</w:t>
+      </w:r>
+    </w:p>
+    <w:p>
+      <w:pPr>
+        <w:pStyle w:val="ListParagraph"/>
+        <w:numPr>
+          <w:ilvl w:val="2"/>
+          <w:numId w:val="18"/>
+        </w:numPr>
+        <w:spacing w:after="160" w:line="259" w:lineRule="auto"/>
+      </w:pPr>
+      <w:r>
+        <w:t xml:space="preserve"> Zaimplementowanie funkcjonalności zegarka</w:t>
+      </w:r>
+    </w:p>
+    <w:p>
+      <w:pPr>
+        <w:pStyle w:val="ListParagraph"/>
+        <w:numPr>
+          <w:ilvl w:val="2"/>
+          <w:numId w:val="18"/>
+        </w:numPr>
+        <w:spacing w:after="160" w:line="259" w:lineRule="auto"/>
+      </w:pPr>
+      <w:r>
+        <w:t xml:space="preserve"> Zaimplementowanie możliwości zmiany parametrów zegarka </w:t>
+      </w:r>
+      <w:proofErr w:type="spellStart"/>
+      <w:r>
+        <w:t>pomodoro</w:t>
+      </w:r>
+      <w:proofErr w:type="spellEnd"/>
+    </w:p>
+    <w:p>
+      <w:pPr>
+        <w:pStyle w:val="ListParagraph"/>
+        <w:numPr>
+          <w:ilvl w:val="2"/>
+          <w:numId w:val="18"/>
+        </w:numPr>
+        <w:spacing w:after="160" w:line="259" w:lineRule="auto"/>
+      </w:pPr>
+      <w:r>
+        <w:t xml:space="preserve"> Zaimplementowanie funkcji zatrzymania zegarka </w:t>
+      </w:r>
+      <w:proofErr w:type="spellStart"/>
+      <w:r>
+        <w:t>pomodoro</w:t>
+      </w:r>
+      <w:proofErr w:type="spellEnd"/>
+    </w:p>
+    <w:p>
+      <w:pPr>
+        <w:pStyle w:val="ListParagraph"/>
+        <w:numPr>
+          <w:ilvl w:val="0"/>
+          <w:numId w:val="18"/>
+        </w:numPr>
+        <w:spacing w:after="160" w:line="259" w:lineRule="auto"/>
+      </w:pPr>
+      <w:r>
+        <w:t>Implementacja systemów pomocniczych</w:t>
+      </w:r>
+    </w:p>
+    <w:p>
+      <w:pPr>
+        <w:pStyle w:val="ListParagraph"/>
+        <w:numPr>
+          <w:ilvl w:val="1"/>
+          <w:numId w:val="18"/>
+        </w:numPr>
+        <w:spacing w:after="160" w:line="259" w:lineRule="auto"/>
+      </w:pPr>
+      <w:r>
+        <w:t>System punktowy</w:t>
+      </w:r>
+    </w:p>
+    <w:p>
+      <w:pPr>
+        <w:pStyle w:val="ListParagraph"/>
+        <w:numPr>
+          <w:ilvl w:val="2"/>
+          <w:numId w:val="18"/>
+        </w:numPr>
+        <w:spacing w:after="160" w:line="259" w:lineRule="auto"/>
+      </w:pPr>
+      <w:r>
+        <w:t xml:space="preserve"> Zaprojektowanie systemu oceniającego poprawność odpowiedzi</w:t>
+      </w:r>
+    </w:p>
+    <w:p>
+      <w:pPr>
+        <w:pStyle w:val="ListParagraph"/>
+        <w:numPr>
+          <w:ilvl w:val="2"/>
+          <w:numId w:val="18"/>
+        </w:numPr>
+        <w:spacing w:after="160" w:line="259" w:lineRule="auto"/>
+      </w:pPr>
+      <w:r>
+        <w:t xml:space="preserve"> Zaprojektowanie systemu zliczającego punkty</w:t>
+      </w:r>
+    </w:p>
+    <w:p>
+      <w:pPr>
+        <w:pStyle w:val="ListParagraph"/>
+        <w:numPr>
+          <w:ilvl w:val="1"/>
+          <w:numId w:val="18"/>
+        </w:numPr>
+        <w:spacing w:after="160" w:line="259" w:lineRule="auto"/>
+      </w:pPr>
+      <w:r>
+        <w:t>System wyświetlający zadania</w:t>
+      </w:r>
+    </w:p>
+    <w:p>
+      <w:pPr>
+        <w:pStyle w:val="ListParagraph"/>
+        <w:numPr>
+          <w:ilvl w:val="2"/>
+          <w:numId w:val="18"/>
+        </w:numPr>
+        <w:spacing w:after="160" w:line="259" w:lineRule="auto"/>
+      </w:pPr>
+      <w:r>
+        <w:t xml:space="preserve"> Zaprojektowanie systemu wyświetlającego zadania</w:t>
+      </w:r>
+    </w:p>
+    <w:p>
+      <w:pPr>
+        <w:pStyle w:val="ListParagraph"/>
+        <w:numPr>
+          <w:ilvl w:val="2"/>
+          <w:numId w:val="18"/>
+        </w:numPr>
+        <w:spacing w:after="160" w:line="259" w:lineRule="auto"/>
+      </w:pPr>
+      <w:r>
+        <w:t xml:space="preserve"> Zaimplementowanie systemu wyświetlającego zadania</w:t>
+      </w:r>
+    </w:p>
+    <w:p>
+      <w:pPr>
+        <w:pStyle w:val="ListParagraph"/>
+        <w:numPr>
+          <w:ilvl w:val="0"/>
+          <w:numId w:val="18"/>
+        </w:numPr>
+        <w:spacing w:after="160" w:line="259" w:lineRule="auto"/>
+      </w:pPr>
+      <w:r>
+        <w:t>Implementacja gier interaktywnych</w:t>
+      </w:r>
+    </w:p>
+    <w:p>
+      <w:pPr>
+        <w:pStyle w:val="ListParagraph"/>
+        <w:numPr>
+          <w:ilvl w:val="1"/>
+          <w:numId w:val="18"/>
+        </w:numPr>
+        <w:spacing w:after="160" w:line="259" w:lineRule="auto"/>
+      </w:pPr>
+      <w:r>
+        <w:t>Fiszki</w:t>
+      </w:r>
+    </w:p>
+    <w:p>
+      <w:pPr>
+        <w:pStyle w:val="ListParagraph"/>
+        <w:numPr>
+          <w:ilvl w:val="2"/>
+          <w:numId w:val="18"/>
+        </w:numPr>
+        <w:spacing w:after="160" w:line="259" w:lineRule="auto"/>
+      </w:pPr>
+      <w:r>
         <w:lastRenderedPageBreak/>
-        <w:t>Zaimplementowanie struktury plików w oparciu o projekt</w:t>
+        <w:t xml:space="preserve"> Zaimplementowanie fiszek na podstawie projektu</w:t>
+      </w:r>
+    </w:p>
+    <w:p>
+      <w:pPr>
+        <w:pStyle w:val="ListParagraph"/>
+        <w:numPr>
+          <w:ilvl w:val="2"/>
+          <w:numId w:val="18"/>
+        </w:numPr>
+        <w:spacing w:after="160" w:line="259" w:lineRule="auto"/>
+      </w:pPr>
+      <w:r>
+        <w:t xml:space="preserve"> Zaimplementowanie funkcjonalności fiszek</w:t>
+      </w:r>
+    </w:p>
+    <w:p>
+      <w:pPr>
+        <w:pStyle w:val="ListParagraph"/>
+        <w:numPr>
+          <w:ilvl w:val="1"/>
+          <w:numId w:val="18"/>
+        </w:numPr>
+        <w:spacing w:after="160" w:line="259" w:lineRule="auto"/>
+      </w:pPr>
+      <w:r>
+        <w:t>Gra w wisielca</w:t>
+      </w:r>
+    </w:p>
+    <w:p>
+      <w:pPr>
+        <w:pStyle w:val="ListParagraph"/>
+        <w:numPr>
+          <w:ilvl w:val="2"/>
+          <w:numId w:val="18"/>
+        </w:numPr>
+        <w:spacing w:after="160" w:line="259" w:lineRule="auto"/>
+      </w:pPr>
+      <w:r>
+        <w:t xml:space="preserve"> Zaimplementowanie wyglądu gry na podstawie projektu</w:t>
+      </w:r>
+    </w:p>
+    <w:p>
+      <w:pPr>
+        <w:pStyle w:val="ListParagraph"/>
+        <w:numPr>
+          <w:ilvl w:val="2"/>
+          <w:numId w:val="18"/>
+        </w:numPr>
+        <w:spacing w:after="160" w:line="259" w:lineRule="auto"/>
+      </w:pPr>
+      <w:r>
+        <w:t xml:space="preserve"> Zaimplementowanie funkcjonalności gry w wisielca</w:t>
+      </w:r>
+    </w:p>
+    <w:p>
+      <w:pPr>
+        <w:pStyle w:val="ListParagraph"/>
+        <w:numPr>
+          <w:ilvl w:val="1"/>
+          <w:numId w:val="18"/>
+        </w:numPr>
+        <w:spacing w:after="160" w:line="259" w:lineRule="auto"/>
+      </w:pPr>
+      <w:r>
+        <w:t>Prawda/fałsz</w:t>
+      </w:r>
+    </w:p>
+    <w:p>
+      <w:pPr>
+        <w:pStyle w:val="ListParagraph"/>
+        <w:numPr>
+          <w:ilvl w:val="2"/>
+          <w:numId w:val="18"/>
+        </w:numPr>
+        <w:spacing w:after="160" w:line="259" w:lineRule="auto"/>
+      </w:pPr>
+      <w:r>
+        <w:t xml:space="preserve"> Zaimplementowanie gry prawda/fałsz na podstawie projektu</w:t>
+      </w:r>
+    </w:p>
+    <w:p>
+      <w:pPr>
+        <w:pStyle w:val="ListParagraph"/>
+        <w:numPr>
+          <w:ilvl w:val="2"/>
+          <w:numId w:val="18"/>
+        </w:numPr>
+        <w:spacing w:after="160" w:line="259" w:lineRule="auto"/>
+      </w:pPr>
+      <w:r>
+        <w:t xml:space="preserve"> Zaimplementowanie funkcjonalności gry</w:t>
+      </w:r>
+    </w:p>
+    <w:p>
+      <w:pPr>
+        <w:pStyle w:val="ListParagraph"/>
+        <w:numPr>
+          <w:ilvl w:val="1"/>
+          <w:numId w:val="18"/>
+        </w:numPr>
+        <w:spacing w:after="160" w:line="259" w:lineRule="auto"/>
+      </w:pPr>
+      <w:r>
+        <w:t>„Wskaż poprawną”</w:t>
+      </w:r>
+    </w:p>
+    <w:p>
+      <w:pPr>
+        <w:pStyle w:val="ListParagraph"/>
+        <w:numPr>
+          <w:ilvl w:val="2"/>
+          <w:numId w:val="18"/>
+        </w:numPr>
+        <w:spacing w:after="160" w:line="259" w:lineRule="auto"/>
+      </w:pPr>
+      <w:r>
+        <w:t xml:space="preserve"> Zaimplementowanie gry „wskaż poprawną” na podstawie projektu</w:t>
+      </w:r>
+    </w:p>
+    <w:p>
+      <w:pPr>
+        <w:pStyle w:val="ListParagraph"/>
+        <w:numPr>
+          <w:ilvl w:val="2"/>
+          <w:numId w:val="18"/>
+        </w:numPr>
+        <w:spacing w:after="160" w:line="259" w:lineRule="auto"/>
+      </w:pPr>
+      <w:r>
+        <w:t xml:space="preserve"> Zaimplementowanie funkcjonalności gry</w:t>
+      </w:r>
+    </w:p>
+    <w:p>
+      <w:pPr>
+        <w:pStyle w:val="ListParagraph"/>
+        <w:numPr>
+          <w:ilvl w:val="1"/>
+          <w:numId w:val="18"/>
+        </w:numPr>
+        <w:spacing w:after="160" w:line="259" w:lineRule="auto"/>
+      </w:pPr>
+      <w:r>
+        <w:t>Dopasuj definicję</w:t>
+      </w:r>
+    </w:p>
+    <w:p>
+      <w:pPr>
+        <w:pStyle w:val="ListParagraph"/>
+        <w:numPr>
+          <w:ilvl w:val="2"/>
+          <w:numId w:val="18"/>
+        </w:numPr>
+        <w:spacing w:after="160" w:line="259" w:lineRule="auto"/>
+      </w:pPr>
+      <w:r>
+        <w:t xml:space="preserve"> Zaimplementowanie gry „dopasuj” na podstawie projektu</w:t>
+      </w:r>
+    </w:p>
+    <w:p>
+      <w:pPr>
+        <w:pStyle w:val="ListParagraph"/>
+        <w:numPr>
+          <w:ilvl w:val="2"/>
+          <w:numId w:val="18"/>
+        </w:numPr>
+        <w:spacing w:after="160" w:line="259" w:lineRule="auto"/>
+      </w:pPr>
+      <w:r>
+        <w:t xml:space="preserve"> Zaimplementowanie funkcjonalności gry</w:t>
       </w:r>
     </w:p>
     <w:p>
@@ -2697,17 +4068,38 @@
         <w:pStyle w:val="ListParagraph"/>
         <w:numPr>
           <w:ilvl w:val="0"/>
-          <w:numId w:val="14"/>
-        </w:numPr>
-        <w:rPr>
-          <w:rFonts w:cstheme="minorHAnsi"/>
-        </w:rPr>
-      </w:pPr>
-      <w:r>
-        <w:rPr>
-          <w:rFonts w:cstheme="minorHAnsi"/>
-        </w:rPr>
-        <w:t>Zaprojektowanie logo aplikacji</w:t>
+          <w:numId w:val="18"/>
+        </w:numPr>
+        <w:spacing w:after="160" w:line="259" w:lineRule="auto"/>
+      </w:pPr>
+      <w:r>
+        <w:t>Zaimplementowanie systemu dobierającego typ gry do danego zadania</w:t>
+      </w:r>
+    </w:p>
+    <w:p>
+      <w:pPr>
+        <w:pStyle w:val="ListParagraph"/>
+        <w:numPr>
+          <w:ilvl w:val="1"/>
+          <w:numId w:val="18"/>
+        </w:numPr>
+        <w:spacing w:after="160" w:line="259" w:lineRule="auto"/>
+      </w:pPr>
+      <w:r>
+        <w:t>Utworzenie schematów dla każdego zadania interaktywnego</w:t>
+      </w:r>
+    </w:p>
+    <w:p>
+      <w:pPr>
+        <w:pStyle w:val="ListParagraph"/>
+        <w:numPr>
+          <w:ilvl w:val="1"/>
+          <w:numId w:val="18"/>
+        </w:numPr>
+        <w:spacing w:after="160" w:line="259" w:lineRule="auto"/>
+      </w:pPr>
+      <w:r>
+        <w:t>Implementacja systemu doboru gry do konkretnego zadania</w:t>
       </w:r>
     </w:p>
     <w:p>
@@ -2715,416 +4107,43 @@
         <w:pStyle w:val="ListParagraph"/>
         <w:numPr>
           <w:ilvl w:val="0"/>
-          <w:numId w:val="14"/>
-        </w:numPr>
-        <w:rPr>
-          <w:rFonts w:cstheme="minorHAnsi"/>
-        </w:rPr>
-      </w:pPr>
-      <w:r>
-        <w:rPr>
-          <w:rFonts w:cstheme="minorHAnsi"/>
-        </w:rPr>
-        <w:t>Zaprojektowanie palety kolorystycznej programu</w:t>
-      </w:r>
-    </w:p>
-    <w:p>
-      <w:pPr>
-        <w:pStyle w:val="ListParagraph"/>
-        <w:numPr>
-          <w:ilvl w:val="0"/>
-          <w:numId w:val="14"/>
-        </w:numPr>
-        <w:rPr>
-          <w:rFonts w:cstheme="minorHAnsi"/>
-        </w:rPr>
-      </w:pPr>
-      <w:r>
-        <w:rPr>
-          <w:rFonts w:cstheme="minorHAnsi"/>
-        </w:rPr>
-        <w:t>Zaprojektowanie interfejsu głównego aplikacji</w:t>
-      </w:r>
-    </w:p>
-    <w:p>
-      <w:pPr>
-        <w:pStyle w:val="ListParagraph"/>
-        <w:numPr>
-          <w:ilvl w:val="0"/>
-          <w:numId w:val="14"/>
-        </w:numPr>
-        <w:rPr>
-          <w:rFonts w:cstheme="minorHAnsi"/>
-        </w:rPr>
-      </w:pPr>
-      <w:r>
-        <w:rPr>
-          <w:rFonts w:cstheme="minorHAnsi"/>
-        </w:rPr>
-        <w:t>Zaimplementowanie interfejsu głównego aplikacji w oparciu o projekt</w:t>
-      </w:r>
-    </w:p>
-    <w:p>
-      <w:pPr>
-        <w:pStyle w:val="ListParagraph"/>
-        <w:numPr>
-          <w:ilvl w:val="0"/>
-          <w:numId w:val="14"/>
-        </w:numPr>
-        <w:rPr>
-          <w:rFonts w:cstheme="minorHAnsi"/>
-        </w:rPr>
-      </w:pPr>
-      <w:r>
-        <w:rPr>
-          <w:rFonts w:cstheme="minorHAnsi"/>
-        </w:rPr>
-        <w:t xml:space="preserve">Zaimplementowanie funkcjonalności </w:t>
-      </w:r>
-      <w:r>
-        <w:rPr>
-          <w:rFonts w:cstheme="minorHAnsi"/>
-        </w:rPr>
-        <w:t xml:space="preserve">licznika </w:t>
-      </w:r>
-      <w:r>
-        <w:rPr>
-          <w:rFonts w:cstheme="minorHAnsi"/>
-        </w:rPr>
-        <w:t>Pomodoro</w:t>
-      </w:r>
-    </w:p>
-    <w:p>
-      <w:pPr>
-        <w:pStyle w:val="ListParagraph"/>
-        <w:numPr>
-          <w:ilvl w:val="0"/>
-          <w:numId w:val="14"/>
-        </w:numPr>
-        <w:rPr>
-          <w:rFonts w:cstheme="minorHAnsi"/>
-        </w:rPr>
-      </w:pPr>
-      <w:r>
-        <w:rPr>
-          <w:rFonts w:cstheme="minorHAnsi"/>
-        </w:rPr>
-        <w:t>Zaprojektowanie formularza do wprowadzania danych</w:t>
-      </w:r>
-    </w:p>
-    <w:p>
-      <w:pPr>
-        <w:pStyle w:val="ListParagraph"/>
-        <w:numPr>
-          <w:ilvl w:val="0"/>
-          <w:numId w:val="14"/>
-        </w:numPr>
-        <w:rPr>
-          <w:rFonts w:cstheme="minorHAnsi"/>
-        </w:rPr>
-      </w:pPr>
-      <w:r>
-        <w:rPr>
-          <w:rFonts w:cstheme="minorHAnsi"/>
-        </w:rPr>
-        <w:t xml:space="preserve">Zaimplementowanie funkcjonalności pobierania danych z </w:t>
-      </w:r>
-      <w:r>
-        <w:rPr>
-          <w:rFonts w:cstheme="minorHAnsi"/>
-        </w:rPr>
-        <w:t xml:space="preserve">przesłanego </w:t>
-      </w:r>
-      <w:r>
-        <w:rPr>
-          <w:rFonts w:cstheme="minorHAnsi"/>
-        </w:rPr>
-        <w:t>pliku</w:t>
-      </w:r>
-    </w:p>
-    <w:p>
-      <w:pPr>
-        <w:pStyle w:val="ListParagraph"/>
-        <w:numPr>
-          <w:ilvl w:val="0"/>
-          <w:numId w:val="14"/>
-        </w:numPr>
-        <w:rPr>
-          <w:rFonts w:cstheme="minorHAnsi"/>
-        </w:rPr>
-      </w:pPr>
-      <w:r>
-        <w:rPr>
-          <w:rFonts w:cstheme="minorHAnsi"/>
-        </w:rPr>
-        <w:t>Zaimplementowane funkcjonalności fiszek</w:t>
-      </w:r>
-    </w:p>
-    <w:p>
-      <w:pPr>
-        <w:pStyle w:val="ListParagraph"/>
-        <w:numPr>
-          <w:ilvl w:val="0"/>
-          <w:numId w:val="14"/>
-        </w:numPr>
-        <w:rPr>
-          <w:rFonts w:cstheme="minorHAnsi"/>
-        </w:rPr>
-      </w:pPr>
-      <w:r>
-        <w:rPr>
-          <w:rFonts w:cstheme="minorHAnsi"/>
-        </w:rPr>
-        <w:t>Zaimplementowanie funkcji wyświetlającej wprowadzone dane na fiszkach</w:t>
-      </w:r>
-    </w:p>
-    <w:p>
-      <w:pPr>
-        <w:pStyle w:val="ListParagraph"/>
-        <w:numPr>
-          <w:ilvl w:val="0"/>
-          <w:numId w:val="14"/>
-        </w:numPr>
-        <w:rPr>
-          <w:rFonts w:cstheme="minorHAnsi"/>
-        </w:rPr>
-      </w:pPr>
-      <w:r>
-        <w:rPr>
-          <w:rFonts w:cstheme="minorHAnsi"/>
-        </w:rPr>
-        <w:t xml:space="preserve">Zaimplementowanie </w:t>
-      </w:r>
-      <w:r>
-        <w:rPr>
-          <w:rFonts w:cstheme="minorHAnsi"/>
-        </w:rPr>
-        <w:t>logiki</w:t>
-      </w:r>
-      <w:r>
-        <w:rPr>
-          <w:rFonts w:cstheme="minorHAnsi"/>
-        </w:rPr>
-        <w:t xml:space="preserve"> odpowiedzialnej za</w:t>
-      </w:r>
-      <w:r>
-        <w:rPr>
-          <w:rFonts w:cstheme="minorHAnsi"/>
-        </w:rPr>
-        <w:t xml:space="preserve"> wyświetlani</w:t>
-      </w:r>
-      <w:r>
-        <w:rPr>
-          <w:rFonts w:cstheme="minorHAnsi"/>
-        </w:rPr>
-        <w:t xml:space="preserve">e </w:t>
-      </w:r>
-      <w:r>
-        <w:rPr>
-          <w:rFonts w:cstheme="minorHAnsi"/>
-        </w:rPr>
-        <w:t>fiszek</w:t>
-      </w:r>
-    </w:p>
-    <w:p>
-      <w:pPr>
-        <w:pStyle w:val="ListParagraph"/>
-        <w:numPr>
-          <w:ilvl w:val="0"/>
-          <w:numId w:val="14"/>
-        </w:numPr>
-        <w:rPr>
-          <w:rFonts w:cstheme="minorHAnsi"/>
-        </w:rPr>
-      </w:pPr>
-      <w:r>
-        <w:rPr>
-          <w:rFonts w:cstheme="minorHAnsi"/>
-        </w:rPr>
-        <w:t>Zaprojektowanie zadania interaktywnego – gra w wisielca</w:t>
-      </w:r>
-    </w:p>
-    <w:p>
-      <w:pPr>
-        <w:pStyle w:val="ListParagraph"/>
-        <w:numPr>
-          <w:ilvl w:val="0"/>
-          <w:numId w:val="14"/>
-        </w:numPr>
-        <w:rPr>
-          <w:rFonts w:cstheme="minorHAnsi"/>
-        </w:rPr>
-      </w:pPr>
-      <w:r>
-        <w:rPr>
-          <w:rFonts w:cstheme="minorHAnsi"/>
-        </w:rPr>
-        <w:t>Zaprojektowanie zadania interaktywnego – prawda/fałsz</w:t>
-      </w:r>
-    </w:p>
-    <w:p>
-      <w:pPr>
-        <w:pStyle w:val="ListParagraph"/>
-        <w:numPr>
-          <w:ilvl w:val="0"/>
-          <w:numId w:val="14"/>
-        </w:numPr>
-        <w:rPr>
-          <w:rFonts w:cstheme="minorHAnsi"/>
-        </w:rPr>
-      </w:pPr>
-      <w:r>
-        <w:rPr>
-          <w:rFonts w:cstheme="minorHAnsi"/>
-        </w:rPr>
-        <w:t>Zaprojektowanie zadania interaktywnego – wybierz odpowiednie</w:t>
-      </w:r>
-    </w:p>
-    <w:p>
-      <w:pPr>
-        <w:pStyle w:val="ListParagraph"/>
-        <w:numPr>
-          <w:ilvl w:val="0"/>
-          <w:numId w:val="14"/>
-        </w:numPr>
-        <w:rPr>
-          <w:rFonts w:cstheme="minorHAnsi"/>
-        </w:rPr>
-      </w:pPr>
-      <w:r>
-        <w:rPr>
-          <w:rFonts w:cstheme="minorHAnsi"/>
-        </w:rPr>
-        <w:t>Zaprojektowanie klasy odpowiedzialnej za zliczanie punktacji</w:t>
-      </w:r>
-    </w:p>
-    <w:p>
-      <w:pPr>
-        <w:pStyle w:val="ListParagraph"/>
-        <w:numPr>
-          <w:ilvl w:val="0"/>
-          <w:numId w:val="14"/>
-        </w:numPr>
-        <w:rPr>
-          <w:rFonts w:cstheme="minorHAnsi"/>
-        </w:rPr>
-      </w:pPr>
-      <w:r>
-        <w:rPr>
-          <w:rFonts w:cstheme="minorHAnsi"/>
-        </w:rPr>
-        <w:t>Zaimplementowanie klasy odpowiedzialnej za zliczanie punktacji</w:t>
-      </w:r>
-    </w:p>
-    <w:p>
-      <w:pPr>
-        <w:pStyle w:val="ListParagraph"/>
-        <w:numPr>
-          <w:ilvl w:val="0"/>
-          <w:numId w:val="14"/>
-        </w:numPr>
-        <w:rPr>
-          <w:rFonts w:cstheme="minorHAnsi"/>
-        </w:rPr>
-      </w:pPr>
-      <w:r>
-        <w:rPr>
-          <w:rFonts w:cstheme="minorHAnsi"/>
-        </w:rPr>
-        <w:t xml:space="preserve">Zaimplementowanie możliwości edycji parametrów </w:t>
-      </w:r>
-      <w:r>
-        <w:rPr>
-          <w:rFonts w:cstheme="minorHAnsi"/>
-        </w:rPr>
-        <w:t xml:space="preserve">licznika </w:t>
-      </w:r>
-      <w:r>
-        <w:rPr>
-          <w:rFonts w:cstheme="minorHAnsi"/>
-        </w:rPr>
-        <w:t>Pomodoro</w:t>
-      </w:r>
-    </w:p>
-    <w:p>
-      <w:pPr>
-        <w:pStyle w:val="ListParagraph"/>
-        <w:numPr>
-          <w:ilvl w:val="0"/>
-          <w:numId w:val="14"/>
-        </w:numPr>
-        <w:rPr>
-          <w:rFonts w:cstheme="minorHAnsi"/>
-        </w:rPr>
-      </w:pPr>
-      <w:r>
-        <w:rPr>
-          <w:rFonts w:cstheme="minorHAnsi"/>
-        </w:rPr>
-        <w:t>Zaimplementowanie klasy odpowiedzialnej za pobieranie najpopularniejszych słów w danym j</w:t>
-      </w:r>
-      <w:r>
-        <w:rPr>
-          <w:rFonts w:cstheme="minorHAnsi"/>
-        </w:rPr>
-        <w:t>ę</w:t>
-      </w:r>
-      <w:r>
-        <w:rPr>
-          <w:rFonts w:cstheme="minorHAnsi"/>
-        </w:rPr>
-        <w:t>zyku</w:t>
-      </w:r>
-    </w:p>
-    <w:p>
-      <w:pPr>
-        <w:pStyle w:val="ListParagraph"/>
-        <w:numPr>
-          <w:ilvl w:val="0"/>
-          <w:numId w:val="14"/>
-        </w:numPr>
-        <w:rPr>
-          <w:rFonts w:cstheme="minorHAnsi"/>
-        </w:rPr>
-      </w:pPr>
-      <w:r>
-        <w:rPr>
-          <w:rFonts w:cstheme="minorHAnsi"/>
-        </w:rPr>
-        <w:t>Zaimplementowanie funkcjonalności wyświetlającej 50 najpopularniejszych słów w wybranym języku w postaci fiszek</w:t>
-      </w:r>
-    </w:p>
-    <w:p>
-      <w:pPr>
-        <w:pStyle w:val="ListParagraph"/>
-        <w:numPr>
-          <w:ilvl w:val="0"/>
-          <w:numId w:val="14"/>
-        </w:numPr>
-        <w:rPr>
-          <w:rFonts w:cstheme="minorHAnsi"/>
-        </w:rPr>
-      </w:pPr>
-      <w:r>
-        <w:rPr>
-          <w:rFonts w:cstheme="minorHAnsi"/>
-        </w:rPr>
-        <w:t xml:space="preserve">Zaimplementowanie funkcji pozwalającej na </w:t>
-      </w:r>
-      <w:r>
-        <w:rPr>
-          <w:rFonts w:cstheme="minorHAnsi"/>
-        </w:rPr>
-        <w:t>wstrzymanie czasu licznika Pomodoro</w:t>
-      </w:r>
-    </w:p>
-    <w:p>
-      <w:pPr>
-        <w:pStyle w:val="ListParagraph"/>
-        <w:numPr>
-          <w:ilvl w:val="0"/>
-          <w:numId w:val="14"/>
-        </w:numPr>
+          <w:numId w:val="18"/>
+        </w:numPr>
+        <w:spacing w:after="160" w:line="259" w:lineRule="auto"/>
+      </w:pPr>
+      <w:r>
+        <w:t>Zaimplementowanie mechanizmu randomizującego zadania</w:t>
+      </w:r>
+    </w:p>
+    <w:p>
+      <w:pPr>
+        <w:pStyle w:val="ListParagraph"/>
+        <w:numPr>
+          <w:ilvl w:val="1"/>
+          <w:numId w:val="18"/>
+        </w:numPr>
+        <w:spacing w:after="160" w:line="259" w:lineRule="auto"/>
+      </w:pPr>
+      <w:r>
+        <w:t>Utworzenie schematu</w:t>
+      </w:r>
+    </w:p>
+    <w:p>
+      <w:pPr>
+        <w:pStyle w:val="ListParagraph"/>
+        <w:numPr>
+          <w:ilvl w:val="1"/>
+          <w:numId w:val="18"/>
+        </w:numPr>
+        <w:spacing w:after="160" w:line="259" w:lineRule="auto"/>
+      </w:pPr>
+      <w:r>
+        <w:t>Implementacja systemu na podstawie schematu</w:t>
+      </w:r>
+    </w:p>
+    <w:p>
+      <w:pPr>
+        <w:ind w:left="360"/>
         <w:rPr>
           <w:rFonts w:cstheme="minorHAnsi"/>
         </w:rPr>
@@ -3233,7 +4252,7 @@
         <w:rFonts w:hint="default"/>
       </w:rPr>
     </w:lvl>
-    <w:lvl w:ilvl="1" w:tplc="04150019" w:tentative="1">
+    <w:lvl w:ilvl="1" w:tplc="04150019">
       <w:start w:val="1"/>
       <w:numFmt w:val="lowerLetter"/>
       <w:lvlText w:val="%2."/>
@@ -3242,7 +4261,7 @@
         <w:ind w:left="1440" w:hanging="360"/>
       </w:pPr>
     </w:lvl>
-    <w:lvl w:ilvl="2" w:tplc="0415001B" w:tentative="1">
+    <w:lvl w:ilvl="2" w:tplc="0415001B">
       <w:start w:val="1"/>
       <w:numFmt w:val="lowerRoman"/>
       <w:lvlText w:val="%3."/>
@@ -3951,6 +4970,119 @@
     </w:lvl>
   </w:abstractNum>
   <w:abstractNum w:abstractNumId="8" w15:restartNumberingAfterBreak="0">
+    <w:nsid w:val="48011F08"/>
+    <w:multiLevelType w:val="multilevel"/>
+    <w:tmpl w:val="4D08A59A"/>
+    <w:lvl w:ilvl="0">
+      <w:start w:val="1"/>
+      <w:numFmt w:val="decimal"/>
+      <w:lvlText w:val="%1."/>
+      <w:lvlJc w:val="left"/>
+      <w:pPr>
+        <w:tabs>
+          <w:tab w:val="num" w:pos="720"/>
+        </w:tabs>
+        <w:ind w:left="720" w:hanging="360"/>
+      </w:pPr>
+    </w:lvl>
+    <w:lvl w:ilvl="1" w:tentative="1">
+      <w:start w:val="1"/>
+      <w:numFmt w:val="decimal"/>
+      <w:lvlText w:val="%2."/>
+      <w:lvlJc w:val="left"/>
+      <w:pPr>
+        <w:tabs>
+          <w:tab w:val="num" w:pos="1440"/>
+        </w:tabs>
+        <w:ind w:left="1440" w:hanging="360"/>
+      </w:pPr>
+    </w:lvl>
+    <w:lvl w:ilvl="2" w:tentative="1">
+      <w:start w:val="1"/>
+      <w:numFmt w:val="decimal"/>
+      <w:lvlText w:val="%3."/>
+      <w:lvlJc w:val="left"/>
+      <w:pPr>
+        <w:tabs>
+          <w:tab w:val="num" w:pos="2160"/>
+        </w:tabs>
+        <w:ind w:left="2160" w:hanging="360"/>
+      </w:pPr>
+    </w:lvl>
+    <w:lvl w:ilvl="3" w:tentative="1">
+      <w:start w:val="1"/>
+      <w:numFmt w:val="decimal"/>
+      <w:lvlText w:val="%4."/>
+      <w:lvlJc w:val="left"/>
+      <w:pPr>
+        <w:tabs>
+          <w:tab w:val="num" w:pos="2880"/>
+        </w:tabs>
+        <w:ind w:left="2880" w:hanging="360"/>
+      </w:pPr>
+    </w:lvl>
+    <w:lvl w:ilvl="4" w:tentative="1">
+      <w:start w:val="1"/>
+      <w:numFmt w:val="decimal"/>
+      <w:lvlText w:val="%5."/>
+      <w:lvlJc w:val="left"/>
+      <w:pPr>
+        <w:tabs>
+          <w:tab w:val="num" w:pos="3600"/>
+        </w:tabs>
+        <w:ind w:left="3600" w:hanging="360"/>
+      </w:pPr>
+    </w:lvl>
+    <w:lvl w:ilvl="5" w:tentative="1">
+      <w:start w:val="1"/>
+      <w:numFmt w:val="decimal"/>
+      <w:lvlText w:val="%6."/>
+      <w:lvlJc w:val="left"/>
+      <w:pPr>
+        <w:tabs>
+          <w:tab w:val="num" w:pos="4320"/>
+        </w:tabs>
+        <w:ind w:left="4320" w:hanging="360"/>
+      </w:pPr>
+    </w:lvl>
+    <w:lvl w:ilvl="6" w:tentative="1">
+      <w:start w:val="1"/>
+      <w:numFmt w:val="decimal"/>
+      <w:lvlText w:val="%7."/>
+      <w:lvlJc w:val="left"/>
+      <w:pPr>
+        <w:tabs>
+          <w:tab w:val="num" w:pos="5040"/>
+        </w:tabs>
+        <w:ind w:left="5040" w:hanging="360"/>
+      </w:pPr>
+    </w:lvl>
+    <w:lvl w:ilvl="7" w:tentative="1">
+      <w:start w:val="1"/>
+      <w:numFmt w:val="decimal"/>
+      <w:lvlText w:val="%8."/>
+      <w:lvlJc w:val="left"/>
+      <w:pPr>
+        <w:tabs>
+          <w:tab w:val="num" w:pos="5760"/>
+        </w:tabs>
+        <w:ind w:left="5760" w:hanging="360"/>
+      </w:pPr>
+    </w:lvl>
+    <w:lvl w:ilvl="8" w:tentative="1">
+      <w:start w:val="1"/>
+      <w:numFmt w:val="decimal"/>
+      <w:lvlText w:val="%9."/>
+      <w:lvlJc w:val="left"/>
+      <w:pPr>
+        <w:tabs>
+          <w:tab w:val="num" w:pos="6480"/>
+        </w:tabs>
+        <w:ind w:left="6480" w:hanging="360"/>
+      </w:pPr>
+    </w:lvl>
+  </w:abstractNum>
+  <w:abstractNum w:abstractNumId="9" w15:restartNumberingAfterBreak="0">
     <w:nsid w:val="4B4A1C59"/>
     <w:multiLevelType w:val="hybridMultilevel"/>
     <w:tmpl w:val="7C60F0BC"/>
@@ -4036,7 +5168,93 @@
       </w:pPr>
     </w:lvl>
   </w:abstractNum>
-  <w:abstractNum w:abstractNumId="9" w15:restartNumberingAfterBreak="0">
+  <w:abstractNum w:abstractNumId="10" w15:restartNumberingAfterBreak="0">
+    <w:nsid w:val="5085566F"/>
+    <w:multiLevelType w:val="multilevel"/>
+    <w:tmpl w:val="0415001F"/>
+    <w:lvl w:ilvl="0">
+      <w:start w:val="1"/>
+      <w:numFmt w:val="decimal"/>
+      <w:lvlText w:val="%1."/>
+      <w:lvlJc w:val="left"/>
+      <w:pPr>
+        <w:ind w:left="360" w:hanging="360"/>
+      </w:pPr>
+    </w:lvl>
+    <w:lvl w:ilvl="1">
+      <w:start w:val="1"/>
+      <w:numFmt w:val="decimal"/>
+      <w:lvlText w:val="%1.%2."/>
+      <w:lvlJc w:val="left"/>
+      <w:pPr>
+        <w:ind w:left="792" w:hanging="432"/>
+      </w:pPr>
+    </w:lvl>
+    <w:lvl w:ilvl="2">
+      <w:start w:val="1"/>
+      <w:numFmt w:val="decimal"/>
+      <w:lvlText w:val="%1.%2.%3."/>
+      <w:lvlJc w:val="left"/>
+      <w:pPr>
+        <w:ind w:left="1224" w:hanging="504"/>
+      </w:pPr>
+    </w:lvl>
+    <w:lvl w:ilvl="3">
+      <w:start w:val="1"/>
+      <w:numFmt w:val="decimal"/>
+      <w:lvlText w:val="%1.%2.%3.%4."/>
+      <w:lvlJc w:val="left"/>
+      <w:pPr>
+        <w:ind w:left="1728" w:hanging="648"/>
+      </w:pPr>
+    </w:lvl>
+    <w:lvl w:ilvl="4">
+      <w:start w:val="1"/>
+      <w:numFmt w:val="decimal"/>
+      <w:lvlText w:val="%1.%2.%3.%4.%5."/>
+      <w:lvlJc w:val="left"/>
+      <w:pPr>
+        <w:ind w:left="2232" w:hanging="792"/>
+      </w:pPr>
+    </w:lvl>
+    <w:lvl w:ilvl="5">
+      <w:start w:val="1"/>
+      <w:numFmt w:val="decimal"/>
+      <w:lvlText w:val="%1.%2.%3.%4.%5.%6."/>
+      <w:lvlJc w:val="left"/>
+      <w:pPr>
+        <w:ind w:left="2736" w:hanging="936"/>
+      </w:pPr>
+    </w:lvl>
+    <w:lvl w:ilvl="6">
+      <w:start w:val="1"/>
+      <w:numFmt w:val="decimal"/>
+      <w:lvlText w:val="%1.%2.%3.%4.%5.%6.%7."/>
+      <w:lvlJc w:val="left"/>
+      <w:pPr>
+        <w:ind w:left="3240" w:hanging="1080"/>
+      </w:pPr>
+    </w:lvl>
+    <w:lvl w:ilvl="7">
+      <w:start w:val="1"/>
+      <w:numFmt w:val="decimal"/>
+      <w:lvlText w:val="%1.%2.%3.%4.%5.%6.%7.%8."/>
+      <w:lvlJc w:val="left"/>
+      <w:pPr>
+        <w:ind w:left="3744" w:hanging="1224"/>
+      </w:pPr>
+    </w:lvl>
+    <w:lvl w:ilvl="8">
+      <w:start w:val="1"/>
+      <w:numFmt w:val="decimal"/>
+      <w:lvlText w:val="%1.%2.%3.%4.%5.%6.%7.%8.%9."/>
+      <w:lvlJc w:val="left"/>
+      <w:pPr>
+        <w:ind w:left="4320" w:hanging="1440"/>
+      </w:pPr>
+    </w:lvl>
+  </w:abstractNum>
+  <w:abstractNum w:abstractNumId="11" w15:restartNumberingAfterBreak="0">
     <w:nsid w:val="552E081D"/>
     <w:multiLevelType w:val="hybridMultilevel"/>
     <w:tmpl w:val="C514158A"/>
@@ -4125,7 +5343,7 @@
       </w:pPr>
     </w:lvl>
   </w:abstractNum>
-  <w:abstractNum w:abstractNumId="10" w15:restartNumberingAfterBreak="0">
+  <w:abstractNum w:abstractNumId="12" w15:restartNumberingAfterBreak="0">
     <w:nsid w:val="5B0756AC"/>
     <w:multiLevelType w:val="hybridMultilevel"/>
     <w:tmpl w:val="EB8C12DC"/>
@@ -4214,7 +5432,7 @@
       </w:pPr>
     </w:lvl>
   </w:abstractNum>
-  <w:abstractNum w:abstractNumId="11" w15:restartNumberingAfterBreak="0">
+  <w:abstractNum w:abstractNumId="13" w15:restartNumberingAfterBreak="0">
     <w:nsid w:val="5E1346D6"/>
     <w:multiLevelType w:val="hybridMultilevel"/>
     <w:tmpl w:val="B7AA622E"/>
@@ -4303,7 +5521,93 @@
       </w:pPr>
     </w:lvl>
   </w:abstractNum>
-  <w:abstractNum w:abstractNumId="12" w15:restartNumberingAfterBreak="0">
+  <w:abstractNum w:abstractNumId="14" w15:restartNumberingAfterBreak="0">
+    <w:nsid w:val="5FA75601"/>
+    <w:multiLevelType w:val="multilevel"/>
+    <w:tmpl w:val="0415001F"/>
+    <w:lvl w:ilvl="0">
+      <w:start w:val="1"/>
+      <w:numFmt w:val="decimal"/>
+      <w:lvlText w:val="%1."/>
+      <w:lvlJc w:val="left"/>
+      <w:pPr>
+        <w:ind w:left="360" w:hanging="360"/>
+      </w:pPr>
+    </w:lvl>
+    <w:lvl w:ilvl="1">
+      <w:start w:val="1"/>
+      <w:numFmt w:val="decimal"/>
+      <w:lvlText w:val="%1.%2."/>
+      <w:lvlJc w:val="left"/>
+      <w:pPr>
+        <w:ind w:left="792" w:hanging="432"/>
+      </w:pPr>
+    </w:lvl>
+    <w:lvl w:ilvl="2">
+      <w:start w:val="1"/>
+      <w:numFmt w:val="decimal"/>
+      <w:lvlText w:val="%1.%2.%3."/>
+      <w:lvlJc w:val="left"/>
+      <w:pPr>
+        <w:ind w:left="1224" w:hanging="504"/>
+      </w:pPr>
+    </w:lvl>
+    <w:lvl w:ilvl="3">
+      <w:start w:val="1"/>
+      <w:numFmt w:val="decimal"/>
+      <w:lvlText w:val="%1.%2.%3.%4."/>
+      <w:lvlJc w:val="left"/>
+      <w:pPr>
+        <w:ind w:left="1728" w:hanging="648"/>
+      </w:pPr>
+    </w:lvl>
+    <w:lvl w:ilvl="4">
+      <w:start w:val="1"/>
+      <w:numFmt w:val="decimal"/>
+      <w:lvlText w:val="%1.%2.%3.%4.%5."/>
+      <w:lvlJc w:val="left"/>
+      <w:pPr>
+        <w:ind w:left="2232" w:hanging="792"/>
+      </w:pPr>
+    </w:lvl>
+    <w:lvl w:ilvl="5">
+      <w:start w:val="1"/>
+      <w:numFmt w:val="decimal"/>
+      <w:lvlText w:val="%1.%2.%3.%4.%5.%6."/>
+      <w:lvlJc w:val="left"/>
+      <w:pPr>
+        <w:ind w:left="2736" w:hanging="936"/>
+      </w:pPr>
+    </w:lvl>
+    <w:lvl w:ilvl="6">
+      <w:start w:val="1"/>
+      <w:numFmt w:val="decimal"/>
+      <w:lvlText w:val="%1.%2.%3.%4.%5.%6.%7."/>
+      <w:lvlJc w:val="left"/>
+      <w:pPr>
+        <w:ind w:left="3240" w:hanging="1080"/>
+      </w:pPr>
+    </w:lvl>
+    <w:lvl w:ilvl="7">
+      <w:start w:val="1"/>
+      <w:numFmt w:val="decimal"/>
+      <w:lvlText w:val="%1.%2.%3.%4.%5.%6.%7.%8."/>
+      <w:lvlJc w:val="left"/>
+      <w:pPr>
+        <w:ind w:left="3744" w:hanging="1224"/>
+      </w:pPr>
+    </w:lvl>
+    <w:lvl w:ilvl="8">
+      <w:start w:val="1"/>
+      <w:numFmt w:val="decimal"/>
+      <w:lvlText w:val="%1.%2.%3.%4.%5.%6.%7.%8.%9."/>
+      <w:lvlJc w:val="left"/>
+      <w:pPr>
+        <w:ind w:left="4320" w:hanging="1440"/>
+      </w:pPr>
+    </w:lvl>
+  </w:abstractNum>
+  <w:abstractNum w:abstractNumId="15" w15:restartNumberingAfterBreak="0">
     <w:nsid w:val="62A4697D"/>
     <w:multiLevelType w:val="hybridMultilevel"/>
     <w:tmpl w:val="600079F0"/>
@@ -4389,7 +5693,93 @@
       </w:pPr>
     </w:lvl>
   </w:abstractNum>
-  <w:abstractNum w:abstractNumId="13" w15:restartNumberingAfterBreak="0">
+  <w:abstractNum w:abstractNumId="16" w15:restartNumberingAfterBreak="0">
+    <w:nsid w:val="6AD961E8"/>
+    <w:multiLevelType w:val="multilevel"/>
+    <w:tmpl w:val="0415001F"/>
+    <w:lvl w:ilvl="0">
+      <w:start w:val="1"/>
+      <w:numFmt w:val="decimal"/>
+      <w:lvlText w:val="%1."/>
+      <w:lvlJc w:val="left"/>
+      <w:pPr>
+        <w:ind w:left="360" w:hanging="360"/>
+      </w:pPr>
+    </w:lvl>
+    <w:lvl w:ilvl="1">
+      <w:start w:val="1"/>
+      <w:numFmt w:val="decimal"/>
+      <w:lvlText w:val="%1.%2."/>
+      <w:lvlJc w:val="left"/>
+      <w:pPr>
+        <w:ind w:left="792" w:hanging="432"/>
+      </w:pPr>
+    </w:lvl>
+    <w:lvl w:ilvl="2">
+      <w:start w:val="1"/>
+      <w:numFmt w:val="decimal"/>
+      <w:lvlText w:val="%1.%2.%3."/>
+      <w:lvlJc w:val="left"/>
+      <w:pPr>
+        <w:ind w:left="1224" w:hanging="504"/>
+      </w:pPr>
+    </w:lvl>
+    <w:lvl w:ilvl="3">
+      <w:start w:val="1"/>
+      <w:numFmt w:val="decimal"/>
+      <w:lvlText w:val="%1.%2.%3.%4."/>
+      <w:lvlJc w:val="left"/>
+      <w:pPr>
+        <w:ind w:left="1728" w:hanging="648"/>
+      </w:pPr>
+    </w:lvl>
+    <w:lvl w:ilvl="4">
+      <w:start w:val="1"/>
+      <w:numFmt w:val="decimal"/>
+      <w:lvlText w:val="%1.%2.%3.%4.%5."/>
+      <w:lvlJc w:val="left"/>
+      <w:pPr>
+        <w:ind w:left="2232" w:hanging="792"/>
+      </w:pPr>
+    </w:lvl>
+    <w:lvl w:ilvl="5">
+      <w:start w:val="1"/>
+      <w:numFmt w:val="decimal"/>
+      <w:lvlText w:val="%1.%2.%3.%4.%5.%6."/>
+      <w:lvlJc w:val="left"/>
+      <w:pPr>
+        <w:ind w:left="2736" w:hanging="936"/>
+      </w:pPr>
+    </w:lvl>
+    <w:lvl w:ilvl="6">
+      <w:start w:val="1"/>
+      <w:numFmt w:val="decimal"/>
+      <w:lvlText w:val="%1.%2.%3.%4.%5.%6.%7."/>
+      <w:lvlJc w:val="left"/>
+      <w:pPr>
+        <w:ind w:left="3240" w:hanging="1080"/>
+      </w:pPr>
+    </w:lvl>
+    <w:lvl w:ilvl="7">
+      <w:start w:val="1"/>
+      <w:numFmt w:val="decimal"/>
+      <w:lvlText w:val="%1.%2.%3.%4.%5.%6.%7.%8."/>
+      <w:lvlJc w:val="left"/>
+      <w:pPr>
+        <w:ind w:left="3744" w:hanging="1224"/>
+      </w:pPr>
+    </w:lvl>
+    <w:lvl w:ilvl="8">
+      <w:start w:val="1"/>
+      <w:numFmt w:val="decimal"/>
+      <w:lvlText w:val="%1.%2.%3.%4.%5.%6.%7.%8.%9."/>
+      <w:lvlJc w:val="left"/>
+      <w:pPr>
+        <w:ind w:left="4320" w:hanging="1440"/>
+      </w:pPr>
+    </w:lvl>
+  </w:abstractNum>
+  <w:abstractNum w:abstractNumId="17" w15:restartNumberingAfterBreak="0">
     <w:nsid w:val="7C941987"/>
     <w:multiLevelType w:val="hybridMultilevel"/>
     <w:tmpl w:val="1D6AE39C"/>
@@ -4482,10 +5872,10 @@
     <w:abstractNumId w:val="0"/>
   </w:num>
   <w:num w:numId="2" w16cid:durableId="410278428">
-    <w:abstractNumId w:val="12"/>
+    <w:abstractNumId w:val="15"/>
   </w:num>
   <w:num w:numId="3" w16cid:durableId="1099134376">
-    <w:abstractNumId w:val="11"/>
+    <w:abstractNumId w:val="13"/>
   </w:num>
   <w:num w:numId="4" w16cid:durableId="167407346">
     <w:abstractNumId w:val="6"/>
@@ -4497,13 +5887,13 @@
     <w:abstractNumId w:val="2"/>
   </w:num>
   <w:num w:numId="7" w16cid:durableId="1605767621">
-    <w:abstractNumId w:val="10"/>
+    <w:abstractNumId w:val="12"/>
   </w:num>
   <w:num w:numId="8" w16cid:durableId="1792554142">
-    <w:abstractNumId w:val="13"/>
+    <w:abstractNumId w:val="17"/>
   </w:num>
   <w:num w:numId="9" w16cid:durableId="2048098078">
-    <w:abstractNumId w:val="9"/>
+    <w:abstractNumId w:val="11"/>
   </w:num>
   <w:num w:numId="10" w16cid:durableId="115565284">
     <w:abstractNumId w:val="3"/>
@@ -4518,7 +5908,19 @@
     <w:abstractNumId w:val="1"/>
   </w:num>
   <w:num w:numId="14" w16cid:durableId="9572544">
+    <w:abstractNumId w:val="9"/>
+  </w:num>
+  <w:num w:numId="15" w16cid:durableId="1858273886">
     <w:abstractNumId w:val="8"/>
+  </w:num>
+  <w:num w:numId="16" w16cid:durableId="2110811619">
+    <w:abstractNumId w:val="14"/>
+  </w:num>
+  <w:num w:numId="17" w16cid:durableId="2074040097">
+    <w:abstractNumId w:val="16"/>
+  </w:num>
+  <w:num w:numId="18" w16cid:durableId="420640017">
+    <w:abstractNumId w:val="10"/>
   </w:num>
 </w:numbering>
 </file>
@@ -5055,6 +6457,23 @@
       <w:szCs w:val="20"/>
     </w:rPr>
   </w:style>
+  <w:style w:type="paragraph" w:styleId="NormalWeb">
+    <w:name w:val="Normal (Web)"/>
+    <w:basedOn w:val="Normal"/>
+    <w:uiPriority w:val="99"/>
+    <w:semiHidden/>
+    <w:unhideWhenUsed/>
+    <w:rsid w:val="00144A92"/>
+    <w:pPr>
+      <w:spacing w:before="100" w:beforeAutospacing="1" w:after="100" w:afterAutospacing="1" w:line="240" w:lineRule="auto"/>
+    </w:pPr>
+    <w:rPr>
+      <w:rFonts w:ascii="Times New Roman" w:eastAsia="Times New Roman" w:hAnsi="Times New Roman" w:cs="Times New Roman"/>
+      <w:sz w:val="24"/>
+      <w:szCs w:val="24"/>
+      <w:lang w:eastAsia="pl-PL"/>
+    </w:rPr>
+  </w:style>
 </w:styles>
 </file>
 

</xml_diff>

<commit_message>
word centering and games key display
</commit_message>
<xml_diff>
--- a/docs/Projekt.docx
+++ b/docs/Projekt.docx
@@ -81,7 +81,6 @@
           <w:szCs w:val="32"/>
         </w:rPr>
       </w:pPr>
-      <w:proofErr w:type="spellStart"/>
       <w:r>
         <w:rPr>
           <w:rFonts w:asciiTheme="majorHAnsi" w:hAnsiTheme="majorHAnsi" w:cstheme="majorHAnsi"/>
@@ -90,12 +89,18 @@
         </w:rPr>
         <w:t>Learn-ey</w:t>
       </w:r>
-      <w:proofErr w:type="spellEnd"/>
     </w:p>
     <w:p/>
     <w:p/>
     <w:sdt>
       <w:sdtPr>
+        <w:rPr>
+          <w:rFonts w:asciiTheme="minorHAnsi" w:eastAsiaTheme="minorHAnsi" w:hAnsiTheme="minorHAnsi" w:cstheme="minorBidi"/>
+          <w:color w:val="auto"/>
+          <w:sz w:val="22"/>
+          <w:szCs w:val="22"/>
+          <w:lang w:eastAsia="en-US"/>
+        </w:rPr>
         <w:id w:val="1247992368"/>
         <w:docPartObj>
           <w:docPartGallery w:val="Table of Contents"/>
@@ -104,13 +109,8 @@
       </w:sdtPr>
       <w:sdtEndPr>
         <w:rPr>
-          <w:rFonts w:asciiTheme="minorHAnsi" w:eastAsiaTheme="minorHAnsi" w:hAnsiTheme="minorHAnsi" w:cstheme="minorBidi"/>
           <w:b/>
           <w:bCs/>
-          <w:color w:val="auto"/>
-          <w:sz w:val="22"/>
-          <w:szCs w:val="22"/>
-          <w:lang w:eastAsia="en-US"/>
         </w:rPr>
       </w:sdtEndPr>
       <w:sdtContent>
@@ -680,11 +680,9 @@
         <w:ind w:firstLine="360"/>
         <w:jc w:val="both"/>
       </w:pPr>
-      <w:proofErr w:type="spellStart"/>
       <w:r>
         <w:t>Learn-ey</w:t>
       </w:r>
-      <w:proofErr w:type="spellEnd"/>
       <w:r>
         <w:t xml:space="preserve"> to aplikacja d</w:t>
       </w:r>
@@ -707,15 +705,7 @@
         <w:br/>
       </w:r>
       <w:r>
-        <w:t xml:space="preserve">o metodę </w:t>
-      </w:r>
-      <w:proofErr w:type="spellStart"/>
-      <w:r>
-        <w:t>pomodoro</w:t>
-      </w:r>
-      <w:proofErr w:type="spellEnd"/>
-      <w:r>
-        <w:t xml:space="preserve"> - </w:t>
+        <w:t xml:space="preserve">o metodę pomodoro - </w:t>
       </w:r>
       <w:r>
         <w:t>sposób zarządzania czasem ukierunkowany na zwiększenie produktywności oraz koncentracji</w:t>
@@ -887,15 +877,7 @@
         <w:jc w:val="both"/>
       </w:pPr>
       <w:r>
-        <w:t xml:space="preserve">Projekt napisany zostanie w języku </w:t>
-      </w:r>
-      <w:proofErr w:type="spellStart"/>
-      <w:r>
-        <w:t>Python</w:t>
-      </w:r>
-      <w:proofErr w:type="spellEnd"/>
-      <w:r>
-        <w:t xml:space="preserve"> ze względu na jego intuicyjność, przejrzystość oraz mnogość dostępnych modułów, które mogą znacznie ułatwić implementację części rozwiązań mających znaleźć zastosowanie w projekcie.</w:t>
+        <w:t>Projekt napisany zostanie w języku Python ze względu na jego intuicyjność, przejrzystość oraz mnogość dostępnych modułów, które mogą znacznie ułatwić implementację części rozwiązań mających znaleźć zastosowanie w projekcie.</w:t>
       </w:r>
     </w:p>
     <w:p/>
@@ -1198,21 +1180,7 @@
         <w:rPr>
           <w:rFonts w:cstheme="minorHAnsi"/>
         </w:rPr>
-        <w:t xml:space="preserve">Dostosowanie czasu zegara </w:t>
-      </w:r>
-      <w:proofErr w:type="spellStart"/>
-      <w:r>
-        <w:rPr>
-          <w:rFonts w:cstheme="minorHAnsi"/>
-        </w:rPr>
-        <w:t>pomodoro</w:t>
-      </w:r>
-      <w:proofErr w:type="spellEnd"/>
-      <w:r>
-        <w:rPr>
-          <w:rFonts w:cstheme="minorHAnsi"/>
-        </w:rPr>
-        <w:t>.</w:t>
+        <w:t>Dostosowanie czasu zegara pomodoro.</w:t>
       </w:r>
     </w:p>
     <w:p>
@@ -1265,16 +1233,8 @@
         <w:rPr>
           <w:rFonts w:cstheme="minorHAnsi"/>
         </w:rPr>
-        <w:t xml:space="preserve">Aplikacja powinna działać na komputerach korzystających z systemów Windows 10, Windows 11, Linux oraz </w:t>
-      </w:r>
-      <w:proofErr w:type="spellStart"/>
-      <w:r>
-        <w:rPr>
-          <w:rFonts w:cstheme="minorHAnsi"/>
-        </w:rPr>
-        <w:t>MacOS</w:t>
-      </w:r>
-      <w:proofErr w:type="spellEnd"/>
+        <w:t>Aplikacja powinna działać na komputerach korzystających z systemów Windows 10, Windows 11, Linux oraz MacOS</w:t>
+      </w:r>
       <w:r>
         <w:rPr>
           <w:rFonts w:cstheme="minorHAnsi"/>
@@ -1386,10 +1346,11 @@
           <w:sz w:val="28"/>
           <w:szCs w:val="28"/>
         </w:rPr>
-        <w:t xml:space="preserve"> </w:t>
-      </w:r>
-      <w:proofErr w:type="spellStart"/>
-      <w:r>
+        <w:t xml:space="preserve"> Pycharm</w:t>
+      </w:r>
+    </w:p>
+    <w:p>
+      <w:pPr>
         <w:rPr>
           <w:rFonts w:asciiTheme="majorHAnsi" w:hAnsiTheme="majorHAnsi" w:cstheme="majorHAnsi"/>
           <w:b/>
@@ -1397,19 +1358,6 @@
           <w:sz w:val="28"/>
           <w:szCs w:val="28"/>
         </w:rPr>
-        <w:t>Pycharm</w:t>
-      </w:r>
-      <w:proofErr w:type="spellEnd"/>
-    </w:p>
-    <w:p>
-      <w:pPr>
-        <w:rPr>
-          <w:rFonts w:asciiTheme="majorHAnsi" w:hAnsiTheme="majorHAnsi" w:cstheme="majorHAnsi"/>
-          <w:b/>
-          <w:bCs/>
-          <w:sz w:val="28"/>
-          <w:szCs w:val="28"/>
-        </w:rPr>
       </w:pPr>
     </w:p>
     <w:p>
@@ -1424,7 +1372,7 @@
           <w:noProof/>
         </w:rPr>
         <w:drawing>
-          <wp:inline distT="0" distB="0" distL="0" distR="0" wp14:anchorId="6DA12CD0" wp14:editId="5EC36136">
+          <wp:inline distT="0" distB="0" distL="0" distR="0" wp14:anchorId="6DA12CD0" wp14:editId="609E0E12">
             <wp:extent cx="2562225" cy="2416175"/>
             <wp:effectExtent l="0" t="0" r="0" b="0"/>
             <wp:docPr id="2" name="Obraz 2" descr="JetBrains PyCharm﻿ - Commercial - Soft360.pl"/>
@@ -1493,13 +1441,8 @@
         </w:r>
       </w:fldSimple>
       <w:r>
-        <w:t xml:space="preserve"> Logo programu </w:t>
-      </w:r>
-      <w:proofErr w:type="spellStart"/>
-      <w:r>
-        <w:t>PyCharm</w:t>
-      </w:r>
-      <w:proofErr w:type="spellEnd"/>
+        <w:t xml:space="preserve"> Logo programu PyCharm</w:t>
+      </w:r>
     </w:p>
     <w:p>
       <w:pPr>
@@ -1509,33 +1452,11 @@
           <w:rFonts w:cstheme="minorHAnsi"/>
         </w:rPr>
       </w:pPr>
-      <w:proofErr w:type="spellStart"/>
-      <w:r>
-        <w:rPr>
-          <w:rFonts w:cstheme="minorHAnsi"/>
-        </w:rPr>
-        <w:t>PyCharm</w:t>
-      </w:r>
-      <w:proofErr w:type="spellEnd"/>
-      <w:r>
-        <w:rPr>
-          <w:rFonts w:cstheme="minorHAnsi"/>
-        </w:rPr>
-        <w:t xml:space="preserve"> to zintegrowane środowisko programistyczne stworzone przez </w:t>
-      </w:r>
-      <w:proofErr w:type="spellStart"/>
-      <w:r>
-        <w:rPr>
-          <w:rFonts w:cstheme="minorHAnsi"/>
-        </w:rPr>
-        <w:t>JetBrains</w:t>
-      </w:r>
-      <w:proofErr w:type="spellEnd"/>
-      <w:r>
-        <w:rPr>
-          <w:rFonts w:cstheme="minorHAnsi"/>
-        </w:rPr>
-        <w:t xml:space="preserve"> </w:t>
+      <w:r>
+        <w:rPr>
+          <w:rFonts w:cstheme="minorHAnsi"/>
+        </w:rPr>
+        <w:t xml:space="preserve">PyCharm to zintegrowane środowisko programistyczne stworzone przez JetBrains </w:t>
       </w:r>
       <w:r>
         <w:rPr>
@@ -1547,49 +1468,7 @@
         <w:rPr>
           <w:rFonts w:cstheme="minorHAnsi"/>
         </w:rPr>
-        <w:t xml:space="preserve">dla programistów </w:t>
-      </w:r>
-      <w:proofErr w:type="spellStart"/>
-      <w:r>
-        <w:rPr>
-          <w:rFonts w:cstheme="minorHAnsi"/>
-        </w:rPr>
-        <w:t>Python</w:t>
-      </w:r>
-      <w:proofErr w:type="spellEnd"/>
-      <w:r>
-        <w:rPr>
-          <w:rFonts w:cstheme="minorHAnsi"/>
-        </w:rPr>
-        <w:t xml:space="preserve">. Jest to komercyjny produkt, ale istnieje również darmowa wersja, </w:t>
-      </w:r>
-      <w:proofErr w:type="spellStart"/>
-      <w:r>
-        <w:rPr>
-          <w:rFonts w:cstheme="minorHAnsi"/>
-        </w:rPr>
-        <w:t>PyCharm</w:t>
-      </w:r>
-      <w:proofErr w:type="spellEnd"/>
-      <w:r>
-        <w:rPr>
-          <w:rFonts w:cstheme="minorHAnsi"/>
-        </w:rPr>
-        <w:t xml:space="preserve"> </w:t>
-      </w:r>
-      <w:proofErr w:type="spellStart"/>
-      <w:r>
-        <w:rPr>
-          <w:rFonts w:cstheme="minorHAnsi"/>
-        </w:rPr>
-        <w:t>Community</w:t>
-      </w:r>
-      <w:proofErr w:type="spellEnd"/>
-      <w:r>
-        <w:rPr>
-          <w:rFonts w:cstheme="minorHAnsi"/>
-        </w:rPr>
-        <w:t xml:space="preserve"> Edition, która oferuje wiele podobnych funkcjonalności.</w:t>
+        <w:t>dla programistów Python. Jest to komercyjny produkt, ale istnieje również darmowa wersja, PyCharm Community Edition, która oferuje wiele podobnych funkcjonalności.</w:t>
       </w:r>
     </w:p>
     <w:p>
@@ -1605,35 +1484,7 @@
           <w:rFonts w:cstheme="minorHAnsi"/>
         </w:rPr>
         <w:lastRenderedPageBreak/>
-        <w:t xml:space="preserve">Jedną z kluczowych cech </w:t>
-      </w:r>
-      <w:proofErr w:type="spellStart"/>
-      <w:r>
-        <w:rPr>
-          <w:rFonts w:cstheme="minorHAnsi"/>
-        </w:rPr>
-        <w:t>PyCharm</w:t>
-      </w:r>
-      <w:proofErr w:type="spellEnd"/>
-      <w:r>
-        <w:rPr>
-          <w:rFonts w:cstheme="minorHAnsi"/>
-        </w:rPr>
-        <w:t xml:space="preserve"> jest jego rozbudowane wsparcie dla języka </w:t>
-      </w:r>
-      <w:proofErr w:type="spellStart"/>
-      <w:r>
-        <w:rPr>
-          <w:rFonts w:cstheme="minorHAnsi"/>
-        </w:rPr>
-        <w:t>Python</w:t>
-      </w:r>
-      <w:proofErr w:type="spellEnd"/>
-      <w:r>
-        <w:rPr>
-          <w:rFonts w:cstheme="minorHAnsi"/>
-        </w:rPr>
-        <w:t>, w tym możliwość wskazywania błędów w czasie rzeczywistym i automatyczne uzupełnianie kodu. Oferuje również bogate funkcje debugowania, takie jak interaktywna konsola, wykresy, punkty przerwania i wiele innych.</w:t>
+        <w:t>Jedną z kluczowych cech PyCharm jest jego rozbudowane wsparcie dla języka Python, w tym możliwość wskazywania błędów w czasie rzeczywistym i automatyczne uzupełnianie kodu. Oferuje również bogate funkcje debugowania, takie jak interaktywna konsola, wykresy, punkty przerwania i wiele innych.</w:t>
       </w:r>
     </w:p>
     <w:p>
@@ -1644,33 +1495,11 @@
           <w:rFonts w:cstheme="minorHAnsi"/>
         </w:rPr>
       </w:pPr>
-      <w:proofErr w:type="spellStart"/>
-      <w:r>
-        <w:rPr>
-          <w:rFonts w:cstheme="minorHAnsi"/>
-        </w:rPr>
-        <w:t>PyCharm</w:t>
-      </w:r>
-      <w:proofErr w:type="spellEnd"/>
-      <w:r>
-        <w:rPr>
-          <w:rFonts w:cstheme="minorHAnsi"/>
-        </w:rPr>
-        <w:t xml:space="preserve"> ma również wiele narzędzi do </w:t>
-      </w:r>
-      <w:proofErr w:type="spellStart"/>
-      <w:r>
-        <w:rPr>
-          <w:rFonts w:cstheme="minorHAnsi"/>
-        </w:rPr>
-        <w:t>refaktoryzacji</w:t>
-      </w:r>
-      <w:proofErr w:type="spellEnd"/>
-      <w:r>
-        <w:rPr>
-          <w:rFonts w:cstheme="minorHAnsi"/>
-        </w:rPr>
-        <w:t xml:space="preserve"> kodu, które pomagają programistom utrzymać kod w czystości i łatwości w utrzymaniu. Narzędzia te obejmują automatyczne formatowanie, przesuwanie i zmienianie nazw zmiennych oraz wiele innych.</w:t>
+      <w:r>
+        <w:rPr>
+          <w:rFonts w:cstheme="minorHAnsi"/>
+        </w:rPr>
+        <w:t>PyCharm ma również wiele narzędzi do refaktoryzacji kodu, które pomagają programistom utrzymać kod w czystości i łatwości w utrzymaniu. Narzędzia te obejmują automatyczne formatowanie, przesuwanie i zmienianie nazw zmiennych oraz wiele innych.</w:t>
       </w:r>
     </w:p>
     <w:p>
@@ -1685,49 +1514,7 @@
         <w:rPr>
           <w:rFonts w:cstheme="minorHAnsi"/>
         </w:rPr>
-        <w:t xml:space="preserve">Inną ważną cechą </w:t>
-      </w:r>
-      <w:proofErr w:type="spellStart"/>
-      <w:r>
-        <w:rPr>
-          <w:rFonts w:cstheme="minorHAnsi"/>
-        </w:rPr>
-        <w:t>PyCharm</w:t>
-      </w:r>
-      <w:proofErr w:type="spellEnd"/>
-      <w:r>
-        <w:rPr>
-          <w:rFonts w:cstheme="minorHAnsi"/>
-        </w:rPr>
-        <w:t xml:space="preserve"> jest integracja z systemami kontroli wersji, takimi jak Git oraz obsługa wielu </w:t>
-      </w:r>
-      <w:proofErr w:type="spellStart"/>
-      <w:r>
-        <w:rPr>
-          <w:rFonts w:cstheme="minorHAnsi"/>
-        </w:rPr>
-        <w:t>frameworków</w:t>
-      </w:r>
-      <w:proofErr w:type="spellEnd"/>
-      <w:r>
-        <w:rPr>
-          <w:rFonts w:cstheme="minorHAnsi"/>
-        </w:rPr>
-        <w:t xml:space="preserve"> </w:t>
-      </w:r>
-      <w:proofErr w:type="spellStart"/>
-      <w:r>
-        <w:rPr>
-          <w:rFonts w:cstheme="minorHAnsi"/>
-        </w:rPr>
-        <w:t>Python</w:t>
-      </w:r>
-      <w:proofErr w:type="spellEnd"/>
-      <w:r>
-        <w:rPr>
-          <w:rFonts w:cstheme="minorHAnsi"/>
-        </w:rPr>
-        <w:t>.</w:t>
+        <w:t>Inną ważną cechą PyCharm jest integracja z systemami kontroli wersji, takimi jak Git oraz obsługa wielu frameworków Python.</w:t>
       </w:r>
     </w:p>
     <w:p>
@@ -1754,35 +1541,7 @@
         <w:rPr>
           <w:rFonts w:cstheme="minorHAnsi"/>
         </w:rPr>
-        <w:t xml:space="preserve">Podczas tworzenia projektu zostanie użytych dużo dodatkowych bibliotek dla języka </w:t>
-      </w:r>
-      <w:proofErr w:type="spellStart"/>
-      <w:r>
-        <w:rPr>
-          <w:rFonts w:cstheme="minorHAnsi"/>
-        </w:rPr>
-        <w:t>Python</w:t>
-      </w:r>
-      <w:proofErr w:type="spellEnd"/>
-      <w:r>
-        <w:rPr>
-          <w:rFonts w:cstheme="minorHAnsi"/>
-        </w:rPr>
-        <w:t xml:space="preserve">. Najważniejszą z nich będzie biblioteka </w:t>
-      </w:r>
-      <w:proofErr w:type="spellStart"/>
-      <w:r>
-        <w:rPr>
-          <w:rFonts w:cstheme="minorHAnsi"/>
-        </w:rPr>
-        <w:t>Tkinter</w:t>
-      </w:r>
-      <w:proofErr w:type="spellEnd"/>
-      <w:r>
-        <w:rPr>
-          <w:rFonts w:cstheme="minorHAnsi"/>
-        </w:rPr>
-        <w:t>.</w:t>
+        <w:t>Podczas tworzenia projektu zostanie użytych dużo dodatkowych bibliotek dla języka Python. Najważniejszą z nich będzie biblioteka Tkinter.</w:t>
       </w:r>
     </w:p>
     <w:p>
@@ -1796,21 +1555,7 @@
         <w:rPr>
           <w:rFonts w:cstheme="minorHAnsi"/>
         </w:rPr>
-        <w:t xml:space="preserve">Umożliwia ona programistom tworzenie aplikacji z interfejsem graficznym użytkownika (GUI). </w:t>
-      </w:r>
-      <w:proofErr w:type="spellStart"/>
-      <w:r>
-        <w:rPr>
-          <w:rFonts w:cstheme="minorHAnsi"/>
-        </w:rPr>
-        <w:t>Tkinter</w:t>
-      </w:r>
-      <w:proofErr w:type="spellEnd"/>
-      <w:r>
-        <w:rPr>
-          <w:rFonts w:cstheme="minorHAnsi"/>
-        </w:rPr>
-        <w:t xml:space="preserve"> oferuje wiele wbudowanych metod do tworzenia i stylizacji elementów GUI, takich jak przyciski, etykiety, pola tekstowe i wiele innych. Biblioteka ta pozwala również na dodanie interakcji </w:t>
+        <w:t xml:space="preserve">Umożliwia ona programistom tworzenie aplikacji z interfejsem graficznym użytkownika (GUI). Tkinter oferuje wiele wbudowanych metod do tworzenia i stylizacji elementów GUI, takich jak przyciski, etykiety, pola tekstowe i wiele innych. Biblioteka ta pozwala również na dodanie interakcji </w:t>
       </w:r>
       <w:r>
         <w:rPr>
@@ -1851,33 +1596,11 @@
           <w:rFonts w:cstheme="minorHAnsi"/>
         </w:rPr>
       </w:pPr>
-      <w:proofErr w:type="spellStart"/>
-      <w:r>
-        <w:rPr>
-          <w:rFonts w:cstheme="minorHAnsi"/>
-        </w:rPr>
-        <w:t>Pandas</w:t>
-      </w:r>
-      <w:proofErr w:type="spellEnd"/>
-      <w:r>
-        <w:rPr>
-          <w:rFonts w:cstheme="minorHAnsi"/>
-        </w:rPr>
-        <w:t xml:space="preserve"> - umożliwia wczytywanie, przetwarzanie i zapisywanie danych w różnych formatach, takich jak arkusze kalkulacyjne, pliki CSV i wiele innych. </w:t>
-      </w:r>
-      <w:proofErr w:type="spellStart"/>
-      <w:r>
-        <w:rPr>
-          <w:rFonts w:cstheme="minorHAnsi"/>
-        </w:rPr>
-        <w:t>Pandas</w:t>
-      </w:r>
-      <w:proofErr w:type="spellEnd"/>
-      <w:r>
-        <w:rPr>
-          <w:rFonts w:cstheme="minorHAnsi"/>
-        </w:rPr>
-        <w:t xml:space="preserve"> oferuje wiele funkcji </w:t>
+      <w:r>
+        <w:rPr>
+          <w:rFonts w:cstheme="minorHAnsi"/>
+        </w:rPr>
+        <w:t xml:space="preserve">Pandas - umożliwia wczytywanie, przetwarzanie i zapisywanie danych w różnych formatach, takich jak arkusze kalkulacyjne, pliki CSV i wiele innych. Pandas oferuje wiele funkcji </w:t>
       </w:r>
       <w:r>
         <w:rPr>
@@ -1904,33 +1627,11 @@
           <w:rFonts w:cstheme="minorHAnsi"/>
         </w:rPr>
       </w:pPr>
-      <w:proofErr w:type="spellStart"/>
-      <w:r>
-        <w:rPr>
-          <w:rFonts w:cstheme="minorHAnsi"/>
-        </w:rPr>
-        <w:t>Matplotlib</w:t>
-      </w:r>
-      <w:proofErr w:type="spellEnd"/>
-      <w:r>
-        <w:rPr>
-          <w:rFonts w:cstheme="minorHAnsi"/>
-        </w:rPr>
-        <w:t xml:space="preserve"> – jest używana do tworzenia wykresów i wizualizacji danych. Umożliwia generowanie różnych rodzajów wykresów, takich jak liniowe, słupkowe, punktowe i wiele innych. </w:t>
-      </w:r>
-      <w:proofErr w:type="spellStart"/>
-      <w:r>
-        <w:rPr>
-          <w:rFonts w:cstheme="minorHAnsi"/>
-        </w:rPr>
-        <w:t>Matplotlib</w:t>
-      </w:r>
-      <w:proofErr w:type="spellEnd"/>
-      <w:r>
-        <w:rPr>
-          <w:rFonts w:cstheme="minorHAnsi"/>
-        </w:rPr>
-        <w:t xml:space="preserve"> oferuje również możliwość dostosowania wyglądu tych wykresów.</w:t>
+      <w:r>
+        <w:rPr>
+          <w:rFonts w:cstheme="minorHAnsi"/>
+        </w:rPr>
+        <w:t>Matplotlib – jest używana do tworzenia wykresów i wizualizacji danych. Umożliwia generowanie różnych rodzajów wykresów, takich jak liniowe, słupkowe, punktowe i wiele innych. Matplotlib oferuje również możliwość dostosowania wyglądu tych wykresów.</w:t>
       </w:r>
     </w:p>
     <w:p>
@@ -1998,6 +1699,7 @@
       <w:r>
         <w:rPr>
           <w:rFonts w:cstheme="minorHAnsi"/>
+          <w:noProof/>
         </w:rPr>
         <w:drawing>
           <wp:inline distT="0" distB="0" distL="0" distR="0" wp14:anchorId="7EE0B853" wp14:editId="6BF5E678">
@@ -2092,21 +1794,7 @@
         <w:rPr>
           <w:rFonts w:cstheme="minorHAnsi"/>
         </w:rPr>
-        <w:t xml:space="preserve">Sourcery.ai to dodatkowy </w:t>
-      </w:r>
-      <w:proofErr w:type="spellStart"/>
-      <w:r>
-        <w:rPr>
-          <w:rFonts w:cstheme="minorHAnsi"/>
-        </w:rPr>
-        <w:t>refaktoryzator</w:t>
-      </w:r>
-      <w:proofErr w:type="spellEnd"/>
-      <w:r>
-        <w:rPr>
-          <w:rFonts w:cstheme="minorHAnsi"/>
-        </w:rPr>
-        <w:t xml:space="preserve"> kodu </w:t>
+        <w:t xml:space="preserve">Sourcery.ai to dodatkowy refaktoryzator kodu </w:t>
       </w:r>
       <w:r>
         <w:rPr>
@@ -2241,10 +1929,7 @@
         <w:jc w:val="both"/>
       </w:pPr>
       <w:r>
-        <w:t>R</w:t>
-      </w:r>
-      <w:r>
-        <w:t>ozproszony system kontroli wersji</w:t>
+        <w:t>Rozproszony system kontroli wersji</w:t>
       </w:r>
       <w:r>
         <w:t xml:space="preserve"> pozwalający na tworzenie, zarządzanie i łączenie zdalnych </w:t>
@@ -2256,399 +1941,22 @@
     </w:p>
     <w:p>
       <w:pPr>
+        <w:ind w:firstLine="360"/>
         <w:jc w:val="both"/>
       </w:pPr>
     </w:p>
     <w:p>
       <w:pPr>
-        <w:pStyle w:val="Nagwek1"/>
-      </w:pPr>
-      <w:bookmarkStart w:id="4" w:name="_Toc148606311"/>
-      <w:r>
-        <w:t xml:space="preserve">User </w:t>
-      </w:r>
-      <w:proofErr w:type="spellStart"/>
-      <w:r>
-        <w:t>stories</w:t>
-      </w:r>
-      <w:bookmarkEnd w:id="4"/>
-      <w:proofErr w:type="spellEnd"/>
-    </w:p>
-    <w:p>
-      <w:pPr>
-        <w:rPr>
-          <w:rFonts w:asciiTheme="majorHAnsi" w:hAnsiTheme="majorHAnsi" w:cstheme="majorHAnsi"/>
-          <w:b/>
-          <w:bCs/>
-          <w:sz w:val="28"/>
-          <w:szCs w:val="28"/>
-        </w:rPr>
-      </w:pPr>
-    </w:p>
-    <w:p>
-      <w:pPr>
-        <w:rPr>
-          <w:rFonts w:cstheme="minorHAnsi"/>
-        </w:rPr>
-      </w:pPr>
-      <w:r>
-        <w:rPr>
-          <w:rFonts w:cstheme="minorHAnsi"/>
-        </w:rPr>
-        <w:t>Ja jako użytkownik chcę mieć możliwość dodanie do aplikacji materiałów do nauki</w:t>
-      </w:r>
-      <w:r>
-        <w:rPr>
-          <w:rFonts w:cstheme="minorHAnsi"/>
-        </w:rPr>
-        <w:t>,</w:t>
-      </w:r>
-      <w:r>
-        <w:rPr>
-          <w:rFonts w:cstheme="minorHAnsi"/>
-        </w:rPr>
-        <w:t xml:space="preserve"> aby rozpocząć naukę</w:t>
-      </w:r>
-      <w:r>
-        <w:rPr>
-          <w:rFonts w:cstheme="minorHAnsi"/>
-        </w:rPr>
-        <w:t>.</w:t>
-      </w:r>
-    </w:p>
-    <w:p>
-      <w:pPr>
         <w:pStyle w:val="Akapitzlist"/>
         <w:numPr>
           <w:ilvl w:val="0"/>
-          <w:numId w:val="7"/>
-        </w:numPr>
-        <w:rPr>
-          <w:rFonts w:cstheme="minorHAnsi"/>
-        </w:rPr>
-      </w:pPr>
-      <w:r>
-        <w:rPr>
-          <w:rFonts w:cstheme="minorHAnsi"/>
-        </w:rPr>
-        <w:t>Utworzenie możliwości wprowadzania danych do programu poprzez formularz</w:t>
-      </w:r>
-      <w:r>
-        <w:rPr>
-          <w:rFonts w:cstheme="minorHAnsi"/>
-        </w:rPr>
-        <w:t>.</w:t>
-      </w:r>
-    </w:p>
-    <w:p>
-      <w:pPr>
-        <w:pStyle w:val="Akapitzlist"/>
-        <w:numPr>
-          <w:ilvl w:val="0"/>
-          <w:numId w:val="7"/>
-        </w:numPr>
-        <w:rPr>
-          <w:rFonts w:cstheme="minorHAnsi"/>
-        </w:rPr>
-      </w:pPr>
-      <w:r>
-        <w:rPr>
-          <w:rFonts w:cstheme="minorHAnsi"/>
-        </w:rPr>
-        <w:t xml:space="preserve">Utworzenie </w:t>
-      </w:r>
-      <w:r>
-        <w:rPr>
-          <w:rFonts w:cstheme="minorHAnsi"/>
-        </w:rPr>
-        <w:t>możliwości wprowadzenia danych do programu za pomocą pliku</w:t>
-      </w:r>
-      <w:r>
-        <w:rPr>
-          <w:rFonts w:cstheme="minorHAnsi"/>
-        </w:rPr>
-        <w:t>.</w:t>
-      </w:r>
-    </w:p>
-    <w:p>
-      <w:pPr>
-        <w:rPr>
-          <w:rFonts w:cstheme="minorHAnsi"/>
-        </w:rPr>
-      </w:pPr>
-      <w:r>
-        <w:rPr>
-          <w:rFonts w:cstheme="minorHAnsi"/>
-        </w:rPr>
-        <w:t>Ja jako użytkownik chcę mieć możliwość zobaczenia raportu po zakończonej sesji nauki</w:t>
-      </w:r>
-      <w:r>
-        <w:rPr>
-          <w:rFonts w:cstheme="minorHAnsi"/>
-        </w:rPr>
-        <w:t>,</w:t>
-      </w:r>
-      <w:r>
-        <w:rPr>
-          <w:rFonts w:cstheme="minorHAnsi"/>
-        </w:rPr>
-        <w:t xml:space="preserve"> aby posiąść wiedzę odnośnie tego co powinienem powtórzyć</w:t>
-      </w:r>
-      <w:r>
-        <w:rPr>
-          <w:rFonts w:cstheme="minorHAnsi"/>
-        </w:rPr>
-        <w:t>.</w:t>
-      </w:r>
-    </w:p>
-    <w:p>
-      <w:pPr>
-        <w:pStyle w:val="Akapitzlist"/>
-        <w:numPr>
-          <w:ilvl w:val="0"/>
-          <w:numId w:val="8"/>
-        </w:numPr>
-        <w:rPr>
-          <w:rFonts w:cstheme="minorHAnsi"/>
-        </w:rPr>
-      </w:pPr>
-      <w:r>
-        <w:rPr>
-          <w:rFonts w:cstheme="minorHAnsi"/>
-        </w:rPr>
-        <w:t>Wygenerowanie raportu na podstawie danych z bieżącej sesji</w:t>
-      </w:r>
-      <w:r>
-        <w:rPr>
-          <w:rFonts w:cstheme="minorHAnsi"/>
-        </w:rPr>
-        <w:t>.</w:t>
-      </w:r>
-    </w:p>
-    <w:p>
-      <w:pPr>
-        <w:rPr>
-          <w:rFonts w:cstheme="minorHAnsi"/>
-        </w:rPr>
-      </w:pPr>
-      <w:r>
-        <w:rPr>
-          <w:rFonts w:cstheme="minorHAnsi"/>
-        </w:rPr>
-        <w:t>Ja jako użytkownik chcę mieć możliwość zresetowania bieżącej sesji nauki</w:t>
-      </w:r>
-      <w:r>
-        <w:rPr>
-          <w:rFonts w:cstheme="minorHAnsi"/>
-        </w:rPr>
-        <w:t>,</w:t>
-      </w:r>
-      <w:r>
-        <w:rPr>
-          <w:rFonts w:cstheme="minorHAnsi"/>
-        </w:rPr>
-        <w:t xml:space="preserve"> aby rozpocząć naukę od początku</w:t>
-      </w:r>
-      <w:r>
-        <w:rPr>
-          <w:rFonts w:cstheme="minorHAnsi"/>
-        </w:rPr>
-        <w:t>.</w:t>
-      </w:r>
-    </w:p>
-    <w:p>
-      <w:pPr>
-        <w:pStyle w:val="Akapitzlist"/>
-        <w:numPr>
-          <w:ilvl w:val="0"/>
-          <w:numId w:val="9"/>
-        </w:numPr>
-        <w:rPr>
-          <w:rFonts w:cstheme="minorHAnsi"/>
-        </w:rPr>
-      </w:pPr>
-      <w:r>
-        <w:rPr>
-          <w:rFonts w:cstheme="minorHAnsi"/>
-        </w:rPr>
-        <w:t>Możliwość zresetowania bieżącej sesji.</w:t>
-      </w:r>
-    </w:p>
-    <w:p>
-      <w:pPr>
-        <w:rPr>
-          <w:rFonts w:cstheme="minorHAnsi"/>
-        </w:rPr>
-      </w:pPr>
-      <w:r>
-        <w:rPr>
-          <w:rFonts w:cstheme="minorHAnsi"/>
-        </w:rPr>
-        <w:t>Ja jako użytkownik chcę mieć możliwość użycia awaryjnej pauzy podczas sesji nauki</w:t>
-      </w:r>
-      <w:r>
-        <w:rPr>
-          <w:rFonts w:cstheme="minorHAnsi"/>
-        </w:rPr>
-        <w:t>, aby zatrzymać chwilowo proces nauki</w:t>
-      </w:r>
-      <w:r>
-        <w:rPr>
-          <w:rFonts w:cstheme="minorHAnsi"/>
-        </w:rPr>
-        <w:t>.</w:t>
-      </w:r>
-    </w:p>
-    <w:p>
-      <w:pPr>
-        <w:pStyle w:val="Akapitzlist"/>
-        <w:numPr>
-          <w:ilvl w:val="0"/>
-          <w:numId w:val="10"/>
-        </w:numPr>
-        <w:rPr>
-          <w:rFonts w:cstheme="minorHAnsi"/>
-        </w:rPr>
-      </w:pPr>
-      <w:r>
-        <w:rPr>
-          <w:rFonts w:cstheme="minorHAnsi"/>
-        </w:rPr>
-        <w:t>Możliwość bez konsekwentnego zatrzymania bieżącej sesji za pomocą odpowiedniego przycisku</w:t>
-      </w:r>
-    </w:p>
-    <w:p>
-      <w:pPr>
-        <w:rPr>
-          <w:rFonts w:cstheme="minorHAnsi"/>
-        </w:rPr>
-      </w:pPr>
-      <w:r>
-        <w:rPr>
-          <w:rFonts w:cstheme="minorHAnsi"/>
-        </w:rPr>
-        <w:t>Ja jako użytkownik chcę mieć możliwość poznania 50 najpopularniejszych słów z danego języka</w:t>
-      </w:r>
-      <w:r>
-        <w:rPr>
-          <w:rFonts w:cstheme="minorHAnsi"/>
-        </w:rPr>
-        <w:t>, aby poznać często używane słowa w danym j</w:t>
-      </w:r>
-      <w:r>
-        <w:rPr>
-          <w:rFonts w:cstheme="minorHAnsi"/>
-        </w:rPr>
-        <w:t>ę</w:t>
-      </w:r>
-      <w:r>
-        <w:rPr>
-          <w:rFonts w:cstheme="minorHAnsi"/>
-        </w:rPr>
-        <w:t>zyku</w:t>
-      </w:r>
-      <w:r>
-        <w:rPr>
-          <w:rFonts w:cstheme="minorHAnsi"/>
-        </w:rPr>
-        <w:t>.</w:t>
-      </w:r>
-    </w:p>
-    <w:p>
-      <w:pPr>
-        <w:pStyle w:val="Akapitzlist"/>
-        <w:numPr>
-          <w:ilvl w:val="0"/>
-          <w:numId w:val="11"/>
-        </w:numPr>
-        <w:rPr>
-          <w:rFonts w:cstheme="minorHAnsi"/>
-        </w:rPr>
-      </w:pPr>
-      <w:r>
-        <w:rPr>
-          <w:rFonts w:cstheme="minorHAnsi"/>
-        </w:rPr>
-        <w:t>Możliwość nauki najpopularniejszych słów w wybranym języku z menu dostępnego w aplikacji</w:t>
-      </w:r>
-    </w:p>
-    <w:p>
-      <w:pPr>
-        <w:rPr>
-          <w:rFonts w:cstheme="minorHAnsi"/>
-        </w:rPr>
-      </w:pPr>
-      <w:r>
-        <w:rPr>
-          <w:rFonts w:cstheme="minorHAnsi"/>
-        </w:rPr>
-        <w:t>Ja jako użytkownik chcę mieć możliwość zmiany długości przerw od nauki</w:t>
-      </w:r>
-      <w:r>
-        <w:rPr>
-          <w:rFonts w:cstheme="minorHAnsi"/>
-        </w:rPr>
-        <w:t>, aby dostosować proces nauki do swoich wymagań</w:t>
-      </w:r>
-      <w:r>
-        <w:rPr>
-          <w:rFonts w:cstheme="minorHAnsi"/>
-        </w:rPr>
-        <w:t>.</w:t>
-      </w:r>
-    </w:p>
-    <w:p>
-      <w:pPr>
-        <w:pStyle w:val="Akapitzlist"/>
-        <w:numPr>
-          <w:ilvl w:val="0"/>
-          <w:numId w:val="12"/>
-        </w:numPr>
-        <w:rPr>
-          <w:rFonts w:cstheme="minorHAnsi"/>
-        </w:rPr>
-      </w:pPr>
-      <w:r>
-        <w:rPr>
-          <w:rFonts w:cstheme="minorHAnsi"/>
-        </w:rPr>
-        <w:t>Możliwość edycji wartości czasu w systemie zliczającym czas nauki.</w:t>
-      </w:r>
-    </w:p>
-    <w:p>
-      <w:pPr>
-        <w:pStyle w:val="Nagwek1"/>
-      </w:pPr>
-      <w:bookmarkStart w:id="5" w:name="_Toc148606312"/>
-      <w:r>
-        <w:lastRenderedPageBreak/>
-        <w:t>Repozytorium zdalne</w:t>
-      </w:r>
-      <w:bookmarkEnd w:id="5"/>
-    </w:p>
-    <w:p>
-      <w:pPr>
-        <w:ind w:left="720"/>
-        <w:rPr>
-          <w:rFonts w:asciiTheme="majorHAnsi" w:hAnsiTheme="majorHAnsi" w:cstheme="majorHAnsi"/>
-          <w:b/>
-          <w:bCs/>
-          <w:sz w:val="28"/>
-          <w:szCs w:val="28"/>
-        </w:rPr>
-      </w:pPr>
-      <w:proofErr w:type="spellStart"/>
-      <w:r>
-        <w:rPr>
-          <w:rFonts w:asciiTheme="majorHAnsi" w:hAnsiTheme="majorHAnsi" w:cstheme="majorHAnsi"/>
-          <w:b/>
-          <w:bCs/>
-          <w:sz w:val="28"/>
-          <w:szCs w:val="28"/>
-        </w:rPr>
+          <w:numId w:val="1"/>
+        </w:numPr>
+        <w:jc w:val="both"/>
+      </w:pPr>
+      <w:r>
         <w:t>Github</w:t>
       </w:r>
-      <w:proofErr w:type="spellEnd"/>
     </w:p>
     <w:p>
       <w:pPr>
@@ -2666,10 +1974,10 @@
           <w:szCs w:val="28"/>
         </w:rPr>
         <w:drawing>
-          <wp:inline distT="0" distB="0" distL="0" distR="0" wp14:anchorId="15AC386E" wp14:editId="4B2BC92B">
+          <wp:inline distT="0" distB="0" distL="0" distR="0" wp14:anchorId="2C1CAF18" wp14:editId="6375FCA4">
             <wp:extent cx="2476982" cy="2476982"/>
             <wp:effectExtent l="0" t="0" r="0" b="0"/>
-            <wp:docPr id="749093885" name="Picture 1"/>
+            <wp:docPr id="2015146214" name="Obraz 2015146214" descr="Obraz zawierający czarne, ciemność&#10;&#10;Opis wygenerowany automatycznie"/>
             <wp:cNvGraphicFramePr>
               <a:graphicFrameLocks xmlns:a="http://schemas.openxmlformats.org/drawingml/2006/main" noChangeAspect="1"/>
             </wp:cNvGraphicFramePr>
@@ -2677,7 +1985,7 @@
               <a:graphicData uri="http://schemas.openxmlformats.org/drawingml/2006/picture">
                 <pic:pic xmlns:pic="http://schemas.openxmlformats.org/drawingml/2006/picture">
                   <pic:nvPicPr>
-                    <pic:cNvPr id="0" name="Picture 1"/>
+                    <pic:cNvPr id="2015146214" name="Obraz 2015146214" descr="Obraz zawierający czarne, ciemność&#10;&#10;Opis wygenerowany automatycznie"/>
                     <pic:cNvPicPr>
                       <a:picLocks noChangeAspect="1" noChangeArrowheads="1"/>
                     </pic:cNvPicPr>
@@ -2730,14 +2038,27 @@
       <w:r>
         <w:t xml:space="preserve">Rysunek </w:t>
       </w:r>
-      <w:fldSimple w:instr=" SEQ Rysunek \* ARABIC ">
-        <w:r>
-          <w:rPr>
-            <w:noProof/>
-          </w:rPr>
-          <w:t>5</w:t>
-        </w:r>
-      </w:fldSimple>
+      <w:r>
+        <w:fldChar w:fldCharType="begin"/>
+      </w:r>
+      <w:r>
+        <w:instrText xml:space="preserve"> SEQ Rysunek \* ARABIC </w:instrText>
+      </w:r>
+      <w:r>
+        <w:fldChar w:fldCharType="separate"/>
+      </w:r>
+      <w:r>
+        <w:rPr>
+          <w:noProof/>
+        </w:rPr>
+        <w:t>5</w:t>
+      </w:r>
+      <w:r>
+        <w:rPr>
+          <w:noProof/>
+        </w:rPr>
+        <w:fldChar w:fldCharType="end"/>
+      </w:r>
       <w:r>
         <w:t xml:space="preserve"> Logo serwisu GitHub</w:t>
       </w:r>
@@ -2769,372 +2090,185 @@
           <w:sz w:val="22"/>
           <w:szCs w:val="22"/>
         </w:rPr>
-        <w:t xml:space="preserve">GitHub to platforma internetowa zaprojektowana do </w:t>
-      </w:r>
-      <w:proofErr w:type="spellStart"/>
+        <w:t xml:space="preserve">GitHub to platforma internetowa zaprojektowana do hostowania i zarządzania projektami </w:t>
+      </w:r>
       <w:r>
         <w:rPr>
           <w:rFonts w:asciiTheme="minorHAnsi" w:hAnsiTheme="minorHAnsi" w:cstheme="minorHAnsi"/>
           <w:sz w:val="22"/>
           <w:szCs w:val="22"/>
         </w:rPr>
-        <w:t>hostowania</w:t>
-      </w:r>
-      <w:proofErr w:type="spellEnd"/>
+        <w:br/>
+        <w:t xml:space="preserve">z wykorzystaniem systemu kontroli wersji Git. Jest popularnym serwisem wykorzystywanym przez programistów, twórców oprogramowania i zespoły do wspólnego tworzenia, udostępniania i zarządzania kodem źródłowym oraz innymi plikami projektu. </w:t>
+      </w:r>
       <w:r>
         <w:rPr>
           <w:rFonts w:asciiTheme="minorHAnsi" w:hAnsiTheme="minorHAnsi" w:cstheme="minorHAnsi"/>
           <w:sz w:val="22"/>
           <w:szCs w:val="22"/>
         </w:rPr>
-        <w:t xml:space="preserve"> i zarządzania projektami </w:t>
-      </w:r>
-      <w:r>
+        <w:br/>
+        <w:t>Oto główne cechy i aspekty GitHub-a:</w:t>
+      </w:r>
+    </w:p>
+    <w:p>
+      <w:pPr>
+        <w:pStyle w:val="NormalnyWeb"/>
+        <w:numPr>
+          <w:ilvl w:val="0"/>
+          <w:numId w:val="15"/>
+        </w:numPr>
+        <w:jc w:val="both"/>
         <w:rPr>
           <w:rFonts w:asciiTheme="minorHAnsi" w:hAnsiTheme="minorHAnsi" w:cstheme="minorHAnsi"/>
           <w:sz w:val="22"/>
           <w:szCs w:val="22"/>
         </w:rPr>
-        <w:br/>
-        <w:t xml:space="preserve">z wykorzystaniem systemu kontroli wersji Git. Jest popularnym serwisem wykorzystywanym przez programistów, twórców oprogramowania i zespoły do wspólnego tworzenia, udostępniania i zarządzania kodem źródłowym oraz innymi plikami projektu. </w:t>
-      </w:r>
+      </w:pPr>
       <w:r>
         <w:rPr>
           <w:rFonts w:asciiTheme="minorHAnsi" w:hAnsiTheme="minorHAnsi" w:cstheme="minorHAnsi"/>
           <w:sz w:val="22"/>
           <w:szCs w:val="22"/>
         </w:rPr>
-        <w:br/>
-        <w:t>Oto główne cechy i aspekty GitHub-a:</w:t>
-      </w:r>
-    </w:p>
-    <w:p>
-      <w:pPr>
-        <w:pStyle w:val="NormalnyWeb"/>
-        <w:numPr>
-          <w:ilvl w:val="0"/>
-          <w:numId w:val="15"/>
-        </w:numPr>
-        <w:jc w:val="both"/>
+        <w:t xml:space="preserve">System kontroli wersji Git: GitHub opiera się na systemie kontroli wersji Git, </w:t>
+      </w:r>
+      <w:r>
         <w:rPr>
           <w:rFonts w:asciiTheme="minorHAnsi" w:hAnsiTheme="minorHAnsi" w:cstheme="minorHAnsi"/>
           <w:sz w:val="22"/>
           <w:szCs w:val="22"/>
         </w:rPr>
-      </w:pPr>
-      <w:r>
+        <w:br/>
+        <w:t>który umożliwia śledzenie zmian dokonywanych w kodzie źródłowym projektu. Dzięki temu możliwe jest kontrolowanie historii zmian, cofanie do poprzednich wersji oraz łączenie różnych gałęzi (branchy) kodu.</w:t>
+      </w:r>
+    </w:p>
+    <w:p>
+      <w:pPr>
+        <w:pStyle w:val="NormalnyWeb"/>
+        <w:numPr>
+          <w:ilvl w:val="0"/>
+          <w:numId w:val="15"/>
+        </w:numPr>
+        <w:jc w:val="both"/>
         <w:rPr>
           <w:rFonts w:asciiTheme="minorHAnsi" w:hAnsiTheme="minorHAnsi" w:cstheme="minorHAnsi"/>
           <w:sz w:val="22"/>
           <w:szCs w:val="22"/>
         </w:rPr>
-        <w:t xml:space="preserve">System kontroli wersji Git: GitHub opiera się na systemie kontroli wersji Git, </w:t>
-      </w:r>
+      </w:pPr>
       <w:r>
         <w:rPr>
           <w:rFonts w:asciiTheme="minorHAnsi" w:hAnsiTheme="minorHAnsi" w:cstheme="minorHAnsi"/>
           <w:sz w:val="22"/>
           <w:szCs w:val="22"/>
         </w:rPr>
-        <w:br/>
-        <w:t>który umożliwia śledzenie zmian dokonywanych w kodzie źródłowym projektu. Dzięki temu możliwe jest kontrolowanie historii zmian, cofanie do poprzednich wersji oraz łączenie różnych gałęzi (</w:t>
-      </w:r>
-      <w:proofErr w:type="spellStart"/>
+        <w:t xml:space="preserve">Repozytoria: Wszystkie projekty hostowane na GitHub-ie są przechowywane </w:t>
+      </w:r>
       <w:r>
         <w:rPr>
           <w:rFonts w:asciiTheme="minorHAnsi" w:hAnsiTheme="minorHAnsi" w:cstheme="minorHAnsi"/>
           <w:sz w:val="22"/>
           <w:szCs w:val="22"/>
         </w:rPr>
-        <w:t>branchy</w:t>
-      </w:r>
-      <w:proofErr w:type="spellEnd"/>
-      <w:r>
+        <w:br/>
+        <w:t>w repozytoriach. Repozytorium to miejsce, w którym znajdują się wszystkie pliki, foldery, kod źródłowy i inne zasoby projektu.</w:t>
+      </w:r>
+    </w:p>
+    <w:p>
+      <w:pPr>
+        <w:pStyle w:val="NormalnyWeb"/>
+        <w:numPr>
+          <w:ilvl w:val="0"/>
+          <w:numId w:val="15"/>
+        </w:numPr>
+        <w:jc w:val="both"/>
         <w:rPr>
           <w:rFonts w:asciiTheme="minorHAnsi" w:hAnsiTheme="minorHAnsi" w:cstheme="minorHAnsi"/>
           <w:sz w:val="22"/>
           <w:szCs w:val="22"/>
         </w:rPr>
-        <w:t>) kodu.</w:t>
-      </w:r>
-    </w:p>
-    <w:p>
-      <w:pPr>
-        <w:pStyle w:val="NormalnyWeb"/>
-        <w:numPr>
-          <w:ilvl w:val="0"/>
-          <w:numId w:val="15"/>
-        </w:numPr>
-        <w:jc w:val="both"/>
+      </w:pPr>
+      <w:r>
         <w:rPr>
           <w:rFonts w:asciiTheme="minorHAnsi" w:hAnsiTheme="minorHAnsi" w:cstheme="minorHAnsi"/>
           <w:sz w:val="22"/>
           <w:szCs w:val="22"/>
         </w:rPr>
-      </w:pPr>
-      <w:r>
+        <w:lastRenderedPageBreak/>
+        <w:t>Współpraca: GitHub umożliwia wielu programistom współpracę w jednym projekcie. Użytkownicy mogą zgłaszać błędy (issues), proponować zmiany (pull requests) oraz komentować kod, co ułatwia weryfikację, testowanie i ulepszanie projektu.</w:t>
+      </w:r>
+    </w:p>
+    <w:p>
+      <w:pPr>
+        <w:pStyle w:val="NormalnyWeb"/>
+        <w:numPr>
+          <w:ilvl w:val="0"/>
+          <w:numId w:val="15"/>
+        </w:numPr>
+        <w:jc w:val="both"/>
         <w:rPr>
           <w:rFonts w:asciiTheme="minorHAnsi" w:hAnsiTheme="minorHAnsi" w:cstheme="minorHAnsi"/>
           <w:sz w:val="22"/>
           <w:szCs w:val="22"/>
         </w:rPr>
-        <w:t>Repozytoria: Wszystkie projekty hostowane na GitHub-</w:t>
-      </w:r>
-      <w:proofErr w:type="spellStart"/>
+      </w:pPr>
       <w:r>
         <w:rPr>
           <w:rFonts w:asciiTheme="minorHAnsi" w:hAnsiTheme="minorHAnsi" w:cstheme="minorHAnsi"/>
           <w:sz w:val="22"/>
           <w:szCs w:val="22"/>
         </w:rPr>
-        <w:t>ie</w:t>
-      </w:r>
-      <w:proofErr w:type="spellEnd"/>
+        <w:t xml:space="preserve">Branching: GitHub pozwala na tworzenie gałęzi (branchy) kodu, co umożliwia pracę nad różnymi funkcjonalnościami czy rozwiązaniami w izolowanych środowiskach. </w:t>
+      </w:r>
       <w:r>
         <w:rPr>
           <w:rFonts w:asciiTheme="minorHAnsi" w:hAnsiTheme="minorHAnsi" w:cstheme="minorHAnsi"/>
           <w:sz w:val="22"/>
           <w:szCs w:val="22"/>
         </w:rPr>
-        <w:t xml:space="preserve"> są przechowywane </w:t>
-      </w:r>
-      <w:r>
+        <w:br/>
+        <w:t>Po zakończeniu pracy nad gałęzią, można ją połączyć z głównym kodem poprzez tzw. "pull request".</w:t>
+      </w:r>
+    </w:p>
+    <w:p>
+      <w:pPr>
+        <w:pStyle w:val="NormalnyWeb"/>
+        <w:jc w:val="both"/>
         <w:rPr>
           <w:rFonts w:asciiTheme="minorHAnsi" w:hAnsiTheme="minorHAnsi" w:cstheme="minorHAnsi"/>
           <w:sz w:val="22"/>
           <w:szCs w:val="22"/>
         </w:rPr>
-        <w:br/>
-        <w:t>w repozytoriach. Repozytorium to miejsce, w którym znajdują się wszystkie pliki, foldery, kod źródłowy i inne zasoby projektu.</w:t>
-      </w:r>
-    </w:p>
-    <w:p>
-      <w:pPr>
-        <w:pStyle w:val="NormalnyWeb"/>
-        <w:numPr>
-          <w:ilvl w:val="0"/>
-          <w:numId w:val="15"/>
-        </w:numPr>
-        <w:jc w:val="both"/>
+      </w:pPr>
+      <w:r>
         <w:rPr>
           <w:rFonts w:asciiTheme="minorHAnsi" w:hAnsiTheme="minorHAnsi" w:cstheme="minorHAnsi"/>
           <w:sz w:val="22"/>
           <w:szCs w:val="22"/>
         </w:rPr>
-      </w:pPr>
-      <w:r>
-        <w:rPr>
-          <w:rFonts w:asciiTheme="minorHAnsi" w:hAnsiTheme="minorHAnsi" w:cstheme="minorHAnsi"/>
-          <w:sz w:val="22"/>
-          <w:szCs w:val="22"/>
-        </w:rPr>
-        <w:t>Współpraca: GitHub umożliwia wielu programistom współpracę w jednym projekcie. Użytkownicy mogą zgłaszać błędy (</w:t>
-      </w:r>
-      <w:proofErr w:type="spellStart"/>
-      <w:r>
-        <w:rPr>
-          <w:rFonts w:asciiTheme="minorHAnsi" w:hAnsiTheme="minorHAnsi" w:cstheme="minorHAnsi"/>
-          <w:sz w:val="22"/>
-          <w:szCs w:val="22"/>
-        </w:rPr>
-        <w:t>issues</w:t>
-      </w:r>
-      <w:proofErr w:type="spellEnd"/>
-      <w:r>
-        <w:rPr>
-          <w:rFonts w:asciiTheme="minorHAnsi" w:hAnsiTheme="minorHAnsi" w:cstheme="minorHAnsi"/>
-          <w:sz w:val="22"/>
-          <w:szCs w:val="22"/>
-        </w:rPr>
-        <w:t>), proponować zmiany (</w:t>
-      </w:r>
-      <w:proofErr w:type="spellStart"/>
-      <w:r>
-        <w:rPr>
-          <w:rFonts w:asciiTheme="minorHAnsi" w:hAnsiTheme="minorHAnsi" w:cstheme="minorHAnsi"/>
-          <w:sz w:val="22"/>
-          <w:szCs w:val="22"/>
-        </w:rPr>
-        <w:t>pull</w:t>
-      </w:r>
-      <w:proofErr w:type="spellEnd"/>
-      <w:r>
-        <w:rPr>
-          <w:rFonts w:asciiTheme="minorHAnsi" w:hAnsiTheme="minorHAnsi" w:cstheme="minorHAnsi"/>
-          <w:sz w:val="22"/>
-          <w:szCs w:val="22"/>
-        </w:rPr>
-        <w:t xml:space="preserve"> </w:t>
-      </w:r>
-      <w:proofErr w:type="spellStart"/>
-      <w:r>
-        <w:rPr>
-          <w:rFonts w:asciiTheme="minorHAnsi" w:hAnsiTheme="minorHAnsi" w:cstheme="minorHAnsi"/>
-          <w:sz w:val="22"/>
-          <w:szCs w:val="22"/>
-        </w:rPr>
-        <w:t>requests</w:t>
-      </w:r>
-      <w:proofErr w:type="spellEnd"/>
-      <w:r>
-        <w:rPr>
-          <w:rFonts w:asciiTheme="minorHAnsi" w:hAnsiTheme="minorHAnsi" w:cstheme="minorHAnsi"/>
-          <w:sz w:val="22"/>
-          <w:szCs w:val="22"/>
-        </w:rPr>
-        <w:t>) oraz komentować kod, co ułatwia weryfikację, testowanie i ulepszanie projektu.</w:t>
-      </w:r>
-    </w:p>
-    <w:p>
-      <w:pPr>
-        <w:pStyle w:val="NormalnyWeb"/>
-        <w:numPr>
-          <w:ilvl w:val="0"/>
-          <w:numId w:val="15"/>
-        </w:numPr>
+        <w:t>W serwisie github utworzona zostanie tablica kanban w celu lepszego zarządzania zadaniami.</w:t>
+      </w:r>
+    </w:p>
+    <w:p>
+      <w:pPr>
         <w:jc w:val="both"/>
-        <w:rPr>
-          <w:rFonts w:asciiTheme="minorHAnsi" w:hAnsiTheme="minorHAnsi" w:cstheme="minorHAnsi"/>
-          <w:sz w:val="22"/>
-          <w:szCs w:val="22"/>
-        </w:rPr>
-      </w:pPr>
-      <w:proofErr w:type="spellStart"/>
-      <w:r>
-        <w:rPr>
-          <w:rFonts w:asciiTheme="minorHAnsi" w:hAnsiTheme="minorHAnsi" w:cstheme="minorHAnsi"/>
-          <w:sz w:val="22"/>
-          <w:szCs w:val="22"/>
-        </w:rPr>
-        <w:t>Branching</w:t>
-      </w:r>
-      <w:proofErr w:type="spellEnd"/>
-      <w:r>
-        <w:rPr>
-          <w:rFonts w:asciiTheme="minorHAnsi" w:hAnsiTheme="minorHAnsi" w:cstheme="minorHAnsi"/>
-          <w:sz w:val="22"/>
-          <w:szCs w:val="22"/>
-        </w:rPr>
-        <w:t>: GitHub pozwala na tworzenie gałęzi (</w:t>
-      </w:r>
-      <w:proofErr w:type="spellStart"/>
-      <w:r>
-        <w:rPr>
-          <w:rFonts w:asciiTheme="minorHAnsi" w:hAnsiTheme="minorHAnsi" w:cstheme="minorHAnsi"/>
-          <w:sz w:val="22"/>
-          <w:szCs w:val="22"/>
-        </w:rPr>
-        <w:t>branchy</w:t>
-      </w:r>
-      <w:proofErr w:type="spellEnd"/>
-      <w:r>
-        <w:rPr>
-          <w:rFonts w:asciiTheme="minorHAnsi" w:hAnsiTheme="minorHAnsi" w:cstheme="minorHAnsi"/>
-          <w:sz w:val="22"/>
-          <w:szCs w:val="22"/>
-        </w:rPr>
-        <w:t xml:space="preserve">) kodu, co umożliwia pracę nad różnymi funkcjonalnościami czy rozwiązaniami w izolowanych środowiskach. </w:t>
-      </w:r>
-      <w:r>
-        <w:rPr>
-          <w:rFonts w:asciiTheme="minorHAnsi" w:hAnsiTheme="minorHAnsi" w:cstheme="minorHAnsi"/>
-          <w:sz w:val="22"/>
-          <w:szCs w:val="22"/>
-        </w:rPr>
-        <w:br/>
-        <w:t>Po zakończeniu pracy nad gałęzią, można ją połączyć z głównym kodem poprzez tzw. "</w:t>
-      </w:r>
-      <w:proofErr w:type="spellStart"/>
-      <w:r>
-        <w:rPr>
-          <w:rFonts w:asciiTheme="minorHAnsi" w:hAnsiTheme="minorHAnsi" w:cstheme="minorHAnsi"/>
-          <w:sz w:val="22"/>
-          <w:szCs w:val="22"/>
-        </w:rPr>
-        <w:t>pull</w:t>
-      </w:r>
-      <w:proofErr w:type="spellEnd"/>
-      <w:r>
-        <w:rPr>
-          <w:rFonts w:asciiTheme="minorHAnsi" w:hAnsiTheme="minorHAnsi" w:cstheme="minorHAnsi"/>
-          <w:sz w:val="22"/>
-          <w:szCs w:val="22"/>
-        </w:rPr>
-        <w:t xml:space="preserve"> </w:t>
-      </w:r>
-      <w:proofErr w:type="spellStart"/>
-      <w:r>
-        <w:rPr>
-          <w:rFonts w:asciiTheme="minorHAnsi" w:hAnsiTheme="minorHAnsi" w:cstheme="minorHAnsi"/>
-          <w:sz w:val="22"/>
-          <w:szCs w:val="22"/>
-        </w:rPr>
-        <w:t>request</w:t>
-      </w:r>
-      <w:proofErr w:type="spellEnd"/>
-      <w:r>
-        <w:rPr>
-          <w:rFonts w:asciiTheme="minorHAnsi" w:hAnsiTheme="minorHAnsi" w:cstheme="minorHAnsi"/>
-          <w:sz w:val="22"/>
-          <w:szCs w:val="22"/>
-        </w:rPr>
-        <w:t>".</w:t>
-      </w:r>
-    </w:p>
-    <w:p>
-      <w:pPr>
-        <w:pStyle w:val="NormalnyWeb"/>
+      </w:pPr>
+    </w:p>
+    <w:p>
+      <w:pPr>
         <w:jc w:val="both"/>
-        <w:rPr>
-          <w:rFonts w:asciiTheme="minorHAnsi" w:hAnsiTheme="minorHAnsi" w:cstheme="minorHAnsi"/>
-          <w:sz w:val="22"/>
-          <w:szCs w:val="22"/>
-        </w:rPr>
-      </w:pPr>
-      <w:r>
-        <w:rPr>
-          <w:rFonts w:asciiTheme="minorHAnsi" w:hAnsiTheme="minorHAnsi" w:cstheme="minorHAnsi"/>
-          <w:sz w:val="22"/>
-          <w:szCs w:val="22"/>
-        </w:rPr>
-        <w:t xml:space="preserve">W serwisie </w:t>
-      </w:r>
-      <w:proofErr w:type="spellStart"/>
-      <w:r>
-        <w:rPr>
-          <w:rFonts w:asciiTheme="minorHAnsi" w:hAnsiTheme="minorHAnsi" w:cstheme="minorHAnsi"/>
-          <w:sz w:val="22"/>
-          <w:szCs w:val="22"/>
-        </w:rPr>
-        <w:t>github</w:t>
-      </w:r>
-      <w:proofErr w:type="spellEnd"/>
-      <w:r>
-        <w:rPr>
-          <w:rFonts w:asciiTheme="minorHAnsi" w:hAnsiTheme="minorHAnsi" w:cstheme="minorHAnsi"/>
-          <w:sz w:val="22"/>
-          <w:szCs w:val="22"/>
-        </w:rPr>
-        <w:t xml:space="preserve"> utworzona zostanie tablica </w:t>
-      </w:r>
-      <w:proofErr w:type="spellStart"/>
-      <w:r>
-        <w:rPr>
-          <w:rFonts w:asciiTheme="minorHAnsi" w:hAnsiTheme="minorHAnsi" w:cstheme="minorHAnsi"/>
-          <w:sz w:val="22"/>
-          <w:szCs w:val="22"/>
-        </w:rPr>
-        <w:t>kanban</w:t>
-      </w:r>
-      <w:proofErr w:type="spellEnd"/>
-      <w:r>
-        <w:rPr>
-          <w:rFonts w:asciiTheme="minorHAnsi" w:hAnsiTheme="minorHAnsi" w:cstheme="minorHAnsi"/>
-          <w:sz w:val="22"/>
-          <w:szCs w:val="22"/>
-        </w:rPr>
-        <w:t xml:space="preserve"> w celu lepszego zarządzania zadaniami.</w:t>
-      </w:r>
+      </w:pPr>
+    </w:p>
+    <w:p>
+      <w:pPr>
+        <w:pStyle w:val="Nagwek1"/>
+      </w:pPr>
+      <w:bookmarkStart w:id="4" w:name="_Toc148606311"/>
+      <w:r>
+        <w:t>User stories</w:t>
+      </w:r>
+      <w:bookmarkEnd w:id="4"/>
     </w:p>
     <w:p>
       <w:pPr>
@@ -3150,6 +2284,336 @@
     <w:p>
       <w:pPr>
         <w:rPr>
+          <w:rFonts w:cstheme="minorHAnsi"/>
+        </w:rPr>
+      </w:pPr>
+      <w:r>
+        <w:rPr>
+          <w:rFonts w:cstheme="minorHAnsi"/>
+        </w:rPr>
+        <w:t>Ja jako użytkownik chcę mieć możliwość dodanie do aplikacji materiałów do nauki</w:t>
+      </w:r>
+      <w:r>
+        <w:rPr>
+          <w:rFonts w:cstheme="minorHAnsi"/>
+        </w:rPr>
+        <w:t>,</w:t>
+      </w:r>
+      <w:r>
+        <w:rPr>
+          <w:rFonts w:cstheme="minorHAnsi"/>
+        </w:rPr>
+        <w:t xml:space="preserve"> aby rozpocząć naukę</w:t>
+      </w:r>
+      <w:r>
+        <w:rPr>
+          <w:rFonts w:cstheme="minorHAnsi"/>
+        </w:rPr>
+        <w:t>.</w:t>
+      </w:r>
+    </w:p>
+    <w:p>
+      <w:pPr>
+        <w:pStyle w:val="Akapitzlist"/>
+        <w:numPr>
+          <w:ilvl w:val="0"/>
+          <w:numId w:val="7"/>
+        </w:numPr>
+        <w:rPr>
+          <w:rFonts w:cstheme="minorHAnsi"/>
+        </w:rPr>
+      </w:pPr>
+      <w:r>
+        <w:rPr>
+          <w:rFonts w:cstheme="minorHAnsi"/>
+        </w:rPr>
+        <w:t>Utworzenie możliwości wprowadzania danych do programu poprzez formularz</w:t>
+      </w:r>
+      <w:r>
+        <w:rPr>
+          <w:rFonts w:cstheme="minorHAnsi"/>
+        </w:rPr>
+        <w:t>.</w:t>
+      </w:r>
+    </w:p>
+    <w:p>
+      <w:pPr>
+        <w:pStyle w:val="Akapitzlist"/>
+        <w:numPr>
+          <w:ilvl w:val="0"/>
+          <w:numId w:val="7"/>
+        </w:numPr>
+        <w:rPr>
+          <w:rFonts w:cstheme="minorHAnsi"/>
+        </w:rPr>
+      </w:pPr>
+      <w:r>
+        <w:rPr>
+          <w:rFonts w:cstheme="minorHAnsi"/>
+        </w:rPr>
+        <w:t xml:space="preserve">Utworzenie </w:t>
+      </w:r>
+      <w:r>
+        <w:rPr>
+          <w:rFonts w:cstheme="minorHAnsi"/>
+        </w:rPr>
+        <w:t>możliwości wprowadzenia danych do programu za pomocą pliku</w:t>
+      </w:r>
+      <w:r>
+        <w:rPr>
+          <w:rFonts w:cstheme="minorHAnsi"/>
+        </w:rPr>
+        <w:t>.</w:t>
+      </w:r>
+    </w:p>
+    <w:p>
+      <w:pPr>
+        <w:rPr>
+          <w:rFonts w:cstheme="minorHAnsi"/>
+        </w:rPr>
+      </w:pPr>
+      <w:r>
+        <w:rPr>
+          <w:rFonts w:cstheme="minorHAnsi"/>
+        </w:rPr>
+        <w:t>Ja jako użytkownik chcę mieć możliwość zobaczenia raportu po zakończonej sesji nauki</w:t>
+      </w:r>
+      <w:r>
+        <w:rPr>
+          <w:rFonts w:cstheme="minorHAnsi"/>
+        </w:rPr>
+        <w:t>,</w:t>
+      </w:r>
+      <w:r>
+        <w:rPr>
+          <w:rFonts w:cstheme="minorHAnsi"/>
+        </w:rPr>
+        <w:t xml:space="preserve"> aby posiąść wiedzę odnośnie tego co powinienem powtórzyć</w:t>
+      </w:r>
+      <w:r>
+        <w:rPr>
+          <w:rFonts w:cstheme="minorHAnsi"/>
+        </w:rPr>
+        <w:t>.</w:t>
+      </w:r>
+    </w:p>
+    <w:p>
+      <w:pPr>
+        <w:pStyle w:val="Akapitzlist"/>
+        <w:numPr>
+          <w:ilvl w:val="0"/>
+          <w:numId w:val="8"/>
+        </w:numPr>
+        <w:rPr>
+          <w:rFonts w:cstheme="minorHAnsi"/>
+        </w:rPr>
+      </w:pPr>
+      <w:r>
+        <w:rPr>
+          <w:rFonts w:cstheme="minorHAnsi"/>
+        </w:rPr>
+        <w:t>Wygenerowanie raportu na podstawie danych z bieżącej sesji</w:t>
+      </w:r>
+      <w:r>
+        <w:rPr>
+          <w:rFonts w:cstheme="minorHAnsi"/>
+        </w:rPr>
+        <w:t>.</w:t>
+      </w:r>
+    </w:p>
+    <w:p>
+      <w:pPr>
+        <w:rPr>
+          <w:rFonts w:cstheme="minorHAnsi"/>
+        </w:rPr>
+      </w:pPr>
+      <w:r>
+        <w:rPr>
+          <w:rFonts w:cstheme="minorHAnsi"/>
+        </w:rPr>
+        <w:t>Ja jako użytkownik chcę mieć możliwość zresetowania bieżącej sesji nauki</w:t>
+      </w:r>
+      <w:r>
+        <w:rPr>
+          <w:rFonts w:cstheme="minorHAnsi"/>
+        </w:rPr>
+        <w:t>,</w:t>
+      </w:r>
+      <w:r>
+        <w:rPr>
+          <w:rFonts w:cstheme="minorHAnsi"/>
+        </w:rPr>
+        <w:t xml:space="preserve"> aby rozpocząć naukę od początku</w:t>
+      </w:r>
+      <w:r>
+        <w:rPr>
+          <w:rFonts w:cstheme="minorHAnsi"/>
+        </w:rPr>
+        <w:t>.</w:t>
+      </w:r>
+    </w:p>
+    <w:p>
+      <w:pPr>
+        <w:pStyle w:val="Akapitzlist"/>
+        <w:numPr>
+          <w:ilvl w:val="0"/>
+          <w:numId w:val="9"/>
+        </w:numPr>
+        <w:rPr>
+          <w:rFonts w:cstheme="minorHAnsi"/>
+        </w:rPr>
+      </w:pPr>
+      <w:r>
+        <w:rPr>
+          <w:rFonts w:cstheme="minorHAnsi"/>
+        </w:rPr>
+        <w:t>Możliwość zresetowania bieżącej sesji.</w:t>
+      </w:r>
+    </w:p>
+    <w:p>
+      <w:pPr>
+        <w:rPr>
+          <w:rFonts w:cstheme="minorHAnsi"/>
+        </w:rPr>
+      </w:pPr>
+      <w:r>
+        <w:rPr>
+          <w:rFonts w:cstheme="minorHAnsi"/>
+        </w:rPr>
+        <w:t>Ja jako użytkownik chcę mieć możliwość użycia awaryjnej pauzy podczas sesji nauki</w:t>
+      </w:r>
+      <w:r>
+        <w:rPr>
+          <w:rFonts w:cstheme="minorHAnsi"/>
+        </w:rPr>
+        <w:t>, aby zatrzymać chwilowo proces nauki</w:t>
+      </w:r>
+      <w:r>
+        <w:rPr>
+          <w:rFonts w:cstheme="minorHAnsi"/>
+        </w:rPr>
+        <w:t>.</w:t>
+      </w:r>
+    </w:p>
+    <w:p>
+      <w:pPr>
+        <w:pStyle w:val="Akapitzlist"/>
+        <w:numPr>
+          <w:ilvl w:val="0"/>
+          <w:numId w:val="10"/>
+        </w:numPr>
+        <w:rPr>
+          <w:rFonts w:cstheme="minorHAnsi"/>
+        </w:rPr>
+      </w:pPr>
+      <w:r>
+        <w:rPr>
+          <w:rFonts w:cstheme="minorHAnsi"/>
+        </w:rPr>
+        <w:t>Możliwość bez konsekwentnego zatrzymania bieżącej sesji za pomocą odpowiedniego przycisku</w:t>
+      </w:r>
+    </w:p>
+    <w:p>
+      <w:pPr>
+        <w:rPr>
+          <w:rFonts w:cstheme="minorHAnsi"/>
+        </w:rPr>
+      </w:pPr>
+      <w:r>
+        <w:rPr>
+          <w:rFonts w:cstheme="minorHAnsi"/>
+        </w:rPr>
+        <w:t>Ja jako użytkownik chcę mieć możliwość poznania 50 najpopularniejszych słów z danego języka</w:t>
+      </w:r>
+      <w:r>
+        <w:rPr>
+          <w:rFonts w:cstheme="minorHAnsi"/>
+        </w:rPr>
+        <w:t>, aby poznać często używane słowa w danym j</w:t>
+      </w:r>
+      <w:r>
+        <w:rPr>
+          <w:rFonts w:cstheme="minorHAnsi"/>
+        </w:rPr>
+        <w:t>ę</w:t>
+      </w:r>
+      <w:r>
+        <w:rPr>
+          <w:rFonts w:cstheme="minorHAnsi"/>
+        </w:rPr>
+        <w:t>zyku</w:t>
+      </w:r>
+      <w:r>
+        <w:rPr>
+          <w:rFonts w:cstheme="minorHAnsi"/>
+        </w:rPr>
+        <w:t>.</w:t>
+      </w:r>
+    </w:p>
+    <w:p>
+      <w:pPr>
+        <w:pStyle w:val="Akapitzlist"/>
+        <w:numPr>
+          <w:ilvl w:val="0"/>
+          <w:numId w:val="11"/>
+        </w:numPr>
+        <w:rPr>
+          <w:rFonts w:cstheme="minorHAnsi"/>
+        </w:rPr>
+      </w:pPr>
+      <w:r>
+        <w:rPr>
+          <w:rFonts w:cstheme="minorHAnsi"/>
+        </w:rPr>
+        <w:t>Możliwość nauki najpopularniejszych słów w wybranym języku z menu dostępnego w aplikacji</w:t>
+      </w:r>
+    </w:p>
+    <w:p>
+      <w:pPr>
+        <w:rPr>
+          <w:rFonts w:cstheme="minorHAnsi"/>
+        </w:rPr>
+      </w:pPr>
+      <w:r>
+        <w:rPr>
+          <w:rFonts w:cstheme="minorHAnsi"/>
+        </w:rPr>
+        <w:t>Ja jako użytkownik chcę mieć możliwość zmiany długości przerw od nauki</w:t>
+      </w:r>
+      <w:r>
+        <w:rPr>
+          <w:rFonts w:cstheme="minorHAnsi"/>
+        </w:rPr>
+        <w:t>, aby dostosować proces nauki do swoich wymagań</w:t>
+      </w:r>
+      <w:r>
+        <w:rPr>
+          <w:rFonts w:cstheme="minorHAnsi"/>
+        </w:rPr>
+        <w:t>.</w:t>
+      </w:r>
+    </w:p>
+    <w:p>
+      <w:pPr>
+        <w:pStyle w:val="Akapitzlist"/>
+        <w:numPr>
+          <w:ilvl w:val="0"/>
+          <w:numId w:val="12"/>
+        </w:numPr>
+        <w:rPr>
+          <w:rFonts w:cstheme="minorHAnsi"/>
+        </w:rPr>
+      </w:pPr>
+      <w:r>
+        <w:rPr>
+          <w:rFonts w:cstheme="minorHAnsi"/>
+        </w:rPr>
+        <w:t>Możliwość edycji wartości czasu w systemie zliczającym czas nauki.</w:t>
+      </w:r>
+    </w:p>
+    <w:p>
+      <w:pPr>
+        <w:rPr>
           <w:rFonts w:asciiTheme="majorHAnsi" w:hAnsiTheme="majorHAnsi" w:cstheme="majorHAnsi"/>
           <w:b/>
           <w:bCs/>
@@ -3162,17 +2626,11 @@
       <w:pPr>
         <w:pStyle w:val="Nagwek1"/>
       </w:pPr>
-      <w:bookmarkStart w:id="6" w:name="_Toc148606313"/>
-      <w:r>
-        <w:lastRenderedPageBreak/>
-        <w:t xml:space="preserve">Product </w:t>
-      </w:r>
-      <w:proofErr w:type="spellStart"/>
-      <w:r>
-        <w:t>backlog</w:t>
-      </w:r>
-      <w:bookmarkEnd w:id="6"/>
-      <w:proofErr w:type="spellEnd"/>
+      <w:bookmarkStart w:id="5" w:name="_Toc148606313"/>
+      <w:r>
+        <w:t>Product backlog</w:t>
+      </w:r>
+      <w:bookmarkEnd w:id="5"/>
       <w:r>
         <w:br/>
       </w:r>
@@ -3242,13 +2700,8 @@
         <w:spacing w:after="160" w:line="259" w:lineRule="auto"/>
       </w:pPr>
       <w:r>
-        <w:t xml:space="preserve"> Utworzenie pliku </w:t>
-      </w:r>
-      <w:proofErr w:type="spellStart"/>
-      <w:r>
-        <w:t>gitignore</w:t>
-      </w:r>
-      <w:proofErr w:type="spellEnd"/>
+        <w:t xml:space="preserve"> Utworzenie pliku gitignore</w:t>
+      </w:r>
     </w:p>
     <w:p>
       <w:pPr>
@@ -3370,13 +2823,8 @@
         <w:spacing w:after="160" w:line="259" w:lineRule="auto"/>
       </w:pPr>
       <w:r>
-        <w:t xml:space="preserve">Zaprojektowanie wyglądu zegarka </w:t>
-      </w:r>
-      <w:proofErr w:type="spellStart"/>
-      <w:r>
-        <w:t>pomodoro</w:t>
-      </w:r>
-      <w:proofErr w:type="spellEnd"/>
+        <w:t>Zaprojektowanie wyglądu zegarka pomodoro</w:t>
+      </w:r>
     </w:p>
     <w:p>
       <w:pPr>
@@ -3592,13 +3040,8 @@
         <w:spacing w:after="160" w:line="259" w:lineRule="auto"/>
       </w:pPr>
       <w:r>
-        <w:t xml:space="preserve">Zaimplementowanie zegarka </w:t>
-      </w:r>
-      <w:proofErr w:type="spellStart"/>
-      <w:r>
-        <w:t>pomodoro</w:t>
-      </w:r>
-      <w:proofErr w:type="spellEnd"/>
+        <w:t>Zaimplementowanie zegarka pomodoro</w:t>
+      </w:r>
     </w:p>
     <w:p>
       <w:pPr>
@@ -3636,13 +3079,8 @@
         <w:spacing w:after="160" w:line="259" w:lineRule="auto"/>
       </w:pPr>
       <w:r>
-        <w:t xml:space="preserve"> Zaimplementowanie możliwości zmiany parametrów zegarka </w:t>
-      </w:r>
-      <w:proofErr w:type="spellStart"/>
-      <w:r>
-        <w:t>pomodoro</w:t>
-      </w:r>
-      <w:proofErr w:type="spellEnd"/>
+        <w:t xml:space="preserve"> Zaimplementowanie możliwości zmiany parametrów zegarka pomodoro</w:t>
+      </w:r>
     </w:p>
     <w:p>
       <w:pPr>
@@ -3654,13 +3092,8 @@
         <w:spacing w:after="160" w:line="259" w:lineRule="auto"/>
       </w:pPr>
       <w:r>
-        <w:t xml:space="preserve"> Zaimplementowanie funkcji zatrzymania zegarka </w:t>
-      </w:r>
-      <w:proofErr w:type="spellStart"/>
-      <w:r>
-        <w:t>pomodoro</w:t>
-      </w:r>
-      <w:proofErr w:type="spellEnd"/>
+        <w:t xml:space="preserve"> Zaimplementowanie funkcji zatrzymania zegarka pomodoro</w:t>
+      </w:r>
     </w:p>
     <w:p>
       <w:pPr>
@@ -3776,6 +3209,7 @@
         <w:spacing w:after="160" w:line="259" w:lineRule="auto"/>
       </w:pPr>
       <w:r>
+        <w:lastRenderedPageBreak/>
         <w:t xml:space="preserve"> Zaprojektowanie systemu wyświetlającego zadania</w:t>
       </w:r>
     </w:p>
@@ -3815,7 +3249,6 @@
         <w:spacing w:after="160" w:line="259" w:lineRule="auto"/>
       </w:pPr>
       <w:r>
-        <w:lastRenderedPageBreak/>
         <w:t>Fiszki</w:t>
       </w:r>
     </w:p>
@@ -4436,6 +3869,92 @@
     </w:lvl>
   </w:abstractNum>
   <w:abstractNum w:abstractNumId="3" w15:restartNumberingAfterBreak="0">
+    <w:nsid w:val="1C522333"/>
+    <w:multiLevelType w:val="hybridMultilevel"/>
+    <w:tmpl w:val="3474A8CE"/>
+    <w:lvl w:ilvl="0" w:tplc="FFFFFFFF">
+      <w:start w:val="1"/>
+      <w:numFmt w:val="decimal"/>
+      <w:lvlText w:val="%1."/>
+      <w:lvlJc w:val="left"/>
+      <w:pPr>
+        <w:ind w:left="1788" w:hanging="360"/>
+      </w:pPr>
+    </w:lvl>
+    <w:lvl w:ilvl="1" w:tplc="04150019" w:tentative="1">
+      <w:start w:val="1"/>
+      <w:numFmt w:val="lowerLetter"/>
+      <w:lvlText w:val="%2."/>
+      <w:lvlJc w:val="left"/>
+      <w:pPr>
+        <w:ind w:left="1800" w:hanging="360"/>
+      </w:pPr>
+    </w:lvl>
+    <w:lvl w:ilvl="2" w:tplc="0415001B" w:tentative="1">
+      <w:start w:val="1"/>
+      <w:numFmt w:val="lowerRoman"/>
+      <w:lvlText w:val="%3."/>
+      <w:lvlJc w:val="right"/>
+      <w:pPr>
+        <w:ind w:left="2520" w:hanging="180"/>
+      </w:pPr>
+    </w:lvl>
+    <w:lvl w:ilvl="3" w:tplc="0415000F" w:tentative="1">
+      <w:start w:val="1"/>
+      <w:numFmt w:val="decimal"/>
+      <w:lvlText w:val="%4."/>
+      <w:lvlJc w:val="left"/>
+      <w:pPr>
+        <w:ind w:left="3240" w:hanging="360"/>
+      </w:pPr>
+    </w:lvl>
+    <w:lvl w:ilvl="4" w:tplc="04150019" w:tentative="1">
+      <w:start w:val="1"/>
+      <w:numFmt w:val="lowerLetter"/>
+      <w:lvlText w:val="%5."/>
+      <w:lvlJc w:val="left"/>
+      <w:pPr>
+        <w:ind w:left="3960" w:hanging="360"/>
+      </w:pPr>
+    </w:lvl>
+    <w:lvl w:ilvl="5" w:tplc="0415001B" w:tentative="1">
+      <w:start w:val="1"/>
+      <w:numFmt w:val="lowerRoman"/>
+      <w:lvlText w:val="%6."/>
+      <w:lvlJc w:val="right"/>
+      <w:pPr>
+        <w:ind w:left="4680" w:hanging="180"/>
+      </w:pPr>
+    </w:lvl>
+    <w:lvl w:ilvl="6" w:tplc="0415000F" w:tentative="1">
+      <w:start w:val="1"/>
+      <w:numFmt w:val="decimal"/>
+      <w:lvlText w:val="%7."/>
+      <w:lvlJc w:val="left"/>
+      <w:pPr>
+        <w:ind w:left="5400" w:hanging="360"/>
+      </w:pPr>
+    </w:lvl>
+    <w:lvl w:ilvl="7" w:tplc="04150019" w:tentative="1">
+      <w:start w:val="1"/>
+      <w:numFmt w:val="lowerLetter"/>
+      <w:lvlText w:val="%8."/>
+      <w:lvlJc w:val="left"/>
+      <w:pPr>
+        <w:ind w:left="6120" w:hanging="360"/>
+      </w:pPr>
+    </w:lvl>
+    <w:lvl w:ilvl="8" w:tplc="0415001B" w:tentative="1">
+      <w:start w:val="1"/>
+      <w:numFmt w:val="lowerRoman"/>
+      <w:lvlText w:val="%9."/>
+      <w:lvlJc w:val="right"/>
+      <w:pPr>
+        <w:ind w:left="6840" w:hanging="180"/>
+      </w:pPr>
+    </w:lvl>
+  </w:abstractNum>
+  <w:abstractNum w:abstractNumId="4" w15:restartNumberingAfterBreak="0">
     <w:nsid w:val="1DD11FB4"/>
     <w:multiLevelType w:val="hybridMultilevel"/>
     <w:tmpl w:val="ED7A00BC"/>
@@ -4548,7 +4067,7 @@
       </w:rPr>
     </w:lvl>
   </w:abstractNum>
-  <w:abstractNum w:abstractNumId="4" w15:restartNumberingAfterBreak="0">
+  <w:abstractNum w:abstractNumId="5" w15:restartNumberingAfterBreak="0">
     <w:nsid w:val="21A60E9E"/>
     <w:multiLevelType w:val="hybridMultilevel"/>
     <w:tmpl w:val="A12C861E"/>
@@ -4637,7 +4156,7 @@
       </w:pPr>
     </w:lvl>
   </w:abstractNum>
-  <w:abstractNum w:abstractNumId="5" w15:restartNumberingAfterBreak="0">
+  <w:abstractNum w:abstractNumId="6" w15:restartNumberingAfterBreak="0">
     <w:nsid w:val="22931D1D"/>
     <w:multiLevelType w:val="hybridMultilevel"/>
     <w:tmpl w:val="BAA6F2F8"/>
@@ -4726,7 +4245,7 @@
       </w:pPr>
     </w:lvl>
   </w:abstractNum>
-  <w:abstractNum w:abstractNumId="6" w15:restartNumberingAfterBreak="0">
+  <w:abstractNum w:abstractNumId="7" w15:restartNumberingAfterBreak="0">
     <w:nsid w:val="238022C0"/>
     <w:multiLevelType w:val="hybridMultilevel"/>
     <w:tmpl w:val="00AC1DA2"/>
@@ -4815,7 +4334,7 @@
       </w:pPr>
     </w:lvl>
   </w:abstractNum>
-  <w:abstractNum w:abstractNumId="7" w15:restartNumberingAfterBreak="0">
+  <w:abstractNum w:abstractNumId="8" w15:restartNumberingAfterBreak="0">
     <w:nsid w:val="3D757BFF"/>
     <w:multiLevelType w:val="hybridMultilevel"/>
     <w:tmpl w:val="2B06ED1E"/>
@@ -4904,7 +4423,7 @@
       </w:pPr>
     </w:lvl>
   </w:abstractNum>
-  <w:abstractNum w:abstractNumId="8" w15:restartNumberingAfterBreak="0">
+  <w:abstractNum w:abstractNumId="9" w15:restartNumberingAfterBreak="0">
     <w:nsid w:val="41396C4C"/>
     <w:multiLevelType w:val="hybridMultilevel"/>
     <w:tmpl w:val="84E8332C"/>
@@ -4993,7 +4512,7 @@
       </w:pPr>
     </w:lvl>
   </w:abstractNum>
-  <w:abstractNum w:abstractNumId="9" w15:restartNumberingAfterBreak="0">
+  <w:abstractNum w:abstractNumId="10" w15:restartNumberingAfterBreak="0">
     <w:nsid w:val="43FB2CD0"/>
     <w:multiLevelType w:val="hybridMultilevel"/>
     <w:tmpl w:val="CA4A1E0A"/>
@@ -5106,7 +4625,93 @@
       </w:rPr>
     </w:lvl>
   </w:abstractNum>
-  <w:abstractNum w:abstractNumId="10" w15:restartNumberingAfterBreak="0">
+  <w:abstractNum w:abstractNumId="11" w15:restartNumberingAfterBreak="0">
+    <w:nsid w:val="45E651F6"/>
+    <w:multiLevelType w:val="hybridMultilevel"/>
+    <w:tmpl w:val="00E4A4DA"/>
+    <w:lvl w:ilvl="0" w:tplc="FFFFFFFF">
+      <w:start w:val="1"/>
+      <w:numFmt w:val="decimal"/>
+      <w:lvlText w:val="%1."/>
+      <w:lvlJc w:val="left"/>
+      <w:pPr>
+        <w:ind w:left="1788" w:hanging="360"/>
+      </w:pPr>
+    </w:lvl>
+    <w:lvl w:ilvl="1" w:tplc="04150019" w:tentative="1">
+      <w:start w:val="1"/>
+      <w:numFmt w:val="lowerLetter"/>
+      <w:lvlText w:val="%2."/>
+      <w:lvlJc w:val="left"/>
+      <w:pPr>
+        <w:ind w:left="1800" w:hanging="360"/>
+      </w:pPr>
+    </w:lvl>
+    <w:lvl w:ilvl="2" w:tplc="0415001B" w:tentative="1">
+      <w:start w:val="1"/>
+      <w:numFmt w:val="lowerRoman"/>
+      <w:lvlText w:val="%3."/>
+      <w:lvlJc w:val="right"/>
+      <w:pPr>
+        <w:ind w:left="2520" w:hanging="180"/>
+      </w:pPr>
+    </w:lvl>
+    <w:lvl w:ilvl="3" w:tplc="0415000F" w:tentative="1">
+      <w:start w:val="1"/>
+      <w:numFmt w:val="decimal"/>
+      <w:lvlText w:val="%4."/>
+      <w:lvlJc w:val="left"/>
+      <w:pPr>
+        <w:ind w:left="3240" w:hanging="360"/>
+      </w:pPr>
+    </w:lvl>
+    <w:lvl w:ilvl="4" w:tplc="04150019" w:tentative="1">
+      <w:start w:val="1"/>
+      <w:numFmt w:val="lowerLetter"/>
+      <w:lvlText w:val="%5."/>
+      <w:lvlJc w:val="left"/>
+      <w:pPr>
+        <w:ind w:left="3960" w:hanging="360"/>
+      </w:pPr>
+    </w:lvl>
+    <w:lvl w:ilvl="5" w:tplc="0415001B" w:tentative="1">
+      <w:start w:val="1"/>
+      <w:numFmt w:val="lowerRoman"/>
+      <w:lvlText w:val="%6."/>
+      <w:lvlJc w:val="right"/>
+      <w:pPr>
+        <w:ind w:left="4680" w:hanging="180"/>
+      </w:pPr>
+    </w:lvl>
+    <w:lvl w:ilvl="6" w:tplc="0415000F" w:tentative="1">
+      <w:start w:val="1"/>
+      <w:numFmt w:val="decimal"/>
+      <w:lvlText w:val="%7."/>
+      <w:lvlJc w:val="left"/>
+      <w:pPr>
+        <w:ind w:left="5400" w:hanging="360"/>
+      </w:pPr>
+    </w:lvl>
+    <w:lvl w:ilvl="7" w:tplc="04150019" w:tentative="1">
+      <w:start w:val="1"/>
+      <w:numFmt w:val="lowerLetter"/>
+      <w:lvlText w:val="%8."/>
+      <w:lvlJc w:val="left"/>
+      <w:pPr>
+        <w:ind w:left="6120" w:hanging="360"/>
+      </w:pPr>
+    </w:lvl>
+    <w:lvl w:ilvl="8" w:tplc="0415001B" w:tentative="1">
+      <w:start w:val="1"/>
+      <w:numFmt w:val="lowerRoman"/>
+      <w:lvlText w:val="%9."/>
+      <w:lvlJc w:val="right"/>
+      <w:pPr>
+        <w:ind w:left="6840" w:hanging="180"/>
+      </w:pPr>
+    </w:lvl>
+  </w:abstractNum>
+  <w:abstractNum w:abstractNumId="12" w15:restartNumberingAfterBreak="0">
     <w:nsid w:val="48011F08"/>
     <w:multiLevelType w:val="multilevel"/>
     <w:tmpl w:val="4D08A59A"/>
@@ -5219,7 +4824,7 @@
       </w:pPr>
     </w:lvl>
   </w:abstractNum>
-  <w:abstractNum w:abstractNumId="11" w15:restartNumberingAfterBreak="0">
+  <w:abstractNum w:abstractNumId="13" w15:restartNumberingAfterBreak="0">
     <w:nsid w:val="4B4A1C59"/>
     <w:multiLevelType w:val="hybridMultilevel"/>
     <w:tmpl w:val="7C60F0BC"/>
@@ -5305,7 +4910,7 @@
       </w:pPr>
     </w:lvl>
   </w:abstractNum>
-  <w:abstractNum w:abstractNumId="12" w15:restartNumberingAfterBreak="0">
+  <w:abstractNum w:abstractNumId="14" w15:restartNumberingAfterBreak="0">
     <w:nsid w:val="5085566F"/>
     <w:multiLevelType w:val="multilevel"/>
     <w:tmpl w:val="0415001F"/>
@@ -5391,7 +4996,7 @@
       </w:pPr>
     </w:lvl>
   </w:abstractNum>
-  <w:abstractNum w:abstractNumId="13" w15:restartNumberingAfterBreak="0">
+  <w:abstractNum w:abstractNumId="15" w15:restartNumberingAfterBreak="0">
     <w:nsid w:val="552E081D"/>
     <w:multiLevelType w:val="hybridMultilevel"/>
     <w:tmpl w:val="C514158A"/>
@@ -5480,7 +5085,7 @@
       </w:pPr>
     </w:lvl>
   </w:abstractNum>
-  <w:abstractNum w:abstractNumId="14" w15:restartNumberingAfterBreak="0">
+  <w:abstractNum w:abstractNumId="16" w15:restartNumberingAfterBreak="0">
     <w:nsid w:val="5B0756AC"/>
     <w:multiLevelType w:val="hybridMultilevel"/>
     <w:tmpl w:val="EB8C12DC"/>
@@ -5569,7 +5174,7 @@
       </w:pPr>
     </w:lvl>
   </w:abstractNum>
-  <w:abstractNum w:abstractNumId="15" w15:restartNumberingAfterBreak="0">
+  <w:abstractNum w:abstractNumId="17" w15:restartNumberingAfterBreak="0">
     <w:nsid w:val="5E1346D6"/>
     <w:multiLevelType w:val="hybridMultilevel"/>
     <w:tmpl w:val="B7AA622E"/>
@@ -5658,7 +5263,7 @@
       </w:pPr>
     </w:lvl>
   </w:abstractNum>
-  <w:abstractNum w:abstractNumId="16" w15:restartNumberingAfterBreak="0">
+  <w:abstractNum w:abstractNumId="18" w15:restartNumberingAfterBreak="0">
     <w:nsid w:val="5FA75601"/>
     <w:multiLevelType w:val="multilevel"/>
     <w:tmpl w:val="0415001F"/>
@@ -5744,7 +5349,7 @@
       </w:pPr>
     </w:lvl>
   </w:abstractNum>
-  <w:abstractNum w:abstractNumId="17" w15:restartNumberingAfterBreak="0">
+  <w:abstractNum w:abstractNumId="19" w15:restartNumberingAfterBreak="0">
     <w:nsid w:val="62A4697D"/>
     <w:multiLevelType w:val="hybridMultilevel"/>
     <w:tmpl w:val="600079F0"/>
@@ -5830,7 +5435,7 @@
       </w:pPr>
     </w:lvl>
   </w:abstractNum>
-  <w:abstractNum w:abstractNumId="18" w15:restartNumberingAfterBreak="0">
+  <w:abstractNum w:abstractNumId="20" w15:restartNumberingAfterBreak="0">
     <w:nsid w:val="6AD961E8"/>
     <w:multiLevelType w:val="multilevel"/>
     <w:tmpl w:val="0415001F"/>
@@ -5916,7 +5521,7 @@
       </w:pPr>
     </w:lvl>
   </w:abstractNum>
-  <w:abstractNum w:abstractNumId="19" w15:restartNumberingAfterBreak="0">
+  <w:abstractNum w:abstractNumId="21" w15:restartNumberingAfterBreak="0">
     <w:nsid w:val="7C941987"/>
     <w:multiLevelType w:val="hybridMultilevel"/>
     <w:tmpl w:val="1D6AE39C"/>
@@ -6009,61 +5614,67 @@
     <w:abstractNumId w:val="0"/>
   </w:num>
   <w:num w:numId="2" w16cid:durableId="410278428">
+    <w:abstractNumId w:val="19"/>
+  </w:num>
+  <w:num w:numId="3" w16cid:durableId="1099134376">
     <w:abstractNumId w:val="17"/>
   </w:num>
-  <w:num w:numId="3" w16cid:durableId="1099134376">
+  <w:num w:numId="4" w16cid:durableId="167407346">
+    <w:abstractNumId w:val="8"/>
+  </w:num>
+  <w:num w:numId="5" w16cid:durableId="691342746">
+    <w:abstractNumId w:val="6"/>
+  </w:num>
+  <w:num w:numId="6" w16cid:durableId="1781216740">
+    <w:abstractNumId w:val="4"/>
+  </w:num>
+  <w:num w:numId="7" w16cid:durableId="1605767621">
+    <w:abstractNumId w:val="16"/>
+  </w:num>
+  <w:num w:numId="8" w16cid:durableId="1792554142">
+    <w:abstractNumId w:val="21"/>
+  </w:num>
+  <w:num w:numId="9" w16cid:durableId="2048098078">
     <w:abstractNumId w:val="15"/>
   </w:num>
-  <w:num w:numId="4" w16cid:durableId="167407346">
+  <w:num w:numId="10" w16cid:durableId="115565284">
+    <w:abstractNumId w:val="5"/>
+  </w:num>
+  <w:num w:numId="11" w16cid:durableId="1798715982">
     <w:abstractNumId w:val="7"/>
   </w:num>
-  <w:num w:numId="5" w16cid:durableId="691342746">
-    <w:abstractNumId w:val="5"/>
-  </w:num>
-  <w:num w:numId="6" w16cid:durableId="1781216740">
-    <w:abstractNumId w:val="3"/>
-  </w:num>
-  <w:num w:numId="7" w16cid:durableId="1605767621">
-    <w:abstractNumId w:val="14"/>
-  </w:num>
-  <w:num w:numId="8" w16cid:durableId="1792554142">
-    <w:abstractNumId w:val="19"/>
-  </w:num>
-  <w:num w:numId="9" w16cid:durableId="2048098078">
-    <w:abstractNumId w:val="13"/>
-  </w:num>
-  <w:num w:numId="10" w16cid:durableId="115565284">
-    <w:abstractNumId w:val="4"/>
-  </w:num>
-  <w:num w:numId="11" w16cid:durableId="1798715982">
-    <w:abstractNumId w:val="6"/>
-  </w:num>
   <w:num w:numId="12" w16cid:durableId="1078093491">
-    <w:abstractNumId w:val="8"/>
+    <w:abstractNumId w:val="9"/>
   </w:num>
   <w:num w:numId="13" w16cid:durableId="1787967638">
     <w:abstractNumId w:val="2"/>
   </w:num>
   <w:num w:numId="14" w16cid:durableId="9572544">
-    <w:abstractNumId w:val="11"/>
+    <w:abstractNumId w:val="13"/>
   </w:num>
   <w:num w:numId="15" w16cid:durableId="1858273886">
-    <w:abstractNumId w:val="10"/>
+    <w:abstractNumId w:val="12"/>
   </w:num>
   <w:num w:numId="16" w16cid:durableId="2110811619">
-    <w:abstractNumId w:val="16"/>
+    <w:abstractNumId w:val="18"/>
   </w:num>
   <w:num w:numId="17" w16cid:durableId="2074040097">
-    <w:abstractNumId w:val="18"/>
+    <w:abstractNumId w:val="20"/>
   </w:num>
   <w:num w:numId="18" w16cid:durableId="420640017">
-    <w:abstractNumId w:val="12"/>
+    <w:abstractNumId w:val="14"/>
   </w:num>
   <w:num w:numId="19" w16cid:durableId="784226970">
     <w:abstractNumId w:val="1"/>
   </w:num>
   <w:num w:numId="20" w16cid:durableId="855966754">
-    <w:abstractNumId w:val="9"/>
+    <w:abstractNumId w:val="10"/>
+  </w:num>
+  <w:num w:numId="21" w16cid:durableId="277104139">
+    <w:abstractNumId w:val="11"/>
+  </w:num>
+  <w:num w:numId="22" w16cid:durableId="1301879840">
+    <w:abstractNumId w:val="3"/>
   </w:num>
 </w:numbering>
 </file>
@@ -6499,6 +6110,7 @@
   <w:style w:type="character" w:default="1" w:styleId="Domylnaczcionkaakapitu">
     <w:name w:val="Default Paragraph Font"/>
     <w:uiPriority w:val="1"/>
+    <w:semiHidden/>
     <w:unhideWhenUsed/>
   </w:style>
   <w:style w:type="table" w:default="1" w:styleId="Standardowy">

</xml_diff>